<commit_message>
DAS added comments and edits.
</commit_message>
<xml_diff>
--- a/notes/Endpoint Data Collection-WKM-jmf.docx
+++ b/notes/Endpoint Data Collection-WKM-jmf.docx
@@ -1,6 +1,6 @@
 
 <file path=word/document.xml><?xml version="1.0" encoding="utf-8"?>
-<w:document xmlns:wpc="http://schemas.microsoft.com/office/word/2010/wordprocessingCanvas" xmlns:cx="http://schemas.microsoft.com/office/drawing/2014/chartex" xmlns:cx1="http://schemas.microsoft.com/office/drawing/2015/9/8/chartex" xmlns:mc="http://schemas.openxmlformats.org/markup-compatibility/2006" xmlns:o="urn:schemas-microsoft-com:office:office" xmlns:r="http://schemas.openxmlformats.org/officeDocument/2006/relationships" xmlns:m="http://schemas.openxmlformats.org/officeDocument/2006/math" xmlns:v="urn:schemas-microsoft-com:vml" xmlns:wp14="http://schemas.microsoft.com/office/word/2010/wordprocessingDrawing" xmlns:wp="http://schemas.openxmlformats.org/drawingml/2006/wordprocessingDrawing" xmlns:w10="urn:schemas-microsoft-com:office:word" xmlns:w="http://schemas.openxmlformats.org/wordprocessingml/2006/main" xmlns:w14="http://schemas.microsoft.com/office/word/2010/wordml" xmlns:w15="http://schemas.microsoft.com/office/word/2012/wordml" xmlns:w16se="http://schemas.microsoft.com/office/word/2015/wordml/symex" xmlns:wpg="http://schemas.microsoft.com/office/word/2010/wordprocessingGroup" xmlns:wpi="http://schemas.microsoft.com/office/word/2010/wordprocessingInk" xmlns:wne="http://schemas.microsoft.com/office/word/2006/wordml" xmlns:wps="http://schemas.microsoft.com/office/word/2010/wordprocessingShape" mc:Ignorable="w14 w15 w16se wp14">
+<w:document xmlns:wpc="http://schemas.microsoft.com/office/word/2010/wordprocessingCanvas" xmlns:mo="http://schemas.microsoft.com/office/mac/office/2008/main" xmlns:mc="http://schemas.openxmlformats.org/markup-compatibility/2006" xmlns:mv="urn:schemas-microsoft-com:mac:vml" xmlns:o="urn:schemas-microsoft-com:office:office" xmlns:r="http://schemas.openxmlformats.org/officeDocument/2006/relationships" xmlns:m="http://schemas.openxmlformats.org/officeDocument/2006/math" xmlns:v="urn:schemas-microsoft-com:vml" xmlns:wp14="http://schemas.microsoft.com/office/word/2010/wordprocessingDrawing" xmlns:wp="http://schemas.openxmlformats.org/drawingml/2006/wordprocessingDrawing" xmlns:w10="urn:schemas-microsoft-com:office:word" xmlns:w="http://schemas.openxmlformats.org/wordprocessingml/2006/main" xmlns:w14="http://schemas.microsoft.com/office/word/2010/wordml" xmlns:wpg="http://schemas.microsoft.com/office/word/2010/wordprocessingGroup" xmlns:wpi="http://schemas.microsoft.com/office/word/2010/wordprocessingInk" xmlns:wne="http://schemas.microsoft.com/office/word/2006/wordml" xmlns:wps="http://schemas.microsoft.com/office/word/2010/wordprocessingShape" mc:Ignorable="w14 wp14">
   <w:body>
     <w:p>
       <w:pPr>
@@ -15,14 +15,54 @@
     <w:p>
       <w:pPr>
         <w:pStyle w:val="Heading1"/>
-      </w:pPr>
-      <w:bookmarkStart w:id="0" w:name="_Toc521161168"/>
-      <w:bookmarkStart w:id="1" w:name="_Toc532390164"/>
+        <w:rPr>
+          <w:ins w:id="0" w:author="David Solin" w:date="2019-08-13T10:47:00Z"/>
+        </w:rPr>
+      </w:pPr>
+      <w:bookmarkStart w:id="1" w:name="_Toc521161168"/>
+      <w:bookmarkStart w:id="2" w:name="_Toc532390164"/>
+      <w:ins w:id="3" w:author="David Solin" w:date="2019-08-13T10:47:00Z">
+        <w:r>
+          <w:t>Purpose and Scope</w:t>
+        </w:r>
+      </w:ins>
+    </w:p>
+    <w:p>
+      <w:pPr>
+        <w:rPr>
+          <w:ins w:id="4" w:author="David Solin" w:date="2019-08-13T10:47:00Z"/>
+        </w:rPr>
+        <w:pPrChange w:id="5" w:author="David Solin" w:date="2019-08-13T10:47:00Z">
+          <w:pPr>
+            <w:pStyle w:val="Heading1"/>
+          </w:pPr>
+        </w:pPrChange>
+      </w:pPr>
+      <w:ins w:id="6" w:author="David Solin" w:date="2019-08-13T10:48:00Z">
+        <w:r>
+          <w:t xml:space="preserve">The purpose of this document is to describe the architectural components </w:t>
+        </w:r>
+      </w:ins>
+      <w:ins w:id="7" w:author="David Solin" w:date="2019-08-13T10:49:00Z">
+        <w:r>
+          <w:t>involved in implementing SCAPv2 endpoint data collection</w:t>
+        </w:r>
+      </w:ins>
+      <w:ins w:id="8" w:author="David Solin" w:date="2019-08-13T10:50:00Z">
+        <w:r>
+          <w:t xml:space="preserve"> functions and their interactions with one-another.</w:t>
+        </w:r>
+      </w:ins>
+    </w:p>
+    <w:p>
+      <w:pPr>
+        <w:pStyle w:val="Heading1"/>
+      </w:pPr>
       <w:r>
         <w:t xml:space="preserve">Overview of Architectural Components and Operations </w:t>
       </w:r>
-      <w:bookmarkEnd w:id="0"/>
       <w:bookmarkEnd w:id="1"/>
+      <w:bookmarkEnd w:id="2"/>
     </w:p>
     <w:p>
       <w:pPr>
@@ -68,7 +108,15 @@
         <w:t>Service</w:t>
       </w:r>
       <w:r>
-        <w:t xml:space="preserve"> based on change events as well as and responds to direct queries from the </w:t>
+        <w:t xml:space="preserve"> based on change events </w:t>
+      </w:r>
+      <w:del w:id="9" w:author="David Solin" w:date="2019-08-13T10:47:00Z">
+        <w:r>
+          <w:delText xml:space="preserve">as well as </w:delText>
+        </w:r>
+      </w:del>
+      <w:r>
+        <w:t xml:space="preserve">and responds to direct queries from the </w:t>
       </w:r>
       <w:r>
         <w:rPr>
@@ -84,9 +132,19 @@
         </w:rPr>
         <w:t>Service</w:t>
       </w:r>
-      <w:r>
-        <w:t xml:space="preserve">. </w:t>
-      </w:r>
+      <w:ins w:id="10" w:author="David Solin" w:date="2019-08-13T10:52:00Z">
+        <w:r>
+          <w:t xml:space="preserve"> about the endpoint’s configuration</w:t>
+        </w:r>
+      </w:ins>
+      <w:r>
+        <w:t>.</w:t>
+      </w:r>
+      <w:del w:id="11" w:author="David Solin" w:date="2019-08-13T10:51:00Z">
+        <w:r>
+          <w:delText xml:space="preserve"> </w:delText>
+        </w:r>
+      </w:del>
     </w:p>
     <w:p>
       <w:pPr>
@@ -139,8 +197,26 @@
         <w:t>s</w:t>
       </w:r>
       <w:r>
-        <w:t xml:space="preserve"> to collect specific posture data. These queries may contain SCAP Content retrieved from the </w:t>
-      </w:r>
+        <w:t xml:space="preserve"> to collect specific posture </w:t>
+      </w:r>
+      <w:ins w:id="12" w:author="David Solin" w:date="2019-08-13T10:52:00Z">
+        <w:r>
+          <w:t xml:space="preserve">(configuration) </w:t>
+        </w:r>
+      </w:ins>
+      <w:r>
+        <w:t xml:space="preserve">data. These queries may contain SCAP Content retrieved from </w:t>
+      </w:r>
+      <w:del w:id="13" w:author="David Solin" w:date="2019-08-13T10:53:00Z">
+        <w:r>
+          <w:delText xml:space="preserve">the </w:delText>
+        </w:r>
+      </w:del>
+      <w:ins w:id="14" w:author="David Solin" w:date="2019-08-13T10:53:00Z">
+        <w:r>
+          <w:t xml:space="preserve">an </w:t>
+        </w:r>
+      </w:ins>
       <w:r>
         <w:rPr>
           <w:i/>
@@ -149,7 +225,26 @@
         <w:t>SCAP Content Repository</w:t>
       </w:r>
       <w:r>
-        <w:t xml:space="preserve">.  It sanity checks the posture data it receives and </w:t>
+        <w:t xml:space="preserve">.  It </w:t>
+      </w:r>
+      <w:commentRangeStart w:id="15"/>
+      <w:r>
+        <w:t>sanity checks</w:t>
+      </w:r>
+      <w:commentRangeEnd w:id="15"/>
+      <w:r>
+        <w:rPr>
+          <w:rStyle w:val="CommentReference"/>
+          <w:rFonts w:ascii="Times New Roman" w:eastAsia="Times New Roman" w:hAnsi="Times New Roman" w:cs="Times New Roman"/>
+        </w:rPr>
+        <w:commentReference w:id="15"/>
+      </w:r>
+      <w:r>
+        <w:t xml:space="preserve"> the posture data it </w:t>
+      </w:r>
+      <w:commentRangeStart w:id="16"/>
+      <w:r>
+        <w:t xml:space="preserve">receives and </w:t>
       </w:r>
       <w:r>
         <w:t>stores</w:t>
@@ -175,10 +270,21 @@
         <w:t>CMDB</w:t>
       </w:r>
       <w:r>
-        <w:t xml:space="preserve">) for later use. </w:t>
-      </w:r>
-      <w:commentRangeStart w:id="2"/>
-      <w:commentRangeStart w:id="3"/>
+        <w:t>) for later use</w:t>
+      </w:r>
+      <w:commentRangeEnd w:id="16"/>
+      <w:r>
+        <w:rPr>
+          <w:rStyle w:val="CommentReference"/>
+          <w:rFonts w:ascii="Times New Roman" w:eastAsia="Times New Roman" w:hAnsi="Times New Roman" w:cs="Times New Roman"/>
+        </w:rPr>
+        <w:commentReference w:id="16"/>
+      </w:r>
+      <w:r>
+        <w:t xml:space="preserve">. </w:t>
+      </w:r>
+      <w:commentRangeStart w:id="17"/>
+      <w:commentRangeStart w:id="18"/>
       <w:r>
         <w:t xml:space="preserve">It also </w:t>
       </w:r>
@@ -189,7 +295,7 @@
         <w:t xml:space="preserve"> newly collected posture data to </w:t>
       </w:r>
       <w:proofErr w:type="gramStart"/>
-      <w:ins w:id="4" w:author="Jessica Fitzgerald-McKay" w:date="2019-08-01T07:47:00Z">
+      <w:ins w:id="19" w:author="Jessica Fitzgerald-McKay" w:date="2019-08-01T07:47:00Z">
         <w:r>
           <w:t>entities which</w:t>
         </w:r>
@@ -198,12 +304,12 @@
           <w:t xml:space="preserve"> have subscribed to receive it (i.e., </w:t>
         </w:r>
       </w:ins>
-      <w:ins w:id="5" w:author="Jessica Fitzgerald-McKay" w:date="2019-08-01T07:48:00Z">
+      <w:ins w:id="20" w:author="Jessica Fitzgerald-McKay" w:date="2019-08-01T07:48:00Z">
         <w:r>
           <w:t>a</w:t>
         </w:r>
       </w:ins>
-      <w:del w:id="6" w:author="Jessica Fitzgerald-McKay" w:date="2019-08-01T07:48:00Z">
+      <w:del w:id="21" w:author="Jessica Fitzgerald-McKay" w:date="2019-08-01T07:48:00Z">
         <w:r>
           <w:delText>the</w:delText>
         </w:r>
@@ -218,17 +324,17 @@
         </w:rPr>
         <w:t>Posture Evaluator</w:t>
       </w:r>
-      <w:del w:id="7" w:author="Jessica Fitzgerald-McKay" w:date="2019-08-01T07:48:00Z">
+      <w:del w:id="22" w:author="Jessica Fitzgerald-McKay" w:date="2019-08-01T07:48:00Z">
         <w:r>
           <w:delText xml:space="preserve"> </w:delText>
         </w:r>
       </w:del>
-      <w:ins w:id="8" w:author="Jessica Fitzgerald-McKay" w:date="2019-08-01T07:48:00Z">
+      <w:ins w:id="23" w:author="Jessica Fitzgerald-McKay" w:date="2019-08-01T07:48:00Z">
         <w:r>
           <w:t>).</w:t>
         </w:r>
       </w:ins>
-      <w:del w:id="9" w:author="Jessica Fitzgerald-McKay" w:date="2019-08-01T07:48:00Z">
+      <w:del w:id="24" w:author="Jessica Fitzgerald-McKay" w:date="2019-08-01T07:48:00Z">
         <w:r>
           <w:delText xml:space="preserve">if the </w:delText>
         </w:r>
@@ -242,21 +348,21 @@
         <w:r>
           <w:delText xml:space="preserve"> has requested to receive updates</w:delText>
         </w:r>
-        <w:commentRangeEnd w:id="2"/>
+        <w:commentRangeEnd w:id="17"/>
         <w:r>
           <w:rPr>
             <w:rStyle w:val="CommentReference"/>
             <w:rFonts w:ascii="Times New Roman" w:eastAsia="Times New Roman" w:hAnsi="Times New Roman" w:cs="Times New Roman"/>
           </w:rPr>
-          <w:commentReference w:id="2"/>
+          <w:commentReference w:id="17"/>
         </w:r>
-        <w:commentRangeEnd w:id="3"/>
+        <w:commentRangeEnd w:id="18"/>
         <w:r>
           <w:rPr>
             <w:rStyle w:val="CommentReference"/>
             <w:rFonts w:ascii="Times New Roman" w:eastAsia="Times New Roman" w:hAnsi="Times New Roman" w:cs="Times New Roman"/>
           </w:rPr>
-          <w:commentReference w:id="3"/>
+          <w:commentReference w:id="18"/>
         </w:r>
       </w:del>
       <w:r>
@@ -269,13 +375,13 @@
       <w:pPr>
         <w:pStyle w:val="Heading1"/>
       </w:pPr>
-      <w:bookmarkStart w:id="10" w:name="_Toc521161170"/>
-      <w:bookmarkStart w:id="11" w:name="_Toc532390167"/>
+      <w:bookmarkStart w:id="25" w:name="_Toc521161170"/>
+      <w:bookmarkStart w:id="26" w:name="_Toc532390167"/>
       <w:r>
         <w:t>Components</w:t>
       </w:r>
-      <w:bookmarkEnd w:id="10"/>
-      <w:bookmarkEnd w:id="11"/>
+      <w:bookmarkEnd w:id="25"/>
+      <w:bookmarkEnd w:id="26"/>
     </w:p>
     <w:p>
       <w:r>
@@ -292,11 +398,11 @@
       <w:pPr>
         <w:pStyle w:val="Heading2"/>
       </w:pPr>
-      <w:bookmarkStart w:id="12" w:name="_Toc532390168"/>
+      <w:bookmarkStart w:id="27" w:name="_Toc532390168"/>
       <w:r>
         <w:t>Endpoint</w:t>
       </w:r>
-      <w:bookmarkEnd w:id="12"/>
+      <w:bookmarkEnd w:id="27"/>
     </w:p>
     <w:p>
       <w:pPr>
@@ -382,6 +488,7 @@
         </w:rPr>
         <w:t xml:space="preserve"> To do this, an </w:t>
       </w:r>
+      <w:commentRangeStart w:id="28"/>
       <w:r>
         <w:rPr>
           <w:i/>
@@ -402,64 +509,93 @@
         <w:rPr>
           <w:color w:val="000000"/>
         </w:rPr>
-        <w:t xml:space="preserve"> is provisioned with a Posture Collection Engine capable of collecting </w:t>
-      </w:r>
+        <w:t xml:space="preserve"> is provisioned with a </w:t>
+      </w:r>
+      <w:commentRangeStart w:id="29"/>
       <w:r>
         <w:rPr>
           <w:color w:val="000000"/>
         </w:rPr>
-        <w:t>posture data</w:t>
-      </w:r>
-      <w:r>
-        <w:rPr>
-          <w:color w:val="000000"/>
-        </w:rPr>
-        <w:t xml:space="preserve"> and </w:t>
-      </w:r>
-      <w:commentRangeStart w:id="13"/>
-      <w:commentRangeStart w:id="14"/>
-      <w:r>
-        <w:rPr>
-          <w:color w:val="000000"/>
-        </w:rPr>
-        <w:t xml:space="preserve">reporting that data to the Posture Collection Manager on the </w:t>
-      </w:r>
-      <w:r>
-        <w:rPr>
-          <w:i/>
-          <w:iCs/>
-          <w:color w:val="000000"/>
-        </w:rPr>
-        <w:t xml:space="preserve">Posture Collection </w:t>
-      </w:r>
-      <w:r>
-        <w:rPr>
-          <w:i/>
-          <w:iCs/>
-          <w:color w:val="000000"/>
-        </w:rPr>
-        <w:t>Service</w:t>
-      </w:r>
-      <w:commentRangeEnd w:id="13"/>
+        <w:t>Posture Collection Engine</w:t>
+      </w:r>
+      <w:commentRangeEnd w:id="28"/>
       <w:r>
         <w:rPr>
           <w:rStyle w:val="CommentReference"/>
           <w:rFonts w:ascii="Times New Roman" w:eastAsia="Times New Roman" w:hAnsi="Times New Roman" w:cs="Times New Roman"/>
         </w:rPr>
-        <w:commentReference w:id="13"/>
-      </w:r>
-      <w:commentRangeEnd w:id="14"/>
+        <w:commentReference w:id="28"/>
+      </w:r>
+      <w:commentRangeEnd w:id="29"/>
       <w:r>
         <w:rPr>
           <w:rStyle w:val="CommentReference"/>
           <w:rFonts w:ascii="Times New Roman" w:eastAsia="Times New Roman" w:hAnsi="Times New Roman" w:cs="Times New Roman"/>
         </w:rPr>
-        <w:commentReference w:id="14"/>
+        <w:commentReference w:id="29"/>
       </w:r>
       <w:r>
         <w:rPr>
           <w:color w:val="000000"/>
         </w:rPr>
+        <w:t xml:space="preserve"> capable of collecting </w:t>
+      </w:r>
+      <w:r>
+        <w:rPr>
+          <w:color w:val="000000"/>
+        </w:rPr>
+        <w:t>posture data</w:t>
+      </w:r>
+      <w:r>
+        <w:rPr>
+          <w:color w:val="000000"/>
+        </w:rPr>
+        <w:t xml:space="preserve"> and </w:t>
+      </w:r>
+      <w:commentRangeStart w:id="30"/>
+      <w:commentRangeStart w:id="31"/>
+      <w:r>
+        <w:rPr>
+          <w:color w:val="000000"/>
+        </w:rPr>
+        <w:t xml:space="preserve">reporting that data to the Posture Collection Manager on the </w:t>
+      </w:r>
+      <w:r>
+        <w:rPr>
+          <w:i/>
+          <w:iCs/>
+          <w:color w:val="000000"/>
+        </w:rPr>
+        <w:t xml:space="preserve">Posture Collection </w:t>
+      </w:r>
+      <w:r>
+        <w:rPr>
+          <w:i/>
+          <w:iCs/>
+          <w:color w:val="000000"/>
+        </w:rPr>
+        <w:t>Service</w:t>
+      </w:r>
+      <w:commentRangeEnd w:id="30"/>
+      <w:r>
+        <w:rPr>
+          <w:rStyle w:val="CommentReference"/>
+          <w:rFonts w:ascii="Times New Roman" w:eastAsia="Times New Roman" w:hAnsi="Times New Roman" w:cs="Times New Roman"/>
+        </w:rPr>
+        <w:commentReference w:id="30"/>
+      </w:r>
+      <w:commentRangeEnd w:id="31"/>
+      <w:r>
+        <w:rPr>
+          <w:rStyle w:val="CommentReference"/>
+          <w:rFonts w:ascii="Times New Roman" w:eastAsia="Times New Roman" w:hAnsi="Times New Roman" w:cs="Times New Roman"/>
+        </w:rPr>
+        <w:commentReference w:id="31"/>
+      </w:r>
+      <w:r>
+        <w:rPr>
+          <w:color w:val="000000"/>
+        </w:rPr>
         <w:t xml:space="preserve">. The reporting of </w:t>
       </w:r>
       <w:r>
@@ -572,24 +708,38 @@
         <w:rPr>
           <w:color w:val="000000"/>
         </w:rPr>
-        <w:t xml:space="preserve">, the </w:t>
-      </w:r>
+        <w:t xml:space="preserve">, </w:t>
+      </w:r>
+      <w:commentRangeStart w:id="32"/>
       <w:r>
         <w:rPr>
           <w:color w:val="000000"/>
         </w:rPr>
+        <w:t xml:space="preserve">the </w:t>
+      </w:r>
+      <w:r>
+        <w:rPr>
+          <w:color w:val="000000"/>
+        </w:rPr>
         <w:t>Posture Collection Engine</w:t>
       </w:r>
       <w:r>
         <w:rPr>
           <w:color w:val="000000"/>
         </w:rPr>
-        <w:t xml:space="preserve"> may process the data in some way to ensure that it is in a usable form. Processing might include structuring the information into a standard format, transforming it into an alternate representation, and/or performing pre-processing so that the </w:t>
+        <w:t xml:space="preserve"> may process the data in some way to ensure that it is in a usable form. Processing might include structuring the information into a standard format, </w:t>
       </w:r>
       <w:r>
         <w:rPr>
           <w:color w:val="000000"/>
         </w:rPr>
+        <w:lastRenderedPageBreak/>
+        <w:t xml:space="preserve">transforming it into an alternate representation, and/or performing pre-processing so that the </w:t>
+      </w:r>
+      <w:r>
+        <w:rPr>
+          <w:color w:val="000000"/>
+        </w:rPr>
         <w:t>Posture Collection Manager</w:t>
       </w:r>
       <w:r>
@@ -621,6 +771,14 @@
           <w:color w:val="000000"/>
         </w:rPr>
         <w:t xml:space="preserve"> in which to transmit and receive information. </w:t>
+      </w:r>
+      <w:commentRangeEnd w:id="32"/>
+      <w:r>
+        <w:rPr>
+          <w:rStyle w:val="CommentReference"/>
+          <w:rFonts w:ascii="Times New Roman" w:eastAsia="Times New Roman" w:hAnsi="Times New Roman" w:cs="Times New Roman"/>
+        </w:rPr>
+        <w:commentReference w:id="32"/>
       </w:r>
       <w:r>
         <w:rPr>
@@ -797,16 +955,16 @@
       <w:pPr>
         <w:pStyle w:val="Heading2"/>
       </w:pPr>
-      <w:bookmarkStart w:id="15" w:name="_Toc521161172"/>
-      <w:bookmarkStart w:id="16" w:name="_Toc532390169"/>
+      <w:bookmarkStart w:id="33" w:name="_Toc521161172"/>
+      <w:bookmarkStart w:id="34" w:name="_Toc532390169"/>
       <w:r>
         <w:t xml:space="preserve">Posture Collection </w:t>
       </w:r>
-      <w:bookmarkEnd w:id="15"/>
+      <w:bookmarkEnd w:id="33"/>
       <w:r>
         <w:t>Service</w:t>
       </w:r>
-      <w:bookmarkEnd w:id="16"/>
+      <w:bookmarkEnd w:id="34"/>
     </w:p>
     <w:p>
       <w:r>
@@ -857,35 +1015,35 @@
       <w:r>
         <w:t xml:space="preserve">nterface I1, performs basic </w:t>
       </w:r>
-      <w:commentRangeStart w:id="17"/>
-      <w:commentRangeStart w:id="18"/>
-      <w:commentRangeStart w:id="19"/>
+      <w:commentRangeStart w:id="35"/>
+      <w:commentRangeStart w:id="36"/>
+      <w:commentRangeStart w:id="37"/>
       <w:r>
         <w:t xml:space="preserve">sanity checking </w:t>
       </w:r>
-      <w:commentRangeEnd w:id="17"/>
+      <w:commentRangeEnd w:id="35"/>
       <w:r>
         <w:rPr>
           <w:rStyle w:val="CommentReference"/>
           <w:rFonts w:ascii="Times New Roman" w:eastAsia="Times New Roman" w:hAnsi="Times New Roman" w:cs="Times New Roman"/>
         </w:rPr>
-        <w:commentReference w:id="17"/>
-      </w:r>
-      <w:commentRangeEnd w:id="18"/>
+        <w:commentReference w:id="35"/>
+      </w:r>
+      <w:commentRangeEnd w:id="36"/>
       <w:r>
         <w:rPr>
           <w:rStyle w:val="CommentReference"/>
           <w:rFonts w:ascii="Times New Roman" w:eastAsia="Times New Roman" w:hAnsi="Times New Roman" w:cs="Times New Roman"/>
         </w:rPr>
-        <w:commentReference w:id="18"/>
-      </w:r>
-      <w:commentRangeEnd w:id="19"/>
+        <w:commentReference w:id="36"/>
+      </w:r>
+      <w:commentRangeEnd w:id="37"/>
       <w:r>
         <w:rPr>
           <w:rStyle w:val="CommentReference"/>
           <w:rFonts w:ascii="Times New Roman" w:eastAsia="Times New Roman" w:hAnsi="Times New Roman" w:cs="Times New Roman"/>
         </w:rPr>
-        <w:commentReference w:id="19"/>
+        <w:commentReference w:id="37"/>
       </w:r>
       <w:r>
         <w:t xml:space="preserve">on received data, and stores the </w:t>
@@ -935,35 +1093,35 @@
       <w:r>
         <w:t xml:space="preserve"> via a </w:t>
       </w:r>
-      <w:commentRangeStart w:id="20"/>
-      <w:commentRangeStart w:id="21"/>
-      <w:commentRangeStart w:id="22"/>
+      <w:commentRangeStart w:id="38"/>
+      <w:commentRangeStart w:id="39"/>
+      <w:commentRangeStart w:id="40"/>
       <w:r>
         <w:t>Posture Collection Manager</w:t>
       </w:r>
-      <w:commentRangeEnd w:id="20"/>
+      <w:commentRangeEnd w:id="38"/>
       <w:r>
         <w:rPr>
           <w:rStyle w:val="CommentReference"/>
           <w:rFonts w:ascii="Times New Roman" w:eastAsia="Times New Roman" w:hAnsi="Times New Roman" w:cs="Times New Roman"/>
         </w:rPr>
-        <w:commentReference w:id="20"/>
-      </w:r>
-      <w:commentRangeEnd w:id="21"/>
+        <w:commentReference w:id="38"/>
+      </w:r>
+      <w:commentRangeEnd w:id="39"/>
       <w:r>
         <w:rPr>
           <w:rStyle w:val="CommentReference"/>
           <w:rFonts w:ascii="Times New Roman" w:eastAsia="Times New Roman" w:hAnsi="Times New Roman" w:cs="Times New Roman"/>
         </w:rPr>
-        <w:commentReference w:id="21"/>
-      </w:r>
-      <w:commentRangeEnd w:id="22"/>
+        <w:commentReference w:id="39"/>
+      </w:r>
+      <w:commentRangeEnd w:id="40"/>
       <w:r>
         <w:rPr>
           <w:rStyle w:val="CommentReference"/>
           <w:rFonts w:ascii="Times New Roman" w:eastAsia="Times New Roman" w:hAnsi="Times New Roman" w:cs="Times New Roman"/>
         </w:rPr>
-        <w:commentReference w:id="22"/>
+        <w:commentReference w:id="40"/>
       </w:r>
       <w:r>
         <w:t xml:space="preserve">. The Posture Collection Manager </w:t>
@@ -990,26 +1148,26 @@
       <w:r>
         <w:t xml:space="preserve"> </w:t>
       </w:r>
-      <w:commentRangeStart w:id="23"/>
-      <w:commentRangeStart w:id="24"/>
+      <w:commentRangeStart w:id="41"/>
+      <w:commentRangeStart w:id="42"/>
       <w:r>
         <w:t>Posture Collection Engine</w:t>
       </w:r>
-      <w:commentRangeEnd w:id="23"/>
+      <w:commentRangeEnd w:id="41"/>
       <w:r>
         <w:rPr>
           <w:rStyle w:val="CommentReference"/>
           <w:rFonts w:ascii="Times New Roman" w:eastAsia="Times New Roman" w:hAnsi="Times New Roman" w:cs="Times New Roman"/>
         </w:rPr>
-        <w:commentReference w:id="23"/>
-      </w:r>
-      <w:commentRangeEnd w:id="24"/>
+        <w:commentReference w:id="41"/>
+      </w:r>
+      <w:commentRangeEnd w:id="42"/>
       <w:r>
         <w:rPr>
           <w:rStyle w:val="CommentReference"/>
           <w:rFonts w:ascii="Times New Roman" w:eastAsia="Times New Roman" w:hAnsi="Times New Roman" w:cs="Times New Roman"/>
         </w:rPr>
-        <w:commentReference w:id="24"/>
+        <w:commentReference w:id="42"/>
       </w:r>
       <w:r>
         <w:t xml:space="preserve"> over </w:t>
@@ -1042,29 +1200,29 @@
       <w:r>
         <w:t xml:space="preserve">nterface I2. Lastly, the </w:t>
       </w:r>
-      <w:commentRangeStart w:id="25"/>
-      <w:commentRangeStart w:id="26"/>
+      <w:commentRangeStart w:id="43"/>
+      <w:commentRangeStart w:id="44"/>
       <w:r>
         <w:t>Posture Collection Manager</w:t>
       </w:r>
       <w:r>
         <w:t xml:space="preserve"> </w:t>
       </w:r>
-      <w:commentRangeEnd w:id="25"/>
+      <w:commentRangeEnd w:id="43"/>
       <w:r>
         <w:rPr>
           <w:rStyle w:val="CommentReference"/>
           <w:rFonts w:ascii="Times New Roman" w:eastAsia="Times New Roman" w:hAnsi="Times New Roman" w:cs="Times New Roman"/>
         </w:rPr>
-        <w:commentReference w:id="25"/>
-      </w:r>
-      <w:commentRangeEnd w:id="26"/>
+        <w:commentReference w:id="43"/>
+      </w:r>
+      <w:commentRangeEnd w:id="44"/>
       <w:r>
         <w:rPr>
           <w:rStyle w:val="CommentReference"/>
           <w:rFonts w:ascii="Times New Roman" w:eastAsia="Times New Roman" w:hAnsi="Times New Roman" w:cs="Times New Roman"/>
         </w:rPr>
-        <w:commentReference w:id="26"/>
+        <w:commentReference w:id="44"/>
       </w:r>
       <w:r>
         <w:t xml:space="preserve">must be able to manage secure communication channels with one or more </w:t>
@@ -1240,15 +1398,15 @@
           <w:numId w:val="1"/>
         </w:numPr>
       </w:pPr>
-      <w:bookmarkStart w:id="27" w:name="_Toc521161177"/>
-      <w:bookmarkStart w:id="28" w:name="_Toc532390174"/>
+      <w:bookmarkStart w:id="45" w:name="_Toc521161177"/>
+      <w:bookmarkStart w:id="46" w:name="_Toc532390174"/>
       <w:r>
         <w:t>Interface I1 – Endpoint Data Collection and Reporting</w:t>
       </w:r>
-      <w:bookmarkEnd w:id="27"/>
-      <w:bookmarkEnd w:id="28"/>
-    </w:p>
-    <w:commentRangeStart w:id="29"/>
+      <w:bookmarkEnd w:id="45"/>
+      <w:bookmarkEnd w:id="46"/>
+    </w:p>
+    <w:commentRangeStart w:id="47"/>
     <w:p>
       <w:pPr>
         <w:keepNext/>
@@ -1278,26 +1436,26 @@
             <v:path o:extrusionok="f" gradientshapeok="t" o:connecttype="rect"/>
             <o:lock v:ext="edit" aspectratio="t"/>
           </v:shapetype>
-          <v:shape id="_x0000_i1025" type="#_x0000_t75" alt="" style="width:187.2pt;height:136.2pt;mso-width-percent:0;mso-height-percent:0;mso-width-percent:0;mso-height-percent:0" o:ole="">
+          <v:shape id="_x0000_i1025" type="#_x0000_t75" alt="" style="width:187pt;height:136pt;mso-width-percent:0;mso-height-percent:0;mso-width-percent:0;mso-height-percent:0" o:ole="">
             <v:imagedata r:id="rId8" o:title=""/>
           </v:shape>
-          <o:OLEObject Type="Embed" ProgID="Visio.Drawing.15" ShapeID="_x0000_i1025" DrawAspect="Content" ObjectID="_1626506178" r:id="rId9"/>
+          <o:OLEObject Type="Embed" ProgID="Visio.Drawing.15" ShapeID="_x0000_i1025" DrawAspect="Content" ObjectID="_1501057083" r:id="rId9"/>
         </w:object>
       </w:r>
-      <w:commentRangeEnd w:id="29"/>
+      <w:commentRangeEnd w:id="47"/>
       <w:r>
         <w:rPr>
           <w:rStyle w:val="CommentReference"/>
           <w:rFonts w:ascii="Times New Roman" w:eastAsia="Times New Roman" w:hAnsi="Times New Roman" w:cs="Times New Roman"/>
         </w:rPr>
-        <w:commentReference w:id="29"/>
+        <w:commentReference w:id="47"/>
       </w:r>
     </w:p>
     <w:p>
       <w:pPr>
         <w:pStyle w:val="Caption"/>
       </w:pPr>
-      <w:bookmarkStart w:id="30" w:name="_Toc524443484"/>
+      <w:bookmarkStart w:id="48" w:name="_Toc524443484"/>
       <w:r>
         <w:t xml:space="preserve">Figure </w:t>
       </w:r>
@@ -1334,7 +1492,7 @@
       <w:r>
         <w:t>: Interface for Endpoint Data Collection and Reporting.</w:t>
       </w:r>
-      <w:bookmarkEnd w:id="30"/>
+      <w:bookmarkEnd w:id="48"/>
     </w:p>
     <w:p>
       <w:r>
@@ -1422,12 +1580,7 @@
         <w:t>Service</w:t>
       </w:r>
       <w:r>
-        <w:t xml:space="preserve"> for storage in the</w:t>
-      </w:r>
-      <w:bookmarkStart w:id="31" w:name="_GoBack"/>
-      <w:bookmarkEnd w:id="31"/>
-      <w:r>
-        <w:t xml:space="preserve"> </w:t>
+        <w:t xml:space="preserve"> for storage in the </w:t>
       </w:r>
       <w:r>
         <w:rPr>
@@ -1459,170 +1612,179 @@
         </w:rPr>
         <w:t xml:space="preserve">Endpoint </w:t>
       </w:r>
-      <w:commentRangeStart w:id="32"/>
-      <w:commentRangeStart w:id="33"/>
+      <w:commentRangeStart w:id="49"/>
+      <w:commentRangeStart w:id="50"/>
+      <w:commentRangeStart w:id="51"/>
       <w:r>
         <w:rPr>
           <w:b/>
         </w:rPr>
         <w:t xml:space="preserve">Health </w:t>
       </w:r>
-      <w:commentRangeEnd w:id="32"/>
+      <w:commentRangeEnd w:id="49"/>
       <w:r>
         <w:rPr>
           <w:rStyle w:val="CommentReference"/>
           <w:rFonts w:ascii="Times New Roman" w:eastAsia="Times New Roman" w:hAnsi="Times New Roman" w:cs="Times New Roman"/>
         </w:rPr>
-        <w:commentReference w:id="32"/>
-      </w:r>
-      <w:commentRangeEnd w:id="33"/>
+        <w:commentReference w:id="49"/>
+      </w:r>
+      <w:commentRangeEnd w:id="50"/>
+      <w:commentRangeEnd w:id="51"/>
       <w:r>
         <w:rPr>
           <w:rStyle w:val="CommentReference"/>
           <w:rFonts w:ascii="Times New Roman" w:eastAsia="Times New Roman" w:hAnsi="Times New Roman" w:cs="Times New Roman"/>
         </w:rPr>
-        <w:commentReference w:id="33"/>
-      </w:r>
-      <w:r>
-        <w:rPr>
-          <w:b/>
-        </w:rPr>
-        <w:t>Request</w:t>
-      </w:r>
-      <w:r>
-        <w:rPr>
-          <w:b/>
-        </w:rPr>
-        <w:t xml:space="preserve"> (Query-Response)</w:t>
-      </w:r>
-    </w:p>
-    <w:p>
-      <w:r>
-        <w:t xml:space="preserve">The </w:t>
-      </w:r>
-      <w:r>
-        <w:rPr>
-          <w:i/>
-          <w:iCs/>
-        </w:rPr>
-        <w:t xml:space="preserve">Posture Collection </w:t>
-      </w:r>
-      <w:r>
-        <w:rPr>
-          <w:i/>
-          <w:iCs/>
-        </w:rPr>
-        <w:t>Service</w:t>
-      </w:r>
-      <w:r>
-        <w:t xml:space="preserve"> sends a query to the </w:t>
-      </w:r>
-      <w:r>
-        <w:rPr>
-          <w:i/>
-          <w:iCs/>
-        </w:rPr>
-        <w:t>Endpoint</w:t>
-      </w:r>
-      <w:r>
-        <w:t xml:space="preserve"> identifying specific </w:t>
-      </w:r>
-      <w:r>
-        <w:t>posture data</w:t>
-      </w:r>
-      <w:r>
-        <w:t xml:space="preserve"> that the </w:t>
-      </w:r>
-      <w:r>
-        <w:rPr>
-          <w:i/>
-          <w:iCs/>
-        </w:rPr>
-        <w:t>Endpoint</w:t>
-      </w:r>
-      <w:r>
-        <w:t xml:space="preserve"> should collect and report back. Upon receipt of this query, the </w:t>
-      </w:r>
-      <w:r>
-        <w:rPr>
-          <w:i/>
-          <w:iCs/>
-        </w:rPr>
-        <w:t>Endpoint</w:t>
-      </w:r>
-      <w:r>
-        <w:t xml:space="preserve"> collects the requested </w:t>
-      </w:r>
-      <w:r>
-        <w:t>posture data</w:t>
-      </w:r>
-      <w:r>
-        <w:t xml:space="preserve"> and reports back to the </w:t>
-      </w:r>
-      <w:r>
-        <w:rPr>
-          <w:i/>
-          <w:iCs/>
-        </w:rPr>
-        <w:t xml:space="preserve">Posture Collection </w:t>
-      </w:r>
-      <w:r>
-        <w:rPr>
-          <w:i/>
-          <w:iCs/>
-        </w:rPr>
-        <w:t>Service</w:t>
-      </w:r>
-      <w:r>
-        <w:t xml:space="preserve"> for storage in the </w:t>
-      </w:r>
-      <w:r>
-        <w:rPr>
-          <w:i/>
-          <w:iCs/>
-        </w:rPr>
-        <w:t>CMDB</w:t>
-      </w:r>
-      <w:r>
-        <w:t>.</w:t>
-      </w:r>
-    </w:p>
-    <w:p>
-      <w:pPr>
-        <w:rPr>
-          <w:b/>
-        </w:rPr>
-      </w:pPr>
-    </w:p>
-    <w:p>
-      <w:pPr>
-        <w:rPr>
-          <w:b/>
-        </w:rPr>
-      </w:pPr>
-      <w:commentRangeStart w:id="34"/>
-      <w:commentRangeStart w:id="35"/>
-      <w:r>
-        <w:rPr>
-          <w:b/>
-        </w:rPr>
-        <w:t>Endpoint Subscription Request</w:t>
-      </w:r>
-      <w:commentRangeEnd w:id="34"/>
+        <w:commentReference w:id="51"/>
+      </w:r>
       <w:r>
         <w:rPr>
           <w:rStyle w:val="CommentReference"/>
           <w:rFonts w:ascii="Times New Roman" w:eastAsia="Times New Roman" w:hAnsi="Times New Roman" w:cs="Times New Roman"/>
         </w:rPr>
-        <w:commentReference w:id="34"/>
-      </w:r>
-      <w:commentRangeEnd w:id="35"/>
+        <w:commentReference w:id="50"/>
+      </w:r>
+      <w:r>
+        <w:rPr>
+          <w:b/>
+        </w:rPr>
+        <w:t>Request</w:t>
+      </w:r>
+      <w:r>
+        <w:rPr>
+          <w:b/>
+        </w:rPr>
+        <w:t xml:space="preserve"> (Query-Response)</w:t>
+      </w:r>
+    </w:p>
+    <w:p>
+      <w:r>
+        <w:t xml:space="preserve">The </w:t>
+      </w:r>
+      <w:r>
+        <w:rPr>
+          <w:i/>
+          <w:iCs/>
+        </w:rPr>
+        <w:t xml:space="preserve">Posture Collection </w:t>
+      </w:r>
+      <w:r>
+        <w:rPr>
+          <w:i/>
+          <w:iCs/>
+        </w:rPr>
+        <w:t>Service</w:t>
+      </w:r>
+      <w:r>
+        <w:t xml:space="preserve"> sends a query to the </w:t>
+      </w:r>
+      <w:r>
+        <w:rPr>
+          <w:i/>
+          <w:iCs/>
+        </w:rPr>
+        <w:t>Endpoint</w:t>
+      </w:r>
+      <w:r>
+        <w:t xml:space="preserve"> identifying specific </w:t>
+      </w:r>
+      <w:r>
+        <w:t>posture data</w:t>
+      </w:r>
+      <w:r>
+        <w:t xml:space="preserve"> that the </w:t>
+      </w:r>
+      <w:r>
+        <w:rPr>
+          <w:i/>
+          <w:iCs/>
+        </w:rPr>
+        <w:t>Endpoint</w:t>
+      </w:r>
+      <w:r>
+        <w:t xml:space="preserve"> should collect and report back. Upon receipt of this query, the </w:t>
+      </w:r>
+      <w:r>
+        <w:rPr>
+          <w:i/>
+          <w:iCs/>
+        </w:rPr>
+        <w:t>Endpoint</w:t>
+      </w:r>
+      <w:r>
+        <w:t xml:space="preserve"> collects the requested </w:t>
+      </w:r>
+      <w:r>
+        <w:t>posture data</w:t>
+      </w:r>
+      <w:r>
+        <w:t xml:space="preserve"> and reports back to the </w:t>
+      </w:r>
+      <w:r>
+        <w:rPr>
+          <w:i/>
+          <w:iCs/>
+        </w:rPr>
+        <w:t xml:space="preserve">Posture Collection </w:t>
+      </w:r>
+      <w:r>
+        <w:rPr>
+          <w:i/>
+          <w:iCs/>
+        </w:rPr>
+        <w:t>Service</w:t>
+      </w:r>
+      <w:r>
+        <w:t xml:space="preserve"> for storage in the </w:t>
+      </w:r>
+      <w:r>
+        <w:rPr>
+          <w:i/>
+          <w:iCs/>
+        </w:rPr>
+        <w:t>CMDB</w:t>
+      </w:r>
+      <w:r>
+        <w:t>.</w:t>
+      </w:r>
+    </w:p>
+    <w:p>
+      <w:pPr>
+        <w:rPr>
+          <w:b/>
+        </w:rPr>
+      </w:pPr>
+    </w:p>
+    <w:p>
+      <w:pPr>
+        <w:rPr>
+          <w:b/>
+        </w:rPr>
+      </w:pPr>
+      <w:commentRangeStart w:id="52"/>
+      <w:commentRangeStart w:id="53"/>
+      <w:r>
+        <w:rPr>
+          <w:b/>
+        </w:rPr>
+        <w:t>Endpoint Subscription Request</w:t>
+      </w:r>
+      <w:commentRangeEnd w:id="52"/>
       <w:r>
         <w:rPr>
           <w:rStyle w:val="CommentReference"/>
           <w:rFonts w:ascii="Times New Roman" w:eastAsia="Times New Roman" w:hAnsi="Times New Roman" w:cs="Times New Roman"/>
         </w:rPr>
-        <w:commentReference w:id="35"/>
+        <w:commentReference w:id="52"/>
+      </w:r>
+      <w:commentRangeEnd w:id="53"/>
+      <w:r>
+        <w:rPr>
+          <w:rStyle w:val="CommentReference"/>
+          <w:rFonts w:ascii="Times New Roman" w:eastAsia="Times New Roman" w:hAnsi="Times New Roman" w:cs="Times New Roman"/>
+        </w:rPr>
+        <w:commentReference w:id="53"/>
       </w:r>
       <w:r>
         <w:rPr>
@@ -1632,6 +1794,7 @@
       </w:r>
     </w:p>
     <w:p>
+      <w:commentRangeStart w:id="54"/>
       <w:r>
         <w:t xml:space="preserve">The </w:t>
       </w:r>
@@ -1736,6 +1899,14 @@
       </w:r>
       <w:r>
         <w:t xml:space="preserve">. </w:t>
+      </w:r>
+      <w:commentRangeEnd w:id="54"/>
+      <w:r>
+        <w:rPr>
+          <w:rStyle w:val="CommentReference"/>
+          <w:rFonts w:ascii="Times New Roman" w:eastAsia="Times New Roman" w:hAnsi="Times New Roman" w:cs="Times New Roman"/>
+        </w:rPr>
+        <w:commentReference w:id="54"/>
       </w:r>
     </w:p>
     <w:p>
@@ -1751,14 +1922,14 @@
           <w:numId w:val="1"/>
         </w:numPr>
       </w:pPr>
-      <w:bookmarkStart w:id="36" w:name="_Toc521161179"/>
-      <w:bookmarkStart w:id="37" w:name="_Toc532390176"/>
+      <w:bookmarkStart w:id="55" w:name="_Toc521161179"/>
+      <w:bookmarkStart w:id="56" w:name="_Toc532390176"/>
       <w:r>
         <w:lastRenderedPageBreak/>
         <w:t>Interface I3 – Posture Data Storage and Retrieval</w:t>
       </w:r>
-      <w:bookmarkEnd w:id="36"/>
-      <w:bookmarkEnd w:id="37"/>
+      <w:bookmarkEnd w:id="55"/>
+      <w:bookmarkEnd w:id="56"/>
     </w:p>
     <w:p>
       <w:pPr>
@@ -1821,7 +1992,7 @@
       <w:pPr>
         <w:pStyle w:val="Caption"/>
       </w:pPr>
-      <w:bookmarkStart w:id="38" w:name="_Toc524443486"/>
+      <w:bookmarkStart w:id="57" w:name="_Toc524443486"/>
       <w:r>
         <w:t xml:space="preserve">Figure </w:t>
       </w:r>
@@ -1858,7 +2029,7 @@
       <w:r>
         <w:t>: Interface for Posture Data Storage and Retrieval.</w:t>
       </w:r>
-      <w:bookmarkEnd w:id="38"/>
+      <w:bookmarkEnd w:id="57"/>
     </w:p>
     <w:p>
       <w:r>
@@ -1936,6 +2107,7 @@
       </w:pPr>
     </w:p>
     <w:p>
+      <w:commentRangeStart w:id="58"/>
       <w:proofErr w:type="gramStart"/>
       <w:r>
         <w:rPr>
@@ -1980,113 +2152,121 @@
         </w:rPr>
         <w:t xml:space="preserve"> (Data Push – Response)</w:t>
       </w:r>
-    </w:p>
-    <w:p>
-      <w:r>
-        <w:t xml:space="preserve">The </w:t>
-      </w:r>
-      <w:r>
-        <w:rPr>
-          <w:i/>
-          <w:iCs/>
-        </w:rPr>
-        <w:t xml:space="preserve">Posture Collection </w:t>
-      </w:r>
-      <w:r>
-        <w:rPr>
-          <w:i/>
-          <w:iCs/>
-        </w:rPr>
-        <w:t>Service</w:t>
-      </w:r>
-      <w:r>
-        <w:t xml:space="preserve"> receives </w:t>
-      </w:r>
-      <w:r>
-        <w:t>posture data</w:t>
-      </w:r>
-      <w:r>
-        <w:t xml:space="preserve"> from target </w:t>
-      </w:r>
-      <w:r>
-        <w:rPr>
-          <w:i/>
-          <w:iCs/>
-        </w:rPr>
-        <w:t>Endpoints</w:t>
-      </w:r>
-      <w:r>
-        <w:t xml:space="preserve">, the </w:t>
-      </w:r>
-      <w:r>
-        <w:t>posture data</w:t>
-      </w:r>
-      <w:r>
-        <w:t xml:space="preserve"> is pushed to the </w:t>
-      </w:r>
-      <w:r>
-        <w:rPr>
-          <w:i/>
-          <w:iCs/>
-        </w:rPr>
-        <w:t>CMDB</w:t>
-      </w:r>
-      <w:r>
-        <w:t xml:space="preserve"> along with any relevant contextual metadata. The </w:t>
-      </w:r>
-      <w:r>
-        <w:rPr>
-          <w:i/>
-          <w:iCs/>
-        </w:rPr>
-        <w:t>CMDB</w:t>
-      </w:r>
-      <w:r>
-        <w:t xml:space="preserve"> receives the </w:t>
-      </w:r>
-      <w:r>
-        <w:t>posture data</w:t>
-      </w:r>
-      <w:r>
-        <w:t xml:space="preserve"> and metadata, stores it, and responds to </w:t>
-      </w:r>
-      <w:commentRangeStart w:id="39"/>
-      <w:commentRangeStart w:id="40"/>
-      <w:r>
-        <w:t xml:space="preserve">the </w:t>
-      </w:r>
-      <w:r>
-        <w:rPr>
-          <w:i/>
-          <w:iCs/>
-        </w:rPr>
-        <w:t xml:space="preserve">Posture Collection </w:t>
-      </w:r>
-      <w:r>
-        <w:rPr>
-          <w:i/>
-          <w:iCs/>
-        </w:rPr>
-        <w:t>Service</w:t>
-      </w:r>
-      <w:r>
-        <w:t xml:space="preserve"> with pointers to information as stored in its tables</w:t>
-      </w:r>
-      <w:commentRangeEnd w:id="39"/>
+      <w:commentRangeEnd w:id="58"/>
       <w:r>
         <w:rPr>
           <w:rStyle w:val="CommentReference"/>
           <w:rFonts w:ascii="Times New Roman" w:eastAsia="Times New Roman" w:hAnsi="Times New Roman" w:cs="Times New Roman"/>
         </w:rPr>
-        <w:commentReference w:id="39"/>
-      </w:r>
-      <w:commentRangeEnd w:id="40"/>
+        <w:commentReference w:id="58"/>
+      </w:r>
+    </w:p>
+    <w:p>
+      <w:r>
+        <w:t xml:space="preserve">The </w:t>
+      </w:r>
+      <w:r>
+        <w:rPr>
+          <w:i/>
+          <w:iCs/>
+        </w:rPr>
+        <w:t xml:space="preserve">Posture Collection </w:t>
+      </w:r>
+      <w:r>
+        <w:rPr>
+          <w:i/>
+          <w:iCs/>
+        </w:rPr>
+        <w:t>Service</w:t>
+      </w:r>
+      <w:r>
+        <w:t xml:space="preserve"> receives </w:t>
+      </w:r>
+      <w:r>
+        <w:t>posture data</w:t>
+      </w:r>
+      <w:r>
+        <w:t xml:space="preserve"> from target </w:t>
+      </w:r>
+      <w:r>
+        <w:rPr>
+          <w:i/>
+          <w:iCs/>
+        </w:rPr>
+        <w:t>Endpoints</w:t>
+      </w:r>
+      <w:r>
+        <w:t xml:space="preserve">, the </w:t>
+      </w:r>
+      <w:r>
+        <w:t>posture data</w:t>
+      </w:r>
+      <w:r>
+        <w:t xml:space="preserve"> is pushed to the </w:t>
+      </w:r>
+      <w:r>
+        <w:rPr>
+          <w:i/>
+          <w:iCs/>
+        </w:rPr>
+        <w:t>CMDB</w:t>
+      </w:r>
+      <w:r>
+        <w:t xml:space="preserve"> along with any relevant contextual metadata. The </w:t>
+      </w:r>
+      <w:r>
+        <w:rPr>
+          <w:i/>
+          <w:iCs/>
+        </w:rPr>
+        <w:t>CMDB</w:t>
+      </w:r>
+      <w:r>
+        <w:t xml:space="preserve"> receives the </w:t>
+      </w:r>
+      <w:r>
+        <w:t>posture data</w:t>
+      </w:r>
+      <w:r>
+        <w:t xml:space="preserve"> and metadata, stores it, and responds to </w:t>
+      </w:r>
+      <w:commentRangeStart w:id="59"/>
+      <w:commentRangeStart w:id="60"/>
+      <w:r>
+        <w:t xml:space="preserve">the </w:t>
+      </w:r>
+      <w:r>
+        <w:rPr>
+          <w:i/>
+          <w:iCs/>
+        </w:rPr>
+        <w:t xml:space="preserve">Posture Collection </w:t>
+      </w:r>
+      <w:r>
+        <w:rPr>
+          <w:i/>
+          <w:iCs/>
+        </w:rPr>
+        <w:t>Service</w:t>
+      </w:r>
+      <w:r>
+        <w:t xml:space="preserve"> with pointers to information as stored in its tables</w:t>
+      </w:r>
+      <w:commentRangeEnd w:id="59"/>
       <w:r>
         <w:rPr>
           <w:rStyle w:val="CommentReference"/>
           <w:rFonts w:ascii="Times New Roman" w:eastAsia="Times New Roman" w:hAnsi="Times New Roman" w:cs="Times New Roman"/>
         </w:rPr>
-        <w:commentReference w:id="40"/>
+        <w:commentReference w:id="59"/>
+      </w:r>
+      <w:commentRangeEnd w:id="60"/>
+      <w:r>
+        <w:rPr>
+          <w:rStyle w:val="CommentReference"/>
+          <w:rFonts w:ascii="Times New Roman" w:eastAsia="Times New Roman" w:hAnsi="Times New Roman" w:cs="Times New Roman"/>
+        </w:rPr>
+        <w:commentReference w:id="60"/>
       </w:r>
       <w:r>
         <w:t>.</w:t>
@@ -2332,7 +2512,7 @@
           <w:numId w:val="1"/>
         </w:numPr>
       </w:pPr>
-      <w:bookmarkStart w:id="41" w:name="_Toc532390177"/>
+      <w:bookmarkStart w:id="61" w:name="_Toc532390177"/>
       <w:r>
         <w:lastRenderedPageBreak/>
         <w:t>Interface I</w:t>
@@ -2346,7 +2526,7 @@
       <w:r>
         <w:t>Remote Data Collection for Evaluation</w:t>
       </w:r>
-      <w:bookmarkEnd w:id="41"/>
+      <w:bookmarkEnd w:id="61"/>
     </w:p>
     <w:p>
       <w:pPr>
@@ -2358,7 +2538,7 @@
       <w:pPr>
         <w:jc w:val="center"/>
       </w:pPr>
-      <w:commentRangeStart w:id="42"/>
+      <w:commentRangeStart w:id="62"/>
       <w:r>
         <w:rPr>
           <w:noProof/>
@@ -2405,20 +2585,20 @@
           </wp:inline>
         </w:drawing>
       </w:r>
-      <w:commentRangeEnd w:id="42"/>
+      <w:commentRangeEnd w:id="62"/>
       <w:r>
         <w:rPr>
           <w:rStyle w:val="CommentReference"/>
           <w:rFonts w:ascii="Times New Roman" w:eastAsia="Times New Roman" w:hAnsi="Times New Roman" w:cs="Times New Roman"/>
         </w:rPr>
-        <w:commentReference w:id="42"/>
+        <w:commentReference w:id="62"/>
       </w:r>
     </w:p>
     <w:p>
       <w:pPr>
         <w:pStyle w:val="Caption"/>
       </w:pPr>
-      <w:bookmarkStart w:id="43" w:name="_Toc524443487"/>
+      <w:bookmarkStart w:id="63" w:name="_Toc524443487"/>
       <w:r>
         <w:t xml:space="preserve">Figure </w:t>
       </w:r>
@@ -2455,7 +2635,7 @@
       <w:r>
         <w:t>: Interface for Remote Data Collection and Evaluation.</w:t>
       </w:r>
-      <w:bookmarkEnd w:id="43"/>
+      <w:bookmarkEnd w:id="63"/>
     </w:p>
     <w:p>
       <w:r>
@@ -2679,6 +2859,90 @@
         <w:t>Service</w:t>
       </w:r>
       <w:r>
+        <w:t xml:space="preserve">. </w:t>
+      </w:r>
+      <w:commentRangeStart w:id="64"/>
+      <w:r>
+        <w:t xml:space="preserve">The </w:t>
+      </w:r>
+      <w:r>
+        <w:rPr>
+          <w:i/>
+          <w:iCs/>
+        </w:rPr>
+        <w:t xml:space="preserve">Posture Collection </w:t>
+      </w:r>
+      <w:r>
+        <w:rPr>
+          <w:i/>
+          <w:iCs/>
+        </w:rPr>
+        <w:t>Service</w:t>
+      </w:r>
+      <w:r>
+        <w:t xml:space="preserve"> posts the </w:t>
+      </w:r>
+      <w:r>
+        <w:t>posture data</w:t>
+      </w:r>
+      <w:r>
+        <w:t xml:space="preserve"> to the </w:t>
+      </w:r>
+      <w:proofErr w:type="gramStart"/>
+      <w:r>
+        <w:rPr>
+          <w:i/>
+          <w:iCs/>
+        </w:rPr>
+        <w:t>CMDB</w:t>
+      </w:r>
+      <w:r>
+        <w:t xml:space="preserve"> w</w:t>
+      </w:r>
+      <w:r>
+        <w:t>hich</w:t>
+      </w:r>
+      <w:proofErr w:type="gramEnd"/>
+      <w:r>
+        <w:t xml:space="preserve"> responds with pointers to the </w:t>
+      </w:r>
+      <w:r>
+        <w:t>posture data</w:t>
+      </w:r>
+      <w:r>
+        <w:t xml:space="preserve"> as stored within its tables. The </w:t>
+      </w:r>
+      <w:r>
+        <w:rPr>
+          <w:i/>
+          <w:iCs/>
+        </w:rPr>
+        <w:t xml:space="preserve">Posture Collection </w:t>
+      </w:r>
+      <w:r>
+        <w:rPr>
+          <w:i/>
+          <w:iCs/>
+        </w:rPr>
+        <w:t>Service</w:t>
+      </w:r>
+      <w:r>
+        <w:t xml:space="preserve"> forwards pointers to the </w:t>
+      </w:r>
+      <w:r>
+        <w:t>posture data</w:t>
+      </w:r>
+      <w:r>
+        <w:t xml:space="preserve"> to the </w:t>
+      </w:r>
+      <w:r>
+        <w:rPr>
+          <w:i/>
+          <w:iCs/>
+        </w:rPr>
+        <w:t>Posture Evaluator</w:t>
+      </w:r>
+      <w:r>
         <w:t xml:space="preserve">. The </w:t>
       </w:r>
       <w:r>
@@ -2686,139 +2950,76 @@
           <w:i/>
           <w:iCs/>
         </w:rPr>
+        <w:t>Posture Evaluator</w:t>
+      </w:r>
+      <w:r>
+        <w:t xml:space="preserve"> queries the </w:t>
+      </w:r>
+      <w:r>
+        <w:rPr>
+          <w:i/>
+          <w:iCs/>
+        </w:rPr>
+        <w:t>CMDB</w:t>
+      </w:r>
+      <w:r>
+        <w:t xml:space="preserve"> using the pointers to acquire the required </w:t>
+      </w:r>
+      <w:r>
+        <w:t>posture data</w:t>
+      </w:r>
+      <w:r>
+        <w:t xml:space="preserve"> to perform the assessment.</w:t>
+      </w:r>
+      <w:commentRangeEnd w:id="64"/>
+      <w:r>
+        <w:rPr>
+          <w:rStyle w:val="CommentReference"/>
+          <w:rFonts w:ascii="Times New Roman" w:eastAsia="Times New Roman" w:hAnsi="Times New Roman" w:cs="Times New Roman"/>
+        </w:rPr>
+        <w:commentReference w:id="64"/>
+      </w:r>
+    </w:p>
+    <w:p>
+      <w:pPr>
+        <w:rPr>
+          <w:b/>
+        </w:rPr>
+      </w:pPr>
+    </w:p>
+    <w:p>
+      <w:commentRangeStart w:id="65"/>
+      <w:r>
+        <w:rPr>
+          <w:b/>
+        </w:rPr>
         <w:t xml:space="preserve">Posture Collection </w:t>
       </w:r>
       <w:r>
         <w:rPr>
-          <w:i/>
-          <w:iCs/>
+          <w:b/>
         </w:rPr>
         <w:t>Service</w:t>
       </w:r>
       <w:r>
-        <w:t xml:space="preserve"> posts the </w:t>
-      </w:r>
-      <w:r>
-        <w:t>posture data</w:t>
-      </w:r>
-      <w:r>
-        <w:t xml:space="preserve"> to the </w:t>
-      </w:r>
-      <w:proofErr w:type="gramStart"/>
-      <w:r>
-        <w:rPr>
-          <w:i/>
-          <w:iCs/>
-        </w:rPr>
-        <w:t>CMDB</w:t>
-      </w:r>
-      <w:r>
-        <w:t xml:space="preserve"> w</w:t>
-      </w:r>
-      <w:r>
-        <w:t>hich</w:t>
-      </w:r>
-      <w:proofErr w:type="gramEnd"/>
-      <w:r>
-        <w:t xml:space="preserve"> responds with pointers to the </w:t>
-      </w:r>
-      <w:r>
-        <w:t>posture data</w:t>
-      </w:r>
-      <w:r>
-        <w:t xml:space="preserve"> as stored within its tables. The </w:t>
-      </w:r>
-      <w:r>
-        <w:rPr>
-          <w:i/>
-          <w:iCs/>
-        </w:rPr>
-        <w:t xml:space="preserve">Posture Collection </w:t>
-      </w:r>
-      <w:r>
-        <w:rPr>
-          <w:i/>
-          <w:iCs/>
-        </w:rPr>
-        <w:t>Service</w:t>
-      </w:r>
-      <w:r>
-        <w:t xml:space="preserve"> forwards pointers to the </w:t>
-      </w:r>
-      <w:r>
-        <w:t>posture data</w:t>
-      </w:r>
-      <w:r>
-        <w:t xml:space="preserve"> to the </w:t>
-      </w:r>
-      <w:r>
-        <w:rPr>
-          <w:i/>
-          <w:iCs/>
-        </w:rPr>
-        <w:t>Posture Evaluator</w:t>
-      </w:r>
-      <w:r>
-        <w:t xml:space="preserve">. The </w:t>
-      </w:r>
-      <w:r>
-        <w:rPr>
-          <w:i/>
-          <w:iCs/>
-        </w:rPr>
-        <w:t>Posture Evaluator</w:t>
-      </w:r>
-      <w:r>
-        <w:t xml:space="preserve"> queries the </w:t>
-      </w:r>
-      <w:r>
-        <w:rPr>
-          <w:i/>
-          <w:iCs/>
-        </w:rPr>
-        <w:t>CMDB</w:t>
-      </w:r>
-      <w:r>
-        <w:t xml:space="preserve"> using the pointers to acquire the required </w:t>
-      </w:r>
-      <w:r>
-        <w:t>posture data</w:t>
-      </w:r>
-      <w:r>
-        <w:t xml:space="preserve"> to perform the assessment.</w:t>
-      </w:r>
-    </w:p>
-    <w:p>
-      <w:pPr>
         <w:rPr>
           <w:b/>
         </w:rPr>
-      </w:pPr>
-    </w:p>
-    <w:p>
+        <w:t xml:space="preserve"> Subscription Request (Subscrib</w:t>
+      </w:r>
       <w:r>
         <w:rPr>
           <w:b/>
         </w:rPr>
-        <w:t xml:space="preserve">Posture Collection </w:t>
-      </w:r>
-      <w:r>
-        <w:rPr>
-          <w:b/>
-        </w:rPr>
-        <w:t>Service</w:t>
-      </w:r>
-      <w:r>
-        <w:rPr>
-          <w:b/>
-        </w:rPr>
-        <w:t xml:space="preserve"> Subscription Request (Subscrib</w:t>
-      </w:r>
-      <w:r>
-        <w:rPr>
-          <w:b/>
-        </w:rPr>
         <w:t>e – Post)</w:t>
+      </w:r>
+      <w:commentRangeEnd w:id="65"/>
+      <w:r>
+        <w:rPr>
+          <w:rStyle w:val="CommentReference"/>
+          <w:rFonts w:ascii="Times New Roman" w:eastAsia="Times New Roman" w:hAnsi="Times New Roman" w:cs="Times New Roman"/>
+        </w:rPr>
+        <w:commentReference w:id="65"/>
       </w:r>
     </w:p>
     <w:p>
@@ -3055,18 +3256,18 @@
           <w:numId w:val="1"/>
         </w:numPr>
       </w:pPr>
-      <w:bookmarkStart w:id="44" w:name="_Ref520812120"/>
-      <w:bookmarkStart w:id="45" w:name="_Toc521161180"/>
-      <w:bookmarkStart w:id="46" w:name="_Toc532390178"/>
+      <w:bookmarkStart w:id="66" w:name="_Ref520812120"/>
+      <w:bookmarkStart w:id="67" w:name="_Toc521161180"/>
+      <w:bookmarkStart w:id="68" w:name="_Toc532390178"/>
       <w:r>
         <w:t xml:space="preserve">SCAP v2 </w:t>
       </w:r>
-      <w:bookmarkEnd w:id="44"/>
-      <w:bookmarkEnd w:id="45"/>
+      <w:bookmarkEnd w:id="66"/>
+      <w:bookmarkEnd w:id="67"/>
       <w:r>
         <w:t>Workflows</w:t>
       </w:r>
-      <w:bookmarkEnd w:id="46"/>
+      <w:bookmarkEnd w:id="68"/>
     </w:p>
     <w:p>
       <w:r>
@@ -3082,7 +3283,7 @@
           <w:numId w:val="1"/>
         </w:numPr>
       </w:pPr>
-      <w:bookmarkStart w:id="47" w:name="_Toc532390179"/>
+      <w:bookmarkStart w:id="69" w:name="_Toc532390179"/>
       <w:r>
         <w:t xml:space="preserve">Posture </w:t>
       </w:r>
@@ -3095,7 +3296,7 @@
       <w:r>
         <w:t xml:space="preserve"> Collection Workflow</w:t>
       </w:r>
-      <w:bookmarkEnd w:id="47"/>
+      <w:bookmarkEnd w:id="69"/>
     </w:p>
     <w:p>
       <w:pPr>
@@ -3335,7 +3536,15 @@
         <w:rPr>
           <w:lang w:eastAsia="ar-SA"/>
         </w:rPr>
-        <w:t xml:space="preserve"> based on a change event </w:t>
+        <w:t xml:space="preserve"> based on a change ev</w:t>
+      </w:r>
+      <w:bookmarkStart w:id="70" w:name="_GoBack"/>
+      <w:bookmarkEnd w:id="70"/>
+      <w:r>
+        <w:rPr>
+          <w:lang w:eastAsia="ar-SA"/>
+        </w:rPr>
+        <w:t xml:space="preserve">ent </w:t>
       </w:r>
     </w:p>
     <w:p>
@@ -3552,10 +3761,10 @@
           <w:sz w:val="18"/>
         </w:rPr>
         <w:object w:dxaOrig="6706" w:dyaOrig="11340" w14:anchorId="05200254">
-          <v:shape id="_x0000_i1026" type="#_x0000_t75" alt="" style="width:352.2pt;height:594.6pt;mso-width-percent:0;mso-height-percent:0;mso-width-percent:0;mso-height-percent:0" o:ole="">
+          <v:shape id="_x0000_i1026" type="#_x0000_t75" alt="" style="width:352pt;height:595pt;mso-width-percent:0;mso-height-percent:0;mso-width-percent:0;mso-height-percent:0" o:ole="">
             <v:imagedata r:id="rId12" o:title=""/>
           </v:shape>
-          <o:OLEObject Type="Embed" ProgID="Visio.Drawing.15" ShapeID="_x0000_i1026" DrawAspect="Content" ObjectID="_1626506179" r:id="rId13"/>
+          <o:OLEObject Type="Embed" ProgID="Visio.Drawing.15" ShapeID="_x0000_i1026" DrawAspect="Content" ObjectID="_1501057084" r:id="rId13"/>
         </w:object>
       </w:r>
     </w:p>
@@ -3617,7 +3826,7 @@
           <w:numId w:val="1"/>
         </w:numPr>
       </w:pPr>
-      <w:bookmarkStart w:id="48" w:name="_Toc532390180"/>
+      <w:bookmarkStart w:id="71" w:name="_Toc532390180"/>
       <w:r>
         <w:lastRenderedPageBreak/>
         <w:t>Posture Data Evaluation</w:t>
@@ -3625,7 +3834,7 @@
       <w:r>
         <w:t xml:space="preserve"> Workflow</w:t>
       </w:r>
-      <w:bookmarkEnd w:id="48"/>
+      <w:bookmarkEnd w:id="71"/>
     </w:p>
     <w:p>
       <w:pPr>
@@ -3990,8 +4199,8 @@
 </file>
 
 <file path=word/comments.xml><?xml version="1.0" encoding="utf-8"?>
-<w:comments xmlns:wpc="http://schemas.microsoft.com/office/word/2010/wordprocessingCanvas" xmlns:cx="http://schemas.microsoft.com/office/drawing/2014/chartex" xmlns:cx1="http://schemas.microsoft.com/office/drawing/2015/9/8/chartex" xmlns:mc="http://schemas.openxmlformats.org/markup-compatibility/2006" xmlns:o="urn:schemas-microsoft-com:office:office" xmlns:r="http://schemas.openxmlformats.org/officeDocument/2006/relationships" xmlns:m="http://schemas.openxmlformats.org/officeDocument/2006/math" xmlns:v="urn:schemas-microsoft-com:vml" xmlns:wp14="http://schemas.microsoft.com/office/word/2010/wordprocessingDrawing" xmlns:wp="http://schemas.openxmlformats.org/drawingml/2006/wordprocessingDrawing" xmlns:w10="urn:schemas-microsoft-com:office:word" xmlns:w="http://schemas.openxmlformats.org/wordprocessingml/2006/main" xmlns:w14="http://schemas.microsoft.com/office/word/2010/wordml" xmlns:w15="http://schemas.microsoft.com/office/word/2012/wordml" xmlns:w16se="http://schemas.microsoft.com/office/word/2015/wordml/symex" xmlns:wpg="http://schemas.microsoft.com/office/word/2010/wordprocessingGroup" xmlns:wpi="http://schemas.microsoft.com/office/word/2010/wordprocessingInk" xmlns:wne="http://schemas.microsoft.com/office/word/2006/wordml" xmlns:wps="http://schemas.microsoft.com/office/word/2010/wordprocessingShape" mc:Ignorable="w14 w15 w16se wp14">
-  <w:comment w:id="2" w:author="William Munyan" w:date="2019-07-25T14:27:00Z" w:initials="WM">
+<w:comments xmlns:wpc="http://schemas.microsoft.com/office/word/2010/wordprocessingCanvas" xmlns:mo="http://schemas.microsoft.com/office/mac/office/2008/main" xmlns:mc="http://schemas.openxmlformats.org/markup-compatibility/2006" xmlns:mv="urn:schemas-microsoft-com:mac:vml" xmlns:o="urn:schemas-microsoft-com:office:office" xmlns:r="http://schemas.openxmlformats.org/officeDocument/2006/relationships" xmlns:m="http://schemas.openxmlformats.org/officeDocument/2006/math" xmlns:v="urn:schemas-microsoft-com:vml" xmlns:wp14="http://schemas.microsoft.com/office/word/2010/wordprocessingDrawing" xmlns:wp="http://schemas.openxmlformats.org/drawingml/2006/wordprocessingDrawing" xmlns:w10="urn:schemas-microsoft-com:office:word" xmlns:w="http://schemas.openxmlformats.org/wordprocessingml/2006/main" xmlns:w14="http://schemas.microsoft.com/office/word/2010/wordml" xmlns:wpg="http://schemas.microsoft.com/office/word/2010/wordprocessingGroup" xmlns:wpi="http://schemas.microsoft.com/office/word/2010/wordprocessingInk" xmlns:wne="http://schemas.microsoft.com/office/word/2006/wordml" xmlns:wps="http://schemas.microsoft.com/office/word/2010/wordprocessingShape" mc:Ignorable="w14 wp14">
+  <w:comment w:id="15" w:author="David Solin" w:date="2019-08-13T10:56:00Z" w:initials="DS">
     <w:p>
       <w:pPr>
         <w:pStyle w:val="CommentText"/>
@@ -4003,11 +4212,58 @@
         <w:annotationRef/>
       </w:r>
       <w:r>
+        <w:t xml:space="preserve">Perhaps we should say “validates” instead? </w:t>
+      </w:r>
+      <w:proofErr w:type="gramStart"/>
+      <w:r>
+        <w:t>i</w:t>
+      </w:r>
+      <w:proofErr w:type="gramEnd"/>
+      <w:r>
+        <w:t>.e., schema-validate</w:t>
+      </w:r>
+    </w:p>
+  </w:comment>
+  <w:comment w:id="16" w:author="David Solin" w:date="2019-08-13T11:00:00Z" w:initials="DS">
+    <w:p>
+      <w:pPr>
+        <w:pStyle w:val="CommentText"/>
+      </w:pPr>
+      <w:r>
+        <w:rPr>
+          <w:rStyle w:val="CommentReference"/>
+        </w:rPr>
+        <w:annotationRef/>
+      </w:r>
+      <w:r>
+        <w:t>I do not envision that storing data in a CMDB is actually a function of the Posture Collection Service.  The PCS’s job is only to (1) broker queries about Endpoints, and (2) forward events originating from Endpoints.</w:t>
+      </w:r>
+      <w:r>
+        <w:br/>
+      </w:r>
+      <w:r>
+        <w:br/>
+        <w:t>A CMDB could potentially be a client of the PCS, or there could be a separate component that is responsible for using a PCS to populate a CMDB on a scheduled and/or event-driven basis.</w:t>
+      </w:r>
+    </w:p>
+  </w:comment>
+  <w:comment w:id="17" w:author="William Munyan" w:date="2019-07-25T14:27:00Z" w:initials="WM">
+    <w:p>
+      <w:pPr>
+        <w:pStyle w:val="CommentText"/>
+      </w:pPr>
+      <w:r>
+        <w:rPr>
+          <w:rStyle w:val="CommentReference"/>
+        </w:rPr>
+        <w:annotationRef/>
+      </w:r>
+      <w:r>
         <w:t>Can this be edited to read more generically, such as “It may also report collected posture data to entities which have subscribed to receive it (i.e., a posture evaluator)</w:t>
       </w:r>
     </w:p>
   </w:comment>
-  <w:comment w:id="3" w:author="Jessica Fitzgerald-McKay" w:date="2019-08-01T07:47:00Z" w:initials="JF">
+  <w:comment w:id="18" w:author="Jessica Fitzgerald-McKay" w:date="2019-08-01T07:47:00Z" w:initials="JF">
     <w:p>
       <w:pPr>
         <w:pStyle w:val="CommentText"/>
@@ -4020,7 +4276,7 @@
       </w:r>
     </w:p>
   </w:comment>
-  <w:comment w:id="13" w:author="William Munyan" w:date="2019-07-30T15:46:00Z" w:initials="WM">
+  <w:comment w:id="28" w:author="David Solin" w:date="2019-08-13T11:05:00Z" w:initials="DS">
     <w:p>
       <w:pPr>
         <w:pStyle w:val="CommentText"/>
@@ -4032,6 +4288,62 @@
         <w:annotationRef/>
       </w:r>
       <w:r>
+        <w:t>The whole purpose of having a PCS is to logically separate the collection mechanism from the Endpoint. If we require something to be provisioned on an Endpoint, then we have broken the service architecture.</w:t>
+      </w:r>
+    </w:p>
+  </w:comment>
+  <w:comment w:id="29" w:author="David Solin" w:date="2019-08-13T11:10:00Z" w:initials="DS">
+    <w:p>
+      <w:pPr>
+        <w:pStyle w:val="CommentText"/>
+      </w:pPr>
+      <w:r>
+        <w:rPr>
+          <w:rStyle w:val="CommentReference"/>
+        </w:rPr>
+        <w:annotationRef/>
+      </w:r>
+      <w:r>
+        <w:t xml:space="preserve">A Posture Collection Manager is a new component that we haven’t introduced yet.  Bill described an “orchestrator” – I don’t see the PCS as an orchestrator, just a dumb mechanism for responding to queries -- to function as a replacement for what </w:t>
+      </w:r>
+      <w:proofErr w:type="spellStart"/>
+      <w:r>
+        <w:t xml:space="preserve">the </w:t>
+      </w:r>
+      <w:proofErr w:type="spellEnd"/>
+      <w:r>
+        <w:t>"Posture Collection Engine" seemed to be (which is, an on-board PCS).</w:t>
+      </w:r>
+    </w:p>
+    <w:p>
+      <w:pPr>
+        <w:pStyle w:val="CommentText"/>
+      </w:pPr>
+      <w:r>
+        <w:t xml:space="preserve">Perhaps the PCM would </w:t>
+      </w:r>
+      <w:proofErr w:type="spellStart"/>
+      <w:r>
+        <w:t xml:space="preserve">actually </w:t>
+      </w:r>
+      <w:proofErr w:type="spellEnd"/>
+      <w:r>
+        <w:t>be the orchestrator -- it might also be the component that's responsible for keeping a CMDB up-to-date.</w:t>
+      </w:r>
+    </w:p>
+  </w:comment>
+  <w:comment w:id="30" w:author="William Munyan" w:date="2019-08-13T11:03:00Z" w:initials="WM">
+    <w:p>
+      <w:pPr>
+        <w:pStyle w:val="CommentText"/>
+      </w:pPr>
+      <w:r>
+        <w:rPr>
+          <w:rStyle w:val="CommentReference"/>
+        </w:rPr>
+        <w:annotationRef/>
+      </w:r>
+      <w:r>
         <w:t>What functions does the Posture Collection Manager provide beyond what is performed by the Posture Collection Service?  I think I may have conflated the two into the Posture Collection Service.</w:t>
       </w:r>
     </w:p>
@@ -4049,7 +4361,7 @@
       </w:r>
     </w:p>
   </w:comment>
-  <w:comment w:id="14" w:author="Jessica Fitzgerald-McKay" w:date="2019-08-01T17:17:00Z" w:initials="JF">
+  <w:comment w:id="31" w:author="Jessica Fitzgerald-McKay" w:date="2019-08-01T17:17:00Z" w:initials="JF">
     <w:p>
       <w:pPr>
         <w:pStyle w:val="CommentText"/>
@@ -4065,7 +4377,7 @@
       </w:r>
     </w:p>
   </w:comment>
-  <w:comment w:id="17" w:author="William Munyan" w:date="2019-07-25T14:42:00Z" w:initials="WM">
+  <w:comment w:id="32" w:author="David Solin" w:date="2019-08-13T11:12:00Z" w:initials="DS">
     <w:p>
       <w:pPr>
         <w:pStyle w:val="CommentText"/>
@@ -4077,11 +4389,27 @@
         <w:annotationRef/>
       </w:r>
       <w:r>
+        <w:t>These should all be functions of a Posture Collection Service.</w:t>
+      </w:r>
+    </w:p>
+  </w:comment>
+  <w:comment w:id="35" w:author="William Munyan" w:date="2019-07-25T14:42:00Z" w:initials="WM">
+    <w:p>
+      <w:pPr>
+        <w:pStyle w:val="CommentText"/>
+      </w:pPr>
+      <w:r>
+        <w:rPr>
+          <w:rStyle w:val="CommentReference"/>
+        </w:rPr>
+        <w:annotationRef/>
+      </w:r>
+      <w:r>
         <w:t>As we talked about, “sanity check” is mostly validating format of received data.  Is it worth fleshing out more specifically what is expected from the posture collection service in terms of “sanity checks”?</w:t>
       </w:r>
     </w:p>
   </w:comment>
-  <w:comment w:id="18" w:author="Jessica Fitzgerald-McKay" w:date="2019-08-01T17:17:00Z" w:initials="JF">
+  <w:comment w:id="36" w:author="Jessica Fitzgerald-McKay" w:date="2019-08-01T17:17:00Z" w:initials="JF">
     <w:p>
       <w:pPr>
         <w:pStyle w:val="CommentText"/>
@@ -4097,7 +4425,7 @@
       </w:r>
     </w:p>
   </w:comment>
-  <w:comment w:id="19" w:author="William Munyan" w:date="2019-08-02T13:50:00Z" w:initials="WM">
+  <w:comment w:id="37" w:author="William Munyan" w:date="2019-08-02T13:50:00Z" w:initials="WM">
     <w:p>
       <w:pPr>
         <w:pStyle w:val="CommentText"/>
@@ -4121,7 +4449,7 @@
       </w:r>
     </w:p>
   </w:comment>
-  <w:comment w:id="20" w:author="William Munyan" w:date="2019-07-25T14:45:00Z" w:initials="WM">
+  <w:comment w:id="38" w:author="William Munyan" w:date="2019-07-25T14:45:00Z" w:initials="WM">
     <w:p>
       <w:pPr>
         <w:pStyle w:val="CommentText"/>
@@ -4137,7 +4465,7 @@
       </w:r>
     </w:p>
   </w:comment>
-  <w:comment w:id="21" w:author="Jessica Fitzgerald-McKay" w:date="2019-08-01T17:18:00Z" w:initials="JF">
+  <w:comment w:id="39" w:author="Jessica Fitzgerald-McKay" w:date="2019-08-01T17:18:00Z" w:initials="JF">
     <w:p>
       <w:pPr>
         <w:pStyle w:val="CommentText"/>
@@ -4153,7 +4481,7 @@
       </w:r>
     </w:p>
   </w:comment>
-  <w:comment w:id="22" w:author="William Munyan" w:date="2019-08-02T13:53:00Z" w:initials="WM">
+  <w:comment w:id="40" w:author="William Munyan" w:date="2019-08-02T13:53:00Z" w:initials="WM">
     <w:p>
       <w:pPr>
         <w:pStyle w:val="CommentText"/>
@@ -4182,7 +4510,7 @@
       </w:r>
     </w:p>
   </w:comment>
-  <w:comment w:id="23" w:author="William Munyan" w:date="2019-07-29T12:53:00Z" w:initials="WM">
+  <w:comment w:id="41" w:author="William Munyan" w:date="2019-07-29T12:53:00Z" w:initials="WM">
     <w:p>
       <w:pPr>
         <w:pStyle w:val="CommentText"/>
@@ -4198,7 +4526,7 @@
       </w:r>
     </w:p>
   </w:comment>
-  <w:comment w:id="24" w:author="Jessica Fitzgerald-McKay" w:date="2019-08-01T17:20:00Z" w:initials="JF">
+  <w:comment w:id="42" w:author="Jessica Fitzgerald-McKay" w:date="2019-08-01T17:20:00Z" w:initials="JF">
     <w:p>
       <w:pPr>
         <w:pStyle w:val="CommentText"/>
@@ -4244,7 +4572,7 @@
       </w:r>
     </w:p>
   </w:comment>
-  <w:comment w:id="25" w:author="William Munyan" w:date="2019-07-29T12:54:00Z" w:initials="WM">
+  <w:comment w:id="43" w:author="William Munyan" w:date="2019-07-29T12:54:00Z" w:initials="WM">
     <w:p>
       <w:pPr>
         <w:pStyle w:val="CommentText"/>
@@ -4276,7 +4604,7 @@
       </w:r>
     </w:p>
   </w:comment>
-  <w:comment w:id="26" w:author="Jessica Fitzgerald-McKay" w:date="2019-08-01T17:21:00Z" w:initials="JF">
+  <w:comment w:id="44" w:author="Jessica Fitzgerald-McKay" w:date="2019-08-01T17:21:00Z" w:initials="JF">
     <w:p>
       <w:pPr>
         <w:pStyle w:val="CommentText"/>
@@ -4292,7 +4620,7 @@
       </w:r>
     </w:p>
   </w:comment>
-  <w:comment w:id="29" w:author="Jessica Fitzgerald-McKay" w:date="2019-07-25T13:35:00Z" w:initials="JF">
+  <w:comment w:id="47" w:author="Jessica Fitzgerald-McKay" w:date="2019-07-25T13:35:00Z" w:initials="JF">
     <w:p>
       <w:pPr>
         <w:pStyle w:val="CommentText"/>
@@ -4308,7 +4636,7 @@
       </w:r>
     </w:p>
   </w:comment>
-  <w:comment w:id="32" w:author="William Munyan" w:date="2019-07-29T14:26:00Z" w:initials="WM">
+  <w:comment w:id="49" w:author="William Munyan" w:date="2019-07-29T14:26:00Z" w:initials="WM">
     <w:p>
       <w:pPr>
         <w:pStyle w:val="CommentText"/>
@@ -4324,7 +4652,7 @@
       </w:r>
     </w:p>
   </w:comment>
-  <w:comment w:id="33" w:author="Jessica Fitzgerald-McKay" w:date="2019-08-01T17:22:00Z" w:initials="JF">
+  <w:comment w:id="51" w:author="David Solin" w:date="2019-08-13T11:17:00Z" w:initials="DS">
     <w:p>
       <w:pPr>
         <w:pStyle w:val="CommentText"/>
@@ -4336,11 +4664,27 @@
         <w:annotationRef/>
       </w:r>
       <w:r>
+        <w:t>A “health check” implies that the endpoint might be telling us whether or not it believes itself to be healthy.  This pushes requirements down to the endpoint, which is inconsistent with the idea of having a posture collection service that is architecturally independent from the endpoint.</w:t>
+      </w:r>
+    </w:p>
+  </w:comment>
+  <w:comment w:id="50" w:author="Jessica Fitzgerald-McKay" w:date="2019-08-01T17:22:00Z" w:initials="JF">
+    <w:p>
+      <w:pPr>
+        <w:pStyle w:val="CommentText"/>
+      </w:pPr>
+      <w:r>
+        <w:rPr>
+          <w:rStyle w:val="CommentReference"/>
+        </w:rPr>
+        <w:annotationRef/>
+      </w:r>
+      <w:r>
         <w:t>Sure. I’d like us to maintain the notion that we are doing this work to ensure the endpoint remains healthy (perhaps we should tell Stephen Farrell about this work), but we also must be clear about what these capabilities are.</w:t>
       </w:r>
     </w:p>
   </w:comment>
-  <w:comment w:id="34" w:author="William Munyan" w:date="2019-07-29T16:13:00Z" w:initials="WM">
+  <w:comment w:id="52" w:author="William Munyan" w:date="2019-07-29T16:13:00Z" w:initials="WM">
     <w:p>
       <w:pPr>
         <w:pStyle w:val="CommentText"/>
@@ -4356,7 +4700,7 @@
       </w:r>
     </w:p>
   </w:comment>
-  <w:comment w:id="35" w:author="Jessica Fitzgerald-McKay" w:date="2019-08-01T17:23:00Z" w:initials="JF">
+  <w:comment w:id="53" w:author="Jessica Fitzgerald-McKay" w:date="2019-08-01T17:23:00Z" w:initials="JF">
     <w:p>
       <w:pPr>
         <w:pStyle w:val="CommentText"/>
@@ -4368,14 +4712,11 @@
         <w:annotationRef/>
       </w:r>
       <w:r>
-        <w:t>Oh, interesting. I am not sure. I don’t think of the endpoint as receiving anything other than requests for data from a PCS</w:t>
-      </w:r>
-      <w:r>
-        <w:t>, but we should talk more about it.</w:t>
+        <w:t>Oh, interesting. I am not sure. I don’t think of the endpoint as receiving anything other than requests for data from a PCS, but we should talk more about it.</w:t>
       </w:r>
     </w:p>
   </w:comment>
-  <w:comment w:id="39" w:author="William Munyan" w:date="2019-07-29T14:36:00Z" w:initials="WM">
+  <w:comment w:id="54" w:author="David Solin" w:date="2019-08-13T11:18:00Z" w:initials="DS">
     <w:p>
       <w:pPr>
         <w:pStyle w:val="CommentText"/>
@@ -4387,6 +4728,38 @@
         <w:annotationRef/>
       </w:r>
       <w:r>
+        <w:t>This phrasing delegates functions to Endpoints that Endpoints may not necessarily have, again, breaking the architectural distinction between the endpoint and the PCS.</w:t>
+      </w:r>
+    </w:p>
+  </w:comment>
+  <w:comment w:id="58" w:author="David Solin" w:date="2019-08-13T11:21:00Z" w:initials="DS">
+    <w:p>
+      <w:pPr>
+        <w:pStyle w:val="CommentText"/>
+      </w:pPr>
+      <w:r>
+        <w:rPr>
+          <w:rStyle w:val="CommentReference"/>
+        </w:rPr>
+        <w:annotationRef/>
+      </w:r>
+      <w:r>
+        <w:t>This feels like something the Posture Collection Manager might do, not the collection service.</w:t>
+      </w:r>
+    </w:p>
+  </w:comment>
+  <w:comment w:id="59" w:author="William Munyan" w:date="2019-07-29T14:36:00Z" w:initials="WM">
+    <w:p>
+      <w:pPr>
+        <w:pStyle w:val="CommentText"/>
+      </w:pPr>
+      <w:r>
+        <w:rPr>
+          <w:rStyle w:val="CommentReference"/>
+        </w:rPr>
+        <w:annotationRef/>
+      </w:r>
+      <w:r>
         <w:t>Not that I’d be against it (so I guess this is just a clarifying question), but does the PCS require access to the CMDB other than pushing data?  Will the PCS ever query the CMDB for information?</w:t>
       </w:r>
     </w:p>
@@ -4404,7 +4777,7 @@
       </w:r>
     </w:p>
   </w:comment>
-  <w:comment w:id="40" w:author="Jessica Fitzgerald-McKay" w:date="2019-08-01T17:24:00Z" w:initials="JF">
+  <w:comment w:id="60" w:author="Jessica Fitzgerald-McKay" w:date="2019-08-01T17:24:00Z" w:initials="JF">
     <w:p>
       <w:pPr>
         <w:pStyle w:val="CommentText"/>
@@ -4420,7 +4793,7 @@
       </w:r>
     </w:p>
   </w:comment>
-  <w:comment w:id="42" w:author="Jessica Fitzgerald-McKay" w:date="2019-07-25T13:37:00Z" w:initials="JF">
+  <w:comment w:id="62" w:author="Jessica Fitzgerald-McKay" w:date="2019-07-25T13:37:00Z" w:initials="JF">
     <w:p>
       <w:pPr>
         <w:pStyle w:val="CommentText"/>
@@ -4433,6 +4806,52 @@
       </w:r>
       <w:r>
         <w:t>Again, need to fix Server-&gt;Service</w:t>
+      </w:r>
+    </w:p>
+  </w:comment>
+  <w:comment w:id="64" w:author="David Solin" w:date="2019-08-13T11:27:00Z" w:initials="DS">
+    <w:p>
+      <w:pPr>
+        <w:pStyle w:val="CommentText"/>
+      </w:pPr>
+      <w:r>
+        <w:rPr>
+          <w:rStyle w:val="CommentReference"/>
+        </w:rPr>
+        <w:annotationRef/>
+      </w:r>
+      <w:r>
+        <w:t>When I started reading this, I thought “interesting – the CMDB becomes an optional component”.  But not so!</w:t>
+      </w:r>
+      <w:r>
+        <w:br/>
+      </w:r>
+      <w:r>
+        <w:br/>
+        <w:t>An alternate means of describing this function would be to have the CMDB redirect the PES to a PCS when requested data is not available, or to have the CMDB query the PCS, or tell the PCM to do so.</w:t>
+      </w:r>
+      <w:r>
+        <w:br/>
+      </w:r>
+      <w:r>
+        <w:br/>
+        <w:t>As described, this adds an interface between two components that might not otherwise need to communicate with one-another directly.</w:t>
+      </w:r>
+    </w:p>
+  </w:comment>
+  <w:comment w:id="65" w:author="David Solin" w:date="2019-08-13T11:30:00Z" w:initials="DS">
+    <w:p>
+      <w:pPr>
+        <w:pStyle w:val="CommentText"/>
+      </w:pPr>
+      <w:r>
+        <w:rPr>
+          <w:rStyle w:val="CommentReference"/>
+        </w:rPr>
+        <w:annotationRef/>
+      </w:r>
+      <w:r>
+        <w:t>This feels to me like something the Posture Collection Manager (orchestrator) should somehow be involved in, rather than having the PCE and PCS interact directly with one-another.</w:t>
       </w:r>
     </w:p>
   </w:comment>
@@ -4467,8 +4886,8 @@
 </file>
 
 <file path=word/numbering.xml><?xml version="1.0" encoding="utf-8"?>
-<w:numbering xmlns:wpc="http://schemas.microsoft.com/office/word/2010/wordprocessingCanvas" xmlns:cx="http://schemas.microsoft.com/office/drawing/2014/chartex" xmlns:cx1="http://schemas.microsoft.com/office/drawing/2015/9/8/chartex" xmlns:mc="http://schemas.openxmlformats.org/markup-compatibility/2006" xmlns:o="urn:schemas-microsoft-com:office:office" xmlns:r="http://schemas.openxmlformats.org/officeDocument/2006/relationships" xmlns:m="http://schemas.openxmlformats.org/officeDocument/2006/math" xmlns:v="urn:schemas-microsoft-com:vml" xmlns:wp14="http://schemas.microsoft.com/office/word/2010/wordprocessingDrawing" xmlns:wp="http://schemas.openxmlformats.org/drawingml/2006/wordprocessingDrawing" xmlns:w10="urn:schemas-microsoft-com:office:word" xmlns:w="http://schemas.openxmlformats.org/wordprocessingml/2006/main" xmlns:w14="http://schemas.microsoft.com/office/word/2010/wordml" xmlns:w15="http://schemas.microsoft.com/office/word/2012/wordml" xmlns:w16se="http://schemas.microsoft.com/office/word/2015/wordml/symex" xmlns:wpg="http://schemas.microsoft.com/office/word/2010/wordprocessingGroup" xmlns:wpi="http://schemas.microsoft.com/office/word/2010/wordprocessingInk" xmlns:wne="http://schemas.microsoft.com/office/word/2006/wordml" xmlns:wps="http://schemas.microsoft.com/office/word/2010/wordprocessingShape" mc:Ignorable="w14 w15 w16se wp14">
-  <w:abstractNum w:abstractNumId="0" w15:restartNumberingAfterBreak="0">
+<w:numbering xmlns:wpc="http://schemas.microsoft.com/office/word/2010/wordprocessingCanvas" xmlns:mo="http://schemas.microsoft.com/office/mac/office/2008/main" xmlns:mc="http://schemas.openxmlformats.org/markup-compatibility/2006" xmlns:mv="urn:schemas-microsoft-com:mac:vml" xmlns:o="urn:schemas-microsoft-com:office:office" xmlns:r="http://schemas.openxmlformats.org/officeDocument/2006/relationships" xmlns:m="http://schemas.openxmlformats.org/officeDocument/2006/math" xmlns:v="urn:schemas-microsoft-com:vml" xmlns:wp14="http://schemas.microsoft.com/office/word/2010/wordprocessingDrawing" xmlns:wp="http://schemas.openxmlformats.org/drawingml/2006/wordprocessingDrawing" xmlns:w10="urn:schemas-microsoft-com:office:word" xmlns:w="http://schemas.openxmlformats.org/wordprocessingml/2006/main" xmlns:w14="http://schemas.microsoft.com/office/word/2010/wordml" xmlns:wpg="http://schemas.microsoft.com/office/word/2010/wordprocessingGroup" xmlns:wpi="http://schemas.microsoft.com/office/word/2010/wordprocessingInk" xmlns:wne="http://schemas.microsoft.com/office/word/2006/wordml" xmlns:wps="http://schemas.microsoft.com/office/word/2010/wordprocessingShape" mc:Ignorable="w14 wp14">
+  <w:abstractNum w:abstractNumId="0">
     <w:nsid w:val="01D203F4"/>
     <w:multiLevelType w:val="multilevel"/>
     <w:tmpl w:val="F3245C88"/>
@@ -4637,7 +5056,7 @@
       </w:rPr>
     </w:lvl>
   </w:abstractNum>
-  <w:abstractNum w:abstractNumId="1" w15:restartNumberingAfterBreak="0">
+  <w:abstractNum w:abstractNumId="1">
     <w:nsid w:val="072256EC"/>
     <w:multiLevelType w:val="hybridMultilevel"/>
     <w:tmpl w:val="D1684288"/>
@@ -4750,7 +5169,7 @@
       </w:rPr>
     </w:lvl>
   </w:abstractNum>
-  <w:abstractNum w:abstractNumId="2" w15:restartNumberingAfterBreak="0">
+  <w:abstractNum w:abstractNumId="2">
     <w:nsid w:val="3CF831A7"/>
     <w:multiLevelType w:val="hybridMultilevel"/>
     <w:tmpl w:val="FE74357A"/>
@@ -4863,7 +5282,7 @@
       </w:rPr>
     </w:lvl>
   </w:abstractNum>
-  <w:abstractNum w:abstractNumId="3" w15:restartNumberingAfterBreak="0">
+  <w:abstractNum w:abstractNumId="3">
     <w:nsid w:val="743D0BA2"/>
     <w:multiLevelType w:val="hybridMultilevel"/>
     <w:tmpl w:val="FE64D0B2"/>
@@ -4976,7 +5395,7 @@
       </w:rPr>
     </w:lvl>
   </w:abstractNum>
-  <w:abstractNum w:abstractNumId="4" w15:restartNumberingAfterBreak="0">
+  <w:abstractNum w:abstractNumId="4">
     <w:nsid w:val="7A8F1B74"/>
     <w:multiLevelType w:val="hybridMultilevel"/>
     <w:tmpl w:val="F872D64E"/>
@@ -5092,7 +5511,7 @@
 </file>
 
 <file path=word/styles.xml><?xml version="1.0" encoding="utf-8"?>
-<w:styles xmlns:mc="http://schemas.openxmlformats.org/markup-compatibility/2006" xmlns:r="http://schemas.openxmlformats.org/officeDocument/2006/relationships" xmlns:w="http://schemas.openxmlformats.org/wordprocessingml/2006/main" xmlns:w14="http://schemas.microsoft.com/office/word/2010/wordml" xmlns:w15="http://schemas.microsoft.com/office/word/2012/wordml" xmlns:w16se="http://schemas.microsoft.com/office/word/2015/wordml/symex" mc:Ignorable="w14 w15 w16se">
+<w:styles xmlns:mc="http://schemas.openxmlformats.org/markup-compatibility/2006" xmlns:r="http://schemas.openxmlformats.org/officeDocument/2006/relationships" xmlns:w="http://schemas.openxmlformats.org/wordprocessingml/2006/main" xmlns:w14="http://schemas.microsoft.com/office/word/2010/wordml" mc:Ignorable="w14">
   <w:docDefaults>
     <w:rPrDefault>
       <w:rPr>
@@ -5104,369 +5523,154 @@
     </w:rPrDefault>
     <w:pPrDefault/>
   </w:docDefaults>
-  <w:latentStyles w:defLockedState="0" w:defUIPriority="99" w:defSemiHidden="0" w:defUnhideWhenUsed="0" w:defQFormat="0" w:count="371">
-    <w:lsdException w:name="Normal" w:uiPriority="0" w:qFormat="1"/>
-    <w:lsdException w:name="heading 1" w:uiPriority="0" w:qFormat="1"/>
-    <w:lsdException w:name="heading 2" w:semiHidden="1" w:uiPriority="0" w:unhideWhenUsed="1" w:qFormat="1"/>
-    <w:lsdException w:name="heading 3" w:semiHidden="1" w:uiPriority="0" w:unhideWhenUsed="1" w:qFormat="1"/>
-    <w:lsdException w:name="heading 4" w:semiHidden="1" w:uiPriority="0" w:unhideWhenUsed="1" w:qFormat="1"/>
-    <w:lsdException w:name="heading 5" w:semiHidden="1" w:uiPriority="0" w:unhideWhenUsed="1" w:qFormat="1"/>
-    <w:lsdException w:name="heading 6" w:semiHidden="1" w:uiPriority="0" w:unhideWhenUsed="1" w:qFormat="1"/>
-    <w:lsdException w:name="heading 7" w:semiHidden="1" w:uiPriority="0" w:unhideWhenUsed="1" w:qFormat="1"/>
-    <w:lsdException w:name="heading 8" w:semiHidden="1" w:uiPriority="0" w:unhideWhenUsed="1" w:qFormat="1"/>
-    <w:lsdException w:name="heading 9" w:semiHidden="1" w:uiPriority="0" w:unhideWhenUsed="1" w:qFormat="1"/>
-    <w:lsdException w:name="index 1" w:semiHidden="1" w:unhideWhenUsed="1"/>
-    <w:lsdException w:name="index 2" w:semiHidden="1" w:unhideWhenUsed="1"/>
-    <w:lsdException w:name="index 3" w:semiHidden="1" w:unhideWhenUsed="1"/>
-    <w:lsdException w:name="index 4" w:semiHidden="1" w:unhideWhenUsed="1"/>
-    <w:lsdException w:name="index 5" w:semiHidden="1" w:unhideWhenUsed="1"/>
-    <w:lsdException w:name="index 6" w:semiHidden="1" w:unhideWhenUsed="1"/>
-    <w:lsdException w:name="index 7" w:semiHidden="1" w:unhideWhenUsed="1"/>
-    <w:lsdException w:name="index 8" w:semiHidden="1" w:unhideWhenUsed="1"/>
-    <w:lsdException w:name="index 9" w:semiHidden="1" w:unhideWhenUsed="1"/>
-    <w:lsdException w:name="toc 1" w:semiHidden="1" w:uiPriority="39" w:unhideWhenUsed="1"/>
-    <w:lsdException w:name="toc 2" w:semiHidden="1" w:uiPriority="39" w:unhideWhenUsed="1"/>
-    <w:lsdException w:name="toc 3" w:semiHidden="1" w:uiPriority="39" w:unhideWhenUsed="1"/>
-    <w:lsdException w:name="toc 4" w:semiHidden="1" w:uiPriority="39" w:unhideWhenUsed="1"/>
-    <w:lsdException w:name="toc 5" w:semiHidden="1" w:uiPriority="39" w:unhideWhenUsed="1"/>
-    <w:lsdException w:name="toc 6" w:semiHidden="1" w:uiPriority="39" w:unhideWhenUsed="1"/>
-    <w:lsdException w:name="toc 7" w:semiHidden="1" w:uiPriority="39" w:unhideWhenUsed="1"/>
-    <w:lsdException w:name="toc 8" w:semiHidden="1" w:uiPriority="39" w:unhideWhenUsed="1"/>
-    <w:lsdException w:name="toc 9" w:semiHidden="1" w:uiPriority="39" w:unhideWhenUsed="1"/>
-    <w:lsdException w:name="Normal Indent" w:semiHidden="1" w:unhideWhenUsed="1"/>
-    <w:lsdException w:name="footnote text" w:semiHidden="1" w:unhideWhenUsed="1"/>
-    <w:lsdException w:name="annotation text" w:semiHidden="1" w:unhideWhenUsed="1" w:qFormat="1"/>
-    <w:lsdException w:name="header" w:semiHidden="1" w:unhideWhenUsed="1"/>
-    <w:lsdException w:name="footer" w:semiHidden="1" w:unhideWhenUsed="1"/>
-    <w:lsdException w:name="index heading" w:semiHidden="1" w:unhideWhenUsed="1"/>
-    <w:lsdException w:name="caption" w:semiHidden="1" w:uiPriority="35" w:unhideWhenUsed="1" w:qFormat="1"/>
-    <w:lsdException w:name="table of figures" w:semiHidden="1" w:unhideWhenUsed="1"/>
-    <w:lsdException w:name="envelope address" w:semiHidden="1" w:unhideWhenUsed="1"/>
-    <w:lsdException w:name="envelope return" w:semiHidden="1" w:unhideWhenUsed="1"/>
-    <w:lsdException w:name="footnote reference" w:semiHidden="1" w:unhideWhenUsed="1"/>
-    <w:lsdException w:name="annotation reference" w:semiHidden="1" w:unhideWhenUsed="1"/>
-    <w:lsdException w:name="line number" w:semiHidden="1" w:unhideWhenUsed="1"/>
-    <w:lsdException w:name="page number" w:semiHidden="1" w:unhideWhenUsed="1"/>
-    <w:lsdException w:name="endnote reference" w:semiHidden="1" w:unhideWhenUsed="1"/>
-    <w:lsdException w:name="endnote text" w:semiHidden="1" w:unhideWhenUsed="1"/>
-    <w:lsdException w:name="table of authorities" w:semiHidden="1" w:unhideWhenUsed="1"/>
-    <w:lsdException w:name="macro" w:semiHidden="1" w:unhideWhenUsed="1"/>
-    <w:lsdException w:name="toa heading" w:semiHidden="1" w:unhideWhenUsed="1"/>
-    <w:lsdException w:name="List" w:semiHidden="1" w:unhideWhenUsed="1"/>
-    <w:lsdException w:name="List Bullet" w:semiHidden="1" w:unhideWhenUsed="1"/>
-    <w:lsdException w:name="List Number" w:semiHidden="1" w:unhideWhenUsed="1"/>
-    <w:lsdException w:name="List 2" w:semiHidden="1" w:unhideWhenUsed="1"/>
-    <w:lsdException w:name="List 3" w:semiHidden="1" w:unhideWhenUsed="1"/>
-    <w:lsdException w:name="List 4" w:semiHidden="1" w:unhideWhenUsed="1"/>
-    <w:lsdException w:name="List 5" w:semiHidden="1" w:unhideWhenUsed="1"/>
-    <w:lsdException w:name="List Bullet 2" w:semiHidden="1" w:unhideWhenUsed="1"/>
-    <w:lsdException w:name="List Bullet 3" w:semiHidden="1" w:unhideWhenUsed="1"/>
-    <w:lsdException w:name="List Bullet 4" w:semiHidden="1" w:unhideWhenUsed="1"/>
-    <w:lsdException w:name="List Bullet 5" w:semiHidden="1" w:unhideWhenUsed="1"/>
-    <w:lsdException w:name="List Number 2" w:semiHidden="1" w:unhideWhenUsed="1"/>
-    <w:lsdException w:name="List Number 3" w:semiHidden="1" w:unhideWhenUsed="1"/>
-    <w:lsdException w:name="List Number 4" w:semiHidden="1" w:unhideWhenUsed="1"/>
-    <w:lsdException w:name="List Number 5" w:semiHidden="1" w:unhideWhenUsed="1"/>
-    <w:lsdException w:name="Title" w:uiPriority="10" w:qFormat="1"/>
-    <w:lsdException w:name="Closing" w:semiHidden="1" w:unhideWhenUsed="1"/>
-    <w:lsdException w:name="Signature" w:semiHidden="1" w:unhideWhenUsed="1"/>
-    <w:lsdException w:name="Default Paragraph Font" w:semiHidden="1" w:uiPriority="1" w:unhideWhenUsed="1"/>
-    <w:lsdException w:name="Body Text" w:semiHidden="1" w:unhideWhenUsed="1"/>
-    <w:lsdException w:name="Body Text Indent" w:semiHidden="1" w:unhideWhenUsed="1"/>
-    <w:lsdException w:name="List Continue" w:semiHidden="1" w:unhideWhenUsed="1"/>
-    <w:lsdException w:name="List Continue 2" w:semiHidden="1" w:unhideWhenUsed="1"/>
-    <w:lsdException w:name="List Continue 3" w:semiHidden="1" w:unhideWhenUsed="1"/>
-    <w:lsdException w:name="List Continue 4" w:semiHidden="1" w:unhideWhenUsed="1"/>
-    <w:lsdException w:name="List Continue 5" w:semiHidden="1" w:unhideWhenUsed="1"/>
-    <w:lsdException w:name="Message Header" w:semiHidden="1" w:unhideWhenUsed="1"/>
-    <w:lsdException w:name="Subtitle" w:uiPriority="11" w:qFormat="1"/>
-    <w:lsdException w:name="Salutation" w:semiHidden="1" w:unhideWhenUsed="1"/>
-    <w:lsdException w:name="Date" w:semiHidden="1" w:unhideWhenUsed="1"/>
-    <w:lsdException w:name="Body Text First Indent" w:semiHidden="1" w:unhideWhenUsed="1"/>
-    <w:lsdException w:name="Body Text First Indent 2" w:semiHidden="1" w:unhideWhenUsed="1"/>
-    <w:lsdException w:name="Note Heading" w:semiHidden="1" w:unhideWhenUsed="1"/>
-    <w:lsdException w:name="Body Text 2" w:semiHidden="1" w:unhideWhenUsed="1"/>
-    <w:lsdException w:name="Body Text 3" w:semiHidden="1" w:unhideWhenUsed="1"/>
-    <w:lsdException w:name="Body Text Indent 2" w:semiHidden="1" w:unhideWhenUsed="1"/>
-    <w:lsdException w:name="Body Text Indent 3" w:semiHidden="1" w:unhideWhenUsed="1"/>
-    <w:lsdException w:name="Block Text" w:semiHidden="1" w:unhideWhenUsed="1"/>
-    <w:lsdException w:name="Hyperlink" w:semiHidden="1" w:unhideWhenUsed="1"/>
-    <w:lsdException w:name="FollowedHyperlink" w:semiHidden="1" w:unhideWhenUsed="1"/>
-    <w:lsdException w:name="Strong" w:uiPriority="22" w:qFormat="1"/>
-    <w:lsdException w:name="Emphasis" w:uiPriority="20" w:qFormat="1"/>
-    <w:lsdException w:name="Document Map" w:semiHidden="1" w:unhideWhenUsed="1"/>
-    <w:lsdException w:name="Plain Text" w:semiHidden="1" w:unhideWhenUsed="1"/>
-    <w:lsdException w:name="E-mail Signature" w:semiHidden="1" w:unhideWhenUsed="1"/>
-    <w:lsdException w:name="HTML Top of Form" w:semiHidden="1" w:unhideWhenUsed="1"/>
-    <w:lsdException w:name="HTML Bottom of Form" w:semiHidden="1" w:unhideWhenUsed="1"/>
-    <w:lsdException w:name="Normal (Web)" w:semiHidden="1" w:unhideWhenUsed="1"/>
-    <w:lsdException w:name="HTML Acronym" w:semiHidden="1" w:unhideWhenUsed="1"/>
-    <w:lsdException w:name="HTML Address" w:semiHidden="1" w:unhideWhenUsed="1"/>
-    <w:lsdException w:name="HTML Cite" w:semiHidden="1" w:unhideWhenUsed="1"/>
-    <w:lsdException w:name="HTML Code" w:semiHidden="1" w:unhideWhenUsed="1"/>
-    <w:lsdException w:name="HTML Definition" w:semiHidden="1" w:unhideWhenUsed="1"/>
-    <w:lsdException w:name="HTML Keyboard" w:semiHidden="1" w:unhideWhenUsed="1"/>
-    <w:lsdException w:name="HTML Preformatted" w:semiHidden="1" w:unhideWhenUsed="1"/>
-    <w:lsdException w:name="HTML Sample" w:semiHidden="1" w:unhideWhenUsed="1"/>
-    <w:lsdException w:name="HTML Typewriter" w:semiHidden="1" w:unhideWhenUsed="1"/>
-    <w:lsdException w:name="HTML Variable" w:semiHidden="1" w:unhideWhenUsed="1"/>
-    <w:lsdException w:name="Normal Table" w:semiHidden="1" w:unhideWhenUsed="1"/>
-    <w:lsdException w:name="annotation subject" w:semiHidden="1" w:unhideWhenUsed="1"/>
-    <w:lsdException w:name="No List" w:semiHidden="1" w:unhideWhenUsed="1"/>
-    <w:lsdException w:name="Outline List 1" w:semiHidden="1" w:unhideWhenUsed="1"/>
-    <w:lsdException w:name="Outline List 2" w:semiHidden="1" w:unhideWhenUsed="1"/>
-    <w:lsdException w:name="Outline List 3" w:semiHidden="1" w:unhideWhenUsed="1"/>
-    <w:lsdException w:name="Table Simple 1" w:semiHidden="1" w:unhideWhenUsed="1"/>
-    <w:lsdException w:name="Table Simple 2" w:semiHidden="1" w:unhideWhenUsed="1"/>
-    <w:lsdException w:name="Table Simple 3" w:semiHidden="1" w:unhideWhenUsed="1"/>
-    <w:lsdException w:name="Table Classic 1" w:semiHidden="1" w:unhideWhenUsed="1"/>
-    <w:lsdException w:name="Table Classic 2" w:semiHidden="1" w:unhideWhenUsed="1"/>
-    <w:lsdException w:name="Table Classic 3" w:semiHidden="1" w:unhideWhenUsed="1"/>
-    <w:lsdException w:name="Table Classic 4" w:semiHidden="1" w:unhideWhenUsed="1"/>
-    <w:lsdException w:name="Table Colorful 1" w:semiHidden="1" w:unhideWhenUsed="1"/>
-    <w:lsdException w:name="Table Colorful 2" w:semiHidden="1" w:unhideWhenUsed="1"/>
-    <w:lsdException w:name="Table Colorful 3" w:semiHidden="1" w:unhideWhenUsed="1"/>
-    <w:lsdException w:name="Table Columns 1" w:semiHidden="1" w:unhideWhenUsed="1"/>
-    <w:lsdException w:name="Table Columns 2" w:semiHidden="1" w:unhideWhenUsed="1"/>
-    <w:lsdException w:name="Table Columns 3" w:semiHidden="1" w:unhideWhenUsed="1"/>
-    <w:lsdException w:name="Table Columns 4" w:semiHidden="1" w:unhideWhenUsed="1"/>
-    <w:lsdException w:name="Table Columns 5" w:semiHidden="1" w:unhideWhenUsed="1"/>
-    <w:lsdException w:name="Table Grid 1" w:semiHidden="1" w:unhideWhenUsed="1"/>
-    <w:lsdException w:name="Table Grid 2" w:semiHidden="1" w:unhideWhenUsed="1"/>
-    <w:lsdException w:name="Table Grid 3" w:semiHidden="1" w:unhideWhenUsed="1"/>
-    <w:lsdException w:name="Table Grid 4" w:semiHidden="1" w:unhideWhenUsed="1"/>
-    <w:lsdException w:name="Table Grid 5" w:semiHidden="1" w:unhideWhenUsed="1"/>
-    <w:lsdException w:name="Table Grid 6" w:semiHidden="1" w:unhideWhenUsed="1"/>
-    <w:lsdException w:name="Table Grid 7" w:semiHidden="1" w:unhideWhenUsed="1"/>
-    <w:lsdException w:name="Table Grid 8" w:semiHidden="1" w:unhideWhenUsed="1"/>
-    <w:lsdException w:name="Table List 1" w:semiHidden="1" w:unhideWhenUsed="1"/>
-    <w:lsdException w:name="Table List 2" w:semiHidden="1" w:unhideWhenUsed="1"/>
-    <w:lsdException w:name="Table List 3" w:semiHidden="1" w:unhideWhenUsed="1"/>
-    <w:lsdException w:name="Table List 4" w:semiHidden="1" w:unhideWhenUsed="1"/>
-    <w:lsdException w:name="Table List 5" w:semiHidden="1" w:unhideWhenUsed="1"/>
-    <w:lsdException w:name="Table List 6" w:semiHidden="1" w:unhideWhenUsed="1"/>
-    <w:lsdException w:name="Table List 7" w:semiHidden="1" w:unhideWhenUsed="1"/>
-    <w:lsdException w:name="Table List 8" w:semiHidden="1" w:unhideWhenUsed="1"/>
-    <w:lsdException w:name="Table 3D effects 1" w:semiHidden="1" w:unhideWhenUsed="1"/>
-    <w:lsdException w:name="Table 3D effects 2" w:semiHidden="1" w:unhideWhenUsed="1"/>
-    <w:lsdException w:name="Table 3D effects 3" w:semiHidden="1" w:unhideWhenUsed="1"/>
-    <w:lsdException w:name="Table Contemporary" w:semiHidden="1" w:unhideWhenUsed="1"/>
-    <w:lsdException w:name="Table Elegant" w:semiHidden="1" w:unhideWhenUsed="1"/>
-    <w:lsdException w:name="Table Professional" w:semiHidden="1" w:unhideWhenUsed="1"/>
-    <w:lsdException w:name="Table Subtle 1" w:semiHidden="1" w:unhideWhenUsed="1"/>
-    <w:lsdException w:name="Table Subtle 2" w:semiHidden="1" w:unhideWhenUsed="1"/>
-    <w:lsdException w:name="Table Web 1" w:semiHidden="1" w:unhideWhenUsed="1"/>
-    <w:lsdException w:name="Table Web 2" w:semiHidden="1" w:unhideWhenUsed="1"/>
-    <w:lsdException w:name="Table Web 3" w:semiHidden="1" w:unhideWhenUsed="1"/>
-    <w:lsdException w:name="Balloon Text" w:semiHidden="1" w:unhideWhenUsed="1"/>
-    <w:lsdException w:name="Table Grid" w:uiPriority="59"/>
-    <w:lsdException w:name="Table Theme" w:semiHidden="1" w:unhideWhenUsed="1"/>
-    <w:lsdException w:name="Placeholder Text" w:semiHidden="1"/>
-    <w:lsdException w:name="No Spacing" w:uiPriority="1" w:qFormat="1"/>
-    <w:lsdException w:name="Light Shading" w:uiPriority="60"/>
-    <w:lsdException w:name="Light List" w:uiPriority="61"/>
-    <w:lsdException w:name="Light Grid" w:uiPriority="62"/>
-    <w:lsdException w:name="Medium Shading 1" w:uiPriority="63"/>
-    <w:lsdException w:name="Medium Shading 2" w:uiPriority="64"/>
-    <w:lsdException w:name="Medium List 1" w:uiPriority="65"/>
-    <w:lsdException w:name="Medium List 2" w:uiPriority="66"/>
-    <w:lsdException w:name="Medium Grid 1" w:uiPriority="67"/>
-    <w:lsdException w:name="Medium Grid 2" w:uiPriority="68"/>
-    <w:lsdException w:name="Medium Grid 3" w:uiPriority="69"/>
-    <w:lsdException w:name="Dark List" w:uiPriority="70"/>
-    <w:lsdException w:name="Colorful Shading" w:uiPriority="71"/>
-    <w:lsdException w:name="Colorful List" w:uiPriority="72"/>
-    <w:lsdException w:name="Colorful Grid" w:uiPriority="73"/>
-    <w:lsdException w:name="Light Shading Accent 1" w:uiPriority="60"/>
-    <w:lsdException w:name="Light List Accent 1" w:uiPriority="61"/>
-    <w:lsdException w:name="Light Grid Accent 1" w:uiPriority="62"/>
-    <w:lsdException w:name="Medium Shading 1 Accent 1" w:uiPriority="63"/>
-    <w:lsdException w:name="Medium Shading 2 Accent 1" w:uiPriority="64"/>
-    <w:lsdException w:name="Medium List 1 Accent 1" w:uiPriority="65"/>
-    <w:lsdException w:name="Revision" w:semiHidden="1"/>
-    <w:lsdException w:name="List Paragraph" w:uiPriority="34" w:qFormat="1"/>
-    <w:lsdException w:name="Quote" w:uiPriority="29" w:qFormat="1"/>
-    <w:lsdException w:name="Intense Quote" w:uiPriority="30" w:qFormat="1"/>
-    <w:lsdException w:name="Medium List 2 Accent 1" w:uiPriority="66"/>
-    <w:lsdException w:name="Medium Grid 1 Accent 1" w:uiPriority="67"/>
-    <w:lsdException w:name="Medium Grid 2 Accent 1" w:uiPriority="68"/>
-    <w:lsdException w:name="Medium Grid 3 Accent 1" w:uiPriority="69"/>
-    <w:lsdException w:name="Dark List Accent 1" w:uiPriority="70"/>
-    <w:lsdException w:name="Colorful Shading Accent 1" w:uiPriority="71"/>
-    <w:lsdException w:name="Colorful List Accent 1" w:uiPriority="72"/>
-    <w:lsdException w:name="Colorful Grid Accent 1" w:uiPriority="73"/>
-    <w:lsdException w:name="Light Shading Accent 2" w:uiPriority="60"/>
-    <w:lsdException w:name="Light List Accent 2" w:uiPriority="61"/>
-    <w:lsdException w:name="Light Grid Accent 2" w:uiPriority="62"/>
-    <w:lsdException w:name="Medium Shading 1 Accent 2" w:uiPriority="63"/>
-    <w:lsdException w:name="Medium Shading 2 Accent 2" w:uiPriority="64"/>
-    <w:lsdException w:name="Medium List 1 Accent 2" w:uiPriority="65"/>
-    <w:lsdException w:name="Medium List 2 Accent 2" w:uiPriority="66"/>
-    <w:lsdException w:name="Medium Grid 1 Accent 2" w:uiPriority="67"/>
-    <w:lsdException w:name="Medium Grid 2 Accent 2" w:uiPriority="68"/>
-    <w:lsdException w:name="Medium Grid 3 Accent 2" w:uiPriority="69"/>
-    <w:lsdException w:name="Dark List Accent 2" w:uiPriority="70"/>
-    <w:lsdException w:name="Colorful Shading Accent 2" w:uiPriority="71"/>
-    <w:lsdException w:name="Colorful List Accent 2" w:uiPriority="72"/>
-    <w:lsdException w:name="Colorful Grid Accent 2" w:uiPriority="73"/>
-    <w:lsdException w:name="Light Shading Accent 3" w:uiPriority="60"/>
-    <w:lsdException w:name="Light List Accent 3" w:uiPriority="61"/>
-    <w:lsdException w:name="Light Grid Accent 3" w:uiPriority="62"/>
-    <w:lsdException w:name="Medium Shading 1 Accent 3" w:uiPriority="63"/>
-    <w:lsdException w:name="Medium Shading 2 Accent 3" w:uiPriority="64"/>
-    <w:lsdException w:name="Medium List 1 Accent 3" w:uiPriority="65"/>
-    <w:lsdException w:name="Medium List 2 Accent 3" w:uiPriority="66"/>
-    <w:lsdException w:name="Medium Grid 1 Accent 3" w:uiPriority="67"/>
-    <w:lsdException w:name="Medium Grid 2 Accent 3" w:uiPriority="68"/>
-    <w:lsdException w:name="Medium Grid 3 Accent 3" w:uiPriority="69"/>
-    <w:lsdException w:name="Dark List Accent 3" w:uiPriority="70"/>
-    <w:lsdException w:name="Colorful Shading Accent 3" w:uiPriority="71"/>
-    <w:lsdException w:name="Colorful List Accent 3" w:uiPriority="72"/>
-    <w:lsdException w:name="Colorful Grid Accent 3" w:uiPriority="73"/>
-    <w:lsdException w:name="Light Shading Accent 4" w:uiPriority="60"/>
-    <w:lsdException w:name="Light List Accent 4" w:uiPriority="61"/>
-    <w:lsdException w:name="Light Grid Accent 4" w:uiPriority="62"/>
-    <w:lsdException w:name="Medium Shading 1 Accent 4" w:uiPriority="63"/>
-    <w:lsdException w:name="Medium Shading 2 Accent 4" w:uiPriority="64"/>
-    <w:lsdException w:name="Medium List 1 Accent 4" w:uiPriority="65"/>
-    <w:lsdException w:name="Medium List 2 Accent 4" w:uiPriority="66"/>
-    <w:lsdException w:name="Medium Grid 1 Accent 4" w:uiPriority="67"/>
-    <w:lsdException w:name="Medium Grid 2 Accent 4" w:uiPriority="68"/>
-    <w:lsdException w:name="Medium Grid 3 Accent 4" w:uiPriority="69"/>
-    <w:lsdException w:name="Dark List Accent 4" w:uiPriority="70"/>
-    <w:lsdException w:name="Colorful Shading Accent 4" w:uiPriority="71"/>
-    <w:lsdException w:name="Colorful List Accent 4" w:uiPriority="72"/>
-    <w:lsdException w:name="Colorful Grid Accent 4" w:uiPriority="73"/>
-    <w:lsdException w:name="Light Shading Accent 5" w:uiPriority="60"/>
-    <w:lsdException w:name="Light List Accent 5" w:uiPriority="61"/>
-    <w:lsdException w:name="Light Grid Accent 5" w:uiPriority="62"/>
-    <w:lsdException w:name="Medium Shading 1 Accent 5" w:uiPriority="63"/>
-    <w:lsdException w:name="Medium Shading 2 Accent 5" w:uiPriority="64"/>
-    <w:lsdException w:name="Medium List 1 Accent 5" w:uiPriority="65"/>
-    <w:lsdException w:name="Medium List 2 Accent 5" w:uiPriority="66"/>
-    <w:lsdException w:name="Medium Grid 1 Accent 5" w:uiPriority="67"/>
-    <w:lsdException w:name="Medium Grid 2 Accent 5" w:uiPriority="68"/>
-    <w:lsdException w:name="Medium Grid 3 Accent 5" w:uiPriority="69"/>
-    <w:lsdException w:name="Dark List Accent 5" w:uiPriority="70"/>
-    <w:lsdException w:name="Colorful Shading Accent 5" w:uiPriority="71"/>
-    <w:lsdException w:name="Colorful List Accent 5" w:uiPriority="72"/>
-    <w:lsdException w:name="Colorful Grid Accent 5" w:uiPriority="73"/>
-    <w:lsdException w:name="Light Shading Accent 6" w:uiPriority="60"/>
-    <w:lsdException w:name="Light List Accent 6" w:uiPriority="61"/>
-    <w:lsdException w:name="Light Grid Accent 6" w:uiPriority="62"/>
-    <w:lsdException w:name="Medium Shading 1 Accent 6" w:uiPriority="63"/>
-    <w:lsdException w:name="Medium Shading 2 Accent 6" w:uiPriority="64"/>
-    <w:lsdException w:name="Medium List 1 Accent 6" w:uiPriority="65"/>
-    <w:lsdException w:name="Medium List 2 Accent 6" w:uiPriority="66"/>
-    <w:lsdException w:name="Medium Grid 1 Accent 6" w:uiPriority="67"/>
-    <w:lsdException w:name="Medium Grid 2 Accent 6" w:uiPriority="68"/>
-    <w:lsdException w:name="Medium Grid 3 Accent 6" w:uiPriority="69"/>
-    <w:lsdException w:name="Dark List Accent 6" w:uiPriority="70"/>
-    <w:lsdException w:name="Colorful Shading Accent 6" w:uiPriority="71"/>
-    <w:lsdException w:name="Colorful List Accent 6" w:uiPriority="72"/>
-    <w:lsdException w:name="Colorful Grid Accent 6" w:uiPriority="73"/>
-    <w:lsdException w:name="Subtle Emphasis" w:uiPriority="19" w:qFormat="1"/>
-    <w:lsdException w:name="Intense Emphasis" w:uiPriority="21" w:qFormat="1"/>
-    <w:lsdException w:name="Subtle Reference" w:uiPriority="31" w:qFormat="1"/>
-    <w:lsdException w:name="Intense Reference" w:uiPriority="32" w:qFormat="1"/>
-    <w:lsdException w:name="Book Title" w:uiPriority="33" w:qFormat="1"/>
-    <w:lsdException w:name="Bibliography" w:semiHidden="1" w:uiPriority="37" w:unhideWhenUsed="1"/>
-    <w:lsdException w:name="TOC Heading" w:semiHidden="1" w:uiPriority="39" w:unhideWhenUsed="1" w:qFormat="1"/>
-    <w:lsdException w:name="Grid Table 4" w:uiPriority="49"/>
-    <w:lsdException w:name="Grid Table 5 Dark" w:uiPriority="50"/>
-    <w:lsdException w:name="Grid Table 6 Colorful" w:uiPriority="51"/>
-    <w:lsdException w:name="Grid Table 7 Colorful" w:uiPriority="52"/>
-    <w:lsdException w:name="Grid Table 1 Light Accent 1" w:uiPriority="46"/>
-    <w:lsdException w:name="Grid Table 2 Accent 1" w:uiPriority="47"/>
-    <w:lsdException w:name="Grid Table 3 Accent 1" w:uiPriority="48"/>
-    <w:lsdException w:name="Grid Table 4 Accent 1" w:uiPriority="49"/>
-    <w:lsdException w:name="Grid Table 5 Dark Accent 1" w:uiPriority="50"/>
-    <w:lsdException w:name="Grid Table 6 Colorful Accent 1" w:uiPriority="51"/>
-    <w:lsdException w:name="Grid Table 7 Colorful Accent 1" w:uiPriority="52"/>
-    <w:lsdException w:name="Grid Table 1 Light Accent 2" w:uiPriority="46"/>
-    <w:lsdException w:name="Grid Table 2 Accent 2" w:uiPriority="47"/>
-    <w:lsdException w:name="Grid Table 3 Accent 2" w:uiPriority="48"/>
-    <w:lsdException w:name="Grid Table 4 Accent 2" w:uiPriority="49"/>
-    <w:lsdException w:name="Grid Table 5 Dark Accent 2" w:uiPriority="50"/>
-    <w:lsdException w:name="Grid Table 6 Colorful Accent 2" w:uiPriority="51"/>
-    <w:lsdException w:name="Grid Table 7 Colorful Accent 2" w:uiPriority="52"/>
-    <w:lsdException w:name="Grid Table 1 Light Accent 3" w:uiPriority="46"/>
-    <w:lsdException w:name="Grid Table 2 Accent 3" w:uiPriority="47"/>
-    <w:lsdException w:name="Grid Table 3 Accent 3" w:uiPriority="48"/>
-    <w:lsdException w:name="Grid Table 4 Accent 3" w:uiPriority="49"/>
-    <w:lsdException w:name="Grid Table 5 Dark Accent 3" w:uiPriority="50"/>
-    <w:lsdException w:name="Grid Table 6 Colorful Accent 3" w:uiPriority="51"/>
-    <w:lsdException w:name="Grid Table 7 Colorful Accent 3" w:uiPriority="52"/>
-    <w:lsdException w:name="Grid Table 1 Light Accent 4" w:uiPriority="46"/>
-    <w:lsdException w:name="Grid Table 2 Accent 4" w:uiPriority="47"/>
-    <w:lsdException w:name="Grid Table 3 Accent 4" w:uiPriority="48"/>
-    <w:lsdException w:name="Grid Table 4 Accent 4" w:uiPriority="49"/>
-    <w:lsdException w:name="Grid Table 5 Dark Accent 4" w:uiPriority="50"/>
-    <w:lsdException w:name="Grid Table 6 Colorful Accent 4" w:uiPriority="51"/>
-    <w:lsdException w:name="Grid Table 7 Colorful Accent 4" w:uiPriority="52"/>
-    <w:lsdException w:name="Grid Table 1 Light Accent 5" w:uiPriority="46"/>
-    <w:lsdException w:name="Grid Table 2 Accent 5" w:uiPriority="47"/>
-    <w:lsdException w:name="Grid Table 3 Accent 5" w:uiPriority="48"/>
-    <w:lsdException w:name="Grid Table 4 Accent 5" w:uiPriority="49"/>
-    <w:lsdException w:name="Grid Table 5 Dark Accent 5" w:uiPriority="50"/>
-    <w:lsdException w:name="Grid Table 6 Colorful Accent 5" w:uiPriority="51"/>
-    <w:lsdException w:name="Grid Table 7 Colorful Accent 5" w:uiPriority="52"/>
-    <w:lsdException w:name="Grid Table 1 Light Accent 6" w:uiPriority="46"/>
-    <w:lsdException w:name="Grid Table 2 Accent 6" w:uiPriority="47"/>
-    <w:lsdException w:name="Grid Table 3 Accent 6" w:uiPriority="48"/>
-    <w:lsdException w:name="Grid Table 4 Accent 6" w:uiPriority="49"/>
-    <w:lsdException w:name="Grid Table 5 Dark Accent 6" w:uiPriority="50"/>
-    <w:lsdException w:name="Grid Table 6 Colorful Accent 6" w:uiPriority="51"/>
-    <w:lsdException w:name="Grid Table 7 Colorful Accent 6" w:uiPriority="52"/>
-    <w:lsdException w:name="List Table 1 Light" w:uiPriority="46"/>
-    <w:lsdException w:name="List Table 2" w:uiPriority="47"/>
-    <w:lsdException w:name="List Table 3" w:uiPriority="48"/>
-    <w:lsdException w:name="List Table 4" w:uiPriority="49"/>
-    <w:lsdException w:name="List Table 5 Dark" w:uiPriority="50"/>
-    <w:lsdException w:name="List Table 6 Colorful" w:uiPriority="51"/>
-    <w:lsdException w:name="List Table 7 Colorful" w:uiPriority="52"/>
-    <w:lsdException w:name="List Table 1 Light Accent 1" w:uiPriority="46"/>
-    <w:lsdException w:name="List Table 2 Accent 1" w:uiPriority="47"/>
-    <w:lsdException w:name="List Table 3 Accent 1" w:uiPriority="48"/>
-    <w:lsdException w:name="List Table 4 Accent 1" w:uiPriority="49"/>
-    <w:lsdException w:name="List Table 5 Dark Accent 1" w:uiPriority="50"/>
-    <w:lsdException w:name="List Table 6 Colorful Accent 1" w:uiPriority="51"/>
-    <w:lsdException w:name="List Table 7 Colorful Accent 1" w:uiPriority="52"/>
-    <w:lsdException w:name="List Table 1 Light Accent 2" w:uiPriority="46"/>
-    <w:lsdException w:name="List Table 2 Accent 2" w:uiPriority="47"/>
-    <w:lsdException w:name="List Table 3 Accent 2" w:uiPriority="48"/>
-    <w:lsdException w:name="List Table 4 Accent 2" w:uiPriority="49"/>
-    <w:lsdException w:name="List Table 5 Dark Accent 2" w:uiPriority="50"/>
-    <w:lsdException w:name="List Table 6 Colorful Accent 2" w:uiPriority="51"/>
-    <w:lsdException w:name="List Table 7 Colorful Accent 2" w:uiPriority="52"/>
-    <w:lsdException w:name="List Table 1 Light Accent 3" w:uiPriority="46"/>
-    <w:lsdException w:name="List Table 2 Accent 3" w:uiPriority="47"/>
-    <w:lsdException w:name="List Table 3 Accent 3" w:uiPriority="48"/>
-    <w:lsdException w:name="List Table 4 Accent 3" w:uiPriority="49"/>
-    <w:lsdException w:name="List Table 5 Dark Accent 3" w:uiPriority="50"/>
-    <w:lsdException w:name="List Table 6 Colorful Accent 3" w:uiPriority="51"/>
-    <w:lsdException w:name="List Table 7 Colorful Accent 3" w:uiPriority="52"/>
-    <w:lsdException w:name="List Table 1 Light Accent 4" w:uiPriority="46"/>
-    <w:lsdException w:name="List Table 2 Accent 4" w:uiPriority="47"/>
-    <w:lsdException w:name="List Table 3 Accent 4" w:uiPriority="48"/>
-    <w:lsdException w:name="List Table 4 Accent 4" w:uiPriority="49"/>
-    <w:lsdException w:name="List Table 5 Dark Accent 4" w:uiPriority="50"/>
-    <w:lsdException w:name="List Table 6 Colorful Accent 4" w:uiPriority="51"/>
-    <w:lsdException w:name="List Table 7 Colorful Accent 4" w:uiPriority="52"/>
-    <w:lsdException w:name="List Table 1 Light Accent 5" w:uiPriority="46"/>
-    <w:lsdException w:name="List Table 2 Accent 5" w:uiPriority="47"/>
-    <w:lsdException w:name="List Table 3 Accent 5" w:uiPriority="48"/>
-    <w:lsdException w:name="List Table 4 Accent 5" w:uiPriority="49"/>
-    <w:lsdException w:name="List Table 5 Dark Accent 5" w:uiPriority="50"/>
-    <w:lsdException w:name="List Table 6 Colorful Accent 5" w:uiPriority="51"/>
-    <w:lsdException w:name="List Table 7 Colorful Accent 5" w:uiPriority="52"/>
-    <w:lsdException w:name="List Table 1 Light Accent 6" w:uiPriority="46"/>
-    <w:lsdException w:name="List Table 2 Accent 6" w:uiPriority="47"/>
-    <w:lsdException w:name="List Table 3 Accent 6" w:uiPriority="48"/>
-    <w:lsdException w:name="List Table 4 Accent 6" w:uiPriority="49"/>
-    <w:lsdException w:name="List Table 5 Dark Accent 6" w:uiPriority="50"/>
-    <w:lsdException w:name="List Table 6 Colorful Accent 6" w:uiPriority="51"/>
-    <w:lsdException w:name="List Table 7 Colorful Accent 6" w:uiPriority="52"/>
+  <w:latentStyles w:defLockedState="0" w:defUIPriority="99" w:defSemiHidden="1" w:defUnhideWhenUsed="1" w:defQFormat="0" w:count="276">
+    <w:lsdException w:name="Normal" w:semiHidden="0" w:uiPriority="0" w:unhideWhenUsed="0" w:qFormat="1"/>
+    <w:lsdException w:name="heading 1" w:semiHidden="0" w:uiPriority="0" w:unhideWhenUsed="0" w:qFormat="1"/>
+    <w:lsdException w:name="heading 2" w:uiPriority="0" w:qFormat="1"/>
+    <w:lsdException w:name="heading 3" w:uiPriority="0" w:qFormat="1"/>
+    <w:lsdException w:name="heading 4" w:uiPriority="0" w:qFormat="1"/>
+    <w:lsdException w:name="heading 5" w:uiPriority="0" w:qFormat="1"/>
+    <w:lsdException w:name="heading 6" w:uiPriority="0" w:qFormat="1"/>
+    <w:lsdException w:name="heading 7" w:uiPriority="0" w:qFormat="1"/>
+    <w:lsdException w:name="heading 8" w:uiPriority="0" w:qFormat="1"/>
+    <w:lsdException w:name="heading 9" w:uiPriority="0" w:qFormat="1"/>
+    <w:lsdException w:name="toc 1" w:uiPriority="39"/>
+    <w:lsdException w:name="toc 2" w:uiPriority="39"/>
+    <w:lsdException w:name="toc 3" w:uiPriority="39"/>
+    <w:lsdException w:name="toc 4" w:uiPriority="39"/>
+    <w:lsdException w:name="toc 5" w:uiPriority="39"/>
+    <w:lsdException w:name="toc 6" w:uiPriority="39"/>
+    <w:lsdException w:name="toc 7" w:uiPriority="39"/>
+    <w:lsdException w:name="toc 8" w:uiPriority="39"/>
+    <w:lsdException w:name="toc 9" w:uiPriority="39"/>
+    <w:lsdException w:name="annotation text" w:qFormat="1"/>
+    <w:lsdException w:name="caption" w:uiPriority="35" w:qFormat="1"/>
+    <w:lsdException w:name="Title" w:semiHidden="0" w:uiPriority="10" w:unhideWhenUsed="0" w:qFormat="1"/>
+    <w:lsdException w:name="Default Paragraph Font" w:uiPriority="1"/>
+    <w:lsdException w:name="Subtitle" w:semiHidden="0" w:uiPriority="11" w:unhideWhenUsed="0" w:qFormat="1"/>
+    <w:lsdException w:name="Strong" w:semiHidden="0" w:uiPriority="22" w:unhideWhenUsed="0" w:qFormat="1"/>
+    <w:lsdException w:name="Emphasis" w:semiHidden="0" w:uiPriority="20" w:unhideWhenUsed="0" w:qFormat="1"/>
+    <w:lsdException w:name="Table Grid" w:semiHidden="0" w:uiPriority="59" w:unhideWhenUsed="0"/>
+    <w:lsdException w:name="Note Level 1" w:semiHidden="0" w:unhideWhenUsed="0"/>
+    <w:lsdException w:name="Note Level 2" w:semiHidden="0" w:unhideWhenUsed="0"/>
+    <w:lsdException w:name="Note Level 3" w:semiHidden="0" w:unhideWhenUsed="0"/>
+    <w:lsdException w:name="Note Level 4" w:semiHidden="0" w:unhideWhenUsed="0"/>
+    <w:lsdException w:name="Note Level 5" w:semiHidden="0" w:unhideWhenUsed="0"/>
+    <w:lsdException w:name="Note Level 6" w:semiHidden="0" w:unhideWhenUsed="0"/>
+    <w:lsdException w:name="Note Level 7" w:semiHidden="0" w:unhideWhenUsed="0"/>
+    <w:lsdException w:name="Note Level 8" w:semiHidden="0" w:unhideWhenUsed="0"/>
+    <w:lsdException w:name="Note Level 9" w:semiHidden="0" w:unhideWhenUsed="0"/>
+    <w:lsdException w:name="Placeholder Text" w:unhideWhenUsed="0"/>
+    <w:lsdException w:name="No Spacing" w:semiHidden="0" w:uiPriority="1" w:unhideWhenUsed="0" w:qFormat="1"/>
+    <w:lsdException w:name="Light Shading" w:semiHidden="0" w:uiPriority="60" w:unhideWhenUsed="0"/>
+    <w:lsdException w:name="Light List" w:semiHidden="0" w:uiPriority="61" w:unhideWhenUsed="0"/>
+    <w:lsdException w:name="Light Grid" w:semiHidden="0" w:uiPriority="62" w:unhideWhenUsed="0"/>
+    <w:lsdException w:name="Medium Shading 1" w:semiHidden="0" w:uiPriority="63" w:unhideWhenUsed="0"/>
+    <w:lsdException w:name="Medium Shading 2" w:semiHidden="0" w:uiPriority="64" w:unhideWhenUsed="0"/>
+    <w:lsdException w:name="Medium List 1" w:semiHidden="0" w:uiPriority="65" w:unhideWhenUsed="0"/>
+    <w:lsdException w:name="Medium List 2" w:semiHidden="0" w:uiPriority="66" w:unhideWhenUsed="0"/>
+    <w:lsdException w:name="Medium Grid 1" w:semiHidden="0" w:uiPriority="67" w:unhideWhenUsed="0"/>
+    <w:lsdException w:name="Medium Grid 2" w:semiHidden="0" w:uiPriority="68" w:unhideWhenUsed="0"/>
+    <w:lsdException w:name="Medium Grid 3" w:semiHidden="0" w:uiPriority="69" w:unhideWhenUsed="0"/>
+    <w:lsdException w:name="Dark List" w:semiHidden="0" w:uiPriority="70" w:unhideWhenUsed="0"/>
+    <w:lsdException w:name="Colorful Shading" w:semiHidden="0" w:uiPriority="71" w:unhideWhenUsed="0"/>
+    <w:lsdException w:name="Colorful List" w:semiHidden="0" w:uiPriority="72" w:unhideWhenUsed="0"/>
+    <w:lsdException w:name="Colorful Grid" w:semiHidden="0" w:uiPriority="73" w:unhideWhenUsed="0"/>
+    <w:lsdException w:name="Light Shading Accent 1" w:semiHidden="0" w:uiPriority="60" w:unhideWhenUsed="0"/>
+    <w:lsdException w:name="Light List Accent 1" w:semiHidden="0" w:uiPriority="61" w:unhideWhenUsed="0"/>
+    <w:lsdException w:name="Light Grid Accent 1" w:semiHidden="0" w:uiPriority="62" w:unhideWhenUsed="0"/>
+    <w:lsdException w:name="Medium Shading 1 Accent 1" w:semiHidden="0" w:uiPriority="63" w:unhideWhenUsed="0"/>
+    <w:lsdException w:name="Medium Shading 2 Accent 1" w:semiHidden="0" w:uiPriority="64" w:unhideWhenUsed="0"/>
+    <w:lsdException w:name="Medium List 1 Accent 1" w:semiHidden="0" w:uiPriority="65" w:unhideWhenUsed="0"/>
+    <w:lsdException w:name="Revision" w:unhideWhenUsed="0"/>
+    <w:lsdException w:name="List Paragraph" w:semiHidden="0" w:uiPriority="34" w:unhideWhenUsed="0" w:qFormat="1"/>
+    <w:lsdException w:name="Quote" w:semiHidden="0" w:uiPriority="29" w:unhideWhenUsed="0" w:qFormat="1"/>
+    <w:lsdException w:name="Intense Quote" w:semiHidden="0" w:uiPriority="30" w:unhideWhenUsed="0" w:qFormat="1"/>
+    <w:lsdException w:name="Medium List 2 Accent 1" w:semiHidden="0" w:uiPriority="66" w:unhideWhenUsed="0"/>
+    <w:lsdException w:name="Medium Grid 1 Accent 1" w:semiHidden="0" w:uiPriority="67" w:unhideWhenUsed="0"/>
+    <w:lsdException w:name="Medium Grid 2 Accent 1" w:semiHidden="0" w:uiPriority="68" w:unhideWhenUsed="0"/>
+    <w:lsdException w:name="Medium Grid 3 Accent 1" w:semiHidden="0" w:uiPriority="69" w:unhideWhenUsed="0"/>
+    <w:lsdException w:name="Dark List Accent 1" w:semiHidden="0" w:uiPriority="70" w:unhideWhenUsed="0"/>
+    <w:lsdException w:name="Colorful Shading Accent 1" w:semiHidden="0" w:uiPriority="71" w:unhideWhenUsed="0"/>
+    <w:lsdException w:name="Colorful List Accent 1" w:semiHidden="0" w:uiPriority="72" w:unhideWhenUsed="0"/>
+    <w:lsdException w:name="Colorful Grid Accent 1" w:semiHidden="0" w:uiPriority="73" w:unhideWhenUsed="0"/>
+    <w:lsdException w:name="Light Shading Accent 2" w:semiHidden="0" w:uiPriority="60" w:unhideWhenUsed="0"/>
+    <w:lsdException w:name="Light List Accent 2" w:semiHidden="0" w:uiPriority="61" w:unhideWhenUsed="0"/>
+    <w:lsdException w:name="Light Grid Accent 2" w:semiHidden="0" w:uiPriority="62" w:unhideWhenUsed="0"/>
+    <w:lsdException w:name="Medium Shading 1 Accent 2" w:semiHidden="0" w:uiPriority="63" w:unhideWhenUsed="0"/>
+    <w:lsdException w:name="Medium Shading 2 Accent 2" w:semiHidden="0" w:uiPriority="64" w:unhideWhenUsed="0"/>
+    <w:lsdException w:name="Medium List 1 Accent 2" w:semiHidden="0" w:uiPriority="65" w:unhideWhenUsed="0"/>
+    <w:lsdException w:name="Medium List 2 Accent 2" w:semiHidden="0" w:uiPriority="66" w:unhideWhenUsed="0"/>
+    <w:lsdException w:name="Medium Grid 1 Accent 2" w:semiHidden="0" w:uiPriority="67" w:unhideWhenUsed="0"/>
+    <w:lsdException w:name="Medium Grid 2 Accent 2" w:semiHidden="0" w:uiPriority="68" w:unhideWhenUsed="0"/>
+    <w:lsdException w:name="Medium Grid 3 Accent 2" w:semiHidden="0" w:uiPriority="69" w:unhideWhenUsed="0"/>
+    <w:lsdException w:name="Dark List Accent 2" w:semiHidden="0" w:uiPriority="70" w:unhideWhenUsed="0"/>
+    <w:lsdException w:name="Colorful Shading Accent 2" w:semiHidden="0" w:uiPriority="71" w:unhideWhenUsed="0"/>
+    <w:lsdException w:name="Colorful List Accent 2" w:semiHidden="0" w:uiPriority="72" w:unhideWhenUsed="0"/>
+    <w:lsdException w:name="Colorful Grid Accent 2" w:semiHidden="0" w:uiPriority="73" w:unhideWhenUsed="0"/>
+    <w:lsdException w:name="Light Shading Accent 3" w:semiHidden="0" w:uiPriority="60" w:unhideWhenUsed="0"/>
+    <w:lsdException w:name="Light List Accent 3" w:semiHidden="0" w:uiPriority="61" w:unhideWhenUsed="0"/>
+    <w:lsdException w:name="Light Grid Accent 3" w:semiHidden="0" w:uiPriority="62" w:unhideWhenUsed="0"/>
+    <w:lsdException w:name="Medium Shading 1 Accent 3" w:semiHidden="0" w:uiPriority="63" w:unhideWhenUsed="0"/>
+    <w:lsdException w:name="Medium Shading 2 Accent 3" w:semiHidden="0" w:uiPriority="64" w:unhideWhenUsed="0"/>
+    <w:lsdException w:name="Medium List 1 Accent 3" w:semiHidden="0" w:uiPriority="65" w:unhideWhenUsed="0"/>
+    <w:lsdException w:name="Medium List 2 Accent 3" w:semiHidden="0" w:uiPriority="66" w:unhideWhenUsed="0"/>
+    <w:lsdException w:name="Medium Grid 1 Accent 3" w:semiHidden="0" w:uiPriority="67" w:unhideWhenUsed="0"/>
+    <w:lsdException w:name="Medium Grid 2 Accent 3" w:semiHidden="0" w:uiPriority="68" w:unhideWhenUsed="0"/>
+    <w:lsdException w:name="Medium Grid 3 Accent 3" w:semiHidden="0" w:uiPriority="69" w:unhideWhenUsed="0"/>
+    <w:lsdException w:name="Dark List Accent 3" w:semiHidden="0" w:uiPriority="70" w:unhideWhenUsed="0"/>
+    <w:lsdException w:name="Colorful Shading Accent 3" w:semiHidden="0" w:uiPriority="71" w:unhideWhenUsed="0"/>
+    <w:lsdException w:name="Colorful List Accent 3" w:semiHidden="0" w:uiPriority="72" w:unhideWhenUsed="0"/>
+    <w:lsdException w:name="Colorful Grid Accent 3" w:semiHidden="0" w:uiPriority="73" w:unhideWhenUsed="0"/>
+    <w:lsdException w:name="Light Shading Accent 4" w:semiHidden="0" w:uiPriority="60" w:unhideWhenUsed="0"/>
+    <w:lsdException w:name="Light List Accent 4" w:semiHidden="0" w:uiPriority="61" w:unhideWhenUsed="0"/>
+    <w:lsdException w:name="Light Grid Accent 4" w:semiHidden="0" w:uiPriority="62" w:unhideWhenUsed="0"/>
+    <w:lsdException w:name="Medium Shading 1 Accent 4" w:semiHidden="0" w:uiPriority="63" w:unhideWhenUsed="0"/>
+    <w:lsdException w:name="Medium Shading 2 Accent 4" w:semiHidden="0" w:uiPriority="64" w:unhideWhenUsed="0"/>
+    <w:lsdException w:name="Medium List 1 Accent 4" w:semiHidden="0" w:uiPriority="65" w:unhideWhenUsed="0"/>
+    <w:lsdException w:name="Medium List 2 Accent 4" w:semiHidden="0" w:uiPriority="66" w:unhideWhenUsed="0"/>
+    <w:lsdException w:name="Medium Grid 1 Accent 4" w:semiHidden="0" w:uiPriority="67" w:unhideWhenUsed="0"/>
+    <w:lsdException w:name="Medium Grid 2 Accent 4" w:semiHidden="0" w:uiPriority="68" w:unhideWhenUsed="0"/>
+    <w:lsdException w:name="Medium Grid 3 Accent 4" w:semiHidden="0" w:uiPriority="69" w:unhideWhenUsed="0"/>
+    <w:lsdException w:name="Dark List Accent 4" w:semiHidden="0" w:uiPriority="70" w:unhideWhenUsed="0"/>
+    <w:lsdException w:name="Colorful Shading Accent 4" w:semiHidden="0" w:uiPriority="71" w:unhideWhenUsed="0"/>
+    <w:lsdException w:name="Colorful List Accent 4" w:semiHidden="0" w:uiPriority="72" w:unhideWhenUsed="0"/>
+    <w:lsdException w:name="Colorful Grid Accent 4" w:semiHidden="0" w:uiPriority="73" w:unhideWhenUsed="0"/>
+    <w:lsdException w:name="Light Shading Accent 5" w:semiHidden="0" w:uiPriority="60" w:unhideWhenUsed="0"/>
+    <w:lsdException w:name="Light List Accent 5" w:semiHidden="0" w:uiPriority="61" w:unhideWhenUsed="0"/>
+    <w:lsdException w:name="Light Grid Accent 5" w:semiHidden="0" w:uiPriority="62" w:unhideWhenUsed="0"/>
+    <w:lsdException w:name="Medium Shading 1 Accent 5" w:semiHidden="0" w:uiPriority="63" w:unhideWhenUsed="0"/>
+    <w:lsdException w:name="Medium Shading 2 Accent 5" w:semiHidden="0" w:uiPriority="64" w:unhideWhenUsed="0"/>
+    <w:lsdException w:name="Medium List 1 Accent 5" w:semiHidden="0" w:uiPriority="65" w:unhideWhenUsed="0"/>
+    <w:lsdException w:name="Medium List 2 Accent 5" w:semiHidden="0" w:uiPriority="66" w:unhideWhenUsed="0"/>
+    <w:lsdException w:name="Medium Grid 1 Accent 5" w:semiHidden="0" w:uiPriority="67" w:unhideWhenUsed="0"/>
+    <w:lsdException w:name="Medium Grid 2 Accent 5" w:semiHidden="0" w:uiPriority="68" w:unhideWhenUsed="0"/>
+    <w:lsdException w:name="Medium Grid 3 Accent 5" w:semiHidden="0" w:uiPriority="69" w:unhideWhenUsed="0"/>
+    <w:lsdException w:name="Dark List Accent 5" w:semiHidden="0" w:uiPriority="70" w:unhideWhenUsed="0"/>
+    <w:lsdException w:name="Colorful Shading Accent 5" w:semiHidden="0" w:uiPriority="71" w:unhideWhenUsed="0"/>
+    <w:lsdException w:name="Colorful List Accent 5" w:semiHidden="0" w:uiPriority="72" w:unhideWhenUsed="0"/>
+    <w:lsdException w:name="Colorful Grid Accent 5" w:semiHidden="0" w:uiPriority="73" w:unhideWhenUsed="0"/>
+    <w:lsdException w:name="Light Shading Accent 6" w:semiHidden="0" w:uiPriority="60" w:unhideWhenUsed="0"/>
+    <w:lsdException w:name="Light List Accent 6" w:semiHidden="0" w:uiPriority="61" w:unhideWhenUsed="0"/>
+    <w:lsdException w:name="Light Grid Accent 6" w:semiHidden="0" w:uiPriority="62" w:unhideWhenUsed="0"/>
+    <w:lsdException w:name="Medium Shading 1 Accent 6" w:semiHidden="0" w:uiPriority="63" w:unhideWhenUsed="0"/>
+    <w:lsdException w:name="Medium Shading 2 Accent 6" w:semiHidden="0" w:uiPriority="64" w:unhideWhenUsed="0"/>
+    <w:lsdException w:name="Medium List 1 Accent 6" w:semiHidden="0" w:uiPriority="65" w:unhideWhenUsed="0"/>
+    <w:lsdException w:name="Medium List 2 Accent 6" w:semiHidden="0" w:uiPriority="66" w:unhideWhenUsed="0"/>
+    <w:lsdException w:name="Medium Grid 1 Accent 6" w:semiHidden="0" w:uiPriority="67" w:unhideWhenUsed="0"/>
+    <w:lsdException w:name="Medium Grid 2 Accent 6" w:semiHidden="0" w:uiPriority="68" w:unhideWhenUsed="0"/>
+    <w:lsdException w:name="Medium Grid 3 Accent 6" w:semiHidden="0" w:uiPriority="69" w:unhideWhenUsed="0"/>
+    <w:lsdException w:name="Dark List Accent 6" w:semiHidden="0" w:uiPriority="70" w:unhideWhenUsed="0"/>
+    <w:lsdException w:name="Colorful Shading Accent 6" w:semiHidden="0" w:uiPriority="71" w:unhideWhenUsed="0"/>
+    <w:lsdException w:name="Colorful List Accent 6" w:semiHidden="0" w:uiPriority="72" w:unhideWhenUsed="0"/>
+    <w:lsdException w:name="Colorful Grid Accent 6" w:semiHidden="0" w:uiPriority="73" w:unhideWhenUsed="0"/>
+    <w:lsdException w:name="Subtle Emphasis" w:semiHidden="0" w:uiPriority="19" w:unhideWhenUsed="0" w:qFormat="1"/>
+    <w:lsdException w:name="Intense Emphasis" w:semiHidden="0" w:uiPriority="21" w:unhideWhenUsed="0" w:qFormat="1"/>
+    <w:lsdException w:name="Subtle Reference" w:semiHidden="0" w:uiPriority="31" w:unhideWhenUsed="0" w:qFormat="1"/>
+    <w:lsdException w:name="Intense Reference" w:semiHidden="0" w:uiPriority="32" w:unhideWhenUsed="0" w:qFormat="1"/>
+    <w:lsdException w:name="Book Title" w:semiHidden="0" w:uiPriority="33" w:unhideWhenUsed="0" w:qFormat="1"/>
+    <w:lsdException w:name="Bibliography" w:uiPriority="37"/>
+    <w:lsdException w:name="TOC Heading" w:uiPriority="39" w:qFormat="1"/>
   </w:latentStyles>
   <w:style w:type="paragraph" w:default="1" w:styleId="Normal">
     <w:name w:val="Normal"/>
@@ -5966,6 +6170,683 @@
       <w:szCs w:val="20"/>
     </w:rPr>
   </w:style>
+  <w:style w:type="paragraph" w:styleId="Revision">
+    <w:name w:val="Revision"/>
+    <w:hidden/>
+    <w:uiPriority w:val="99"/>
+    <w:semiHidden/>
+    <w:rsid w:val="00245E0F"/>
+  </w:style>
+</w:styles>
+</file>
+
+<file path=word/stylesWithEffects.xml><?xml version="1.0" encoding="utf-8"?>
+<w:styles xmlns:wpc="http://schemas.microsoft.com/office/word/2010/wordprocessingCanvas" xmlns:mo="http://schemas.microsoft.com/office/mac/office/2008/main" xmlns:mc="http://schemas.openxmlformats.org/markup-compatibility/2006" xmlns:mv="urn:schemas-microsoft-com:mac:vml" xmlns:o="urn:schemas-microsoft-com:office:office" xmlns:r="http://schemas.openxmlformats.org/officeDocument/2006/relationships" xmlns:m="http://schemas.openxmlformats.org/officeDocument/2006/math" xmlns:v="urn:schemas-microsoft-com:vml" xmlns:wp14="http://schemas.microsoft.com/office/word/2010/wordprocessingDrawing" xmlns:wp="http://schemas.openxmlformats.org/drawingml/2006/wordprocessingDrawing" xmlns:w10="urn:schemas-microsoft-com:office:word" xmlns:w="http://schemas.openxmlformats.org/wordprocessingml/2006/main" xmlns:w14="http://schemas.microsoft.com/office/word/2010/wordml" xmlns:wpg="http://schemas.microsoft.com/office/word/2010/wordprocessingGroup" xmlns:wpi="http://schemas.microsoft.com/office/word/2010/wordprocessingInk" xmlns:wne="http://schemas.microsoft.com/office/word/2006/wordml" xmlns:wps="http://schemas.microsoft.com/office/word/2010/wordprocessingShape" mc:Ignorable="w14 wp14">
+  <w:docDefaults>
+    <w:rPrDefault>
+      <w:rPr>
+        <w:rFonts w:asciiTheme="minorHAnsi" w:eastAsiaTheme="minorEastAsia" w:hAnsiTheme="minorHAnsi" w:cstheme="minorBidi"/>
+        <w:sz w:val="24"/>
+        <w:szCs w:val="24"/>
+        <w:lang w:val="en-US" w:eastAsia="en-US" w:bidi="ar-SA"/>
+      </w:rPr>
+    </w:rPrDefault>
+    <w:pPrDefault/>
+  </w:docDefaults>
+  <w:latentStyles w:defLockedState="0" w:defUIPriority="99" w:defSemiHidden="1" w:defUnhideWhenUsed="1" w:defQFormat="0" w:count="276">
+    <w:lsdException w:name="Normal" w:semiHidden="0" w:uiPriority="0" w:unhideWhenUsed="0" w:qFormat="1"/>
+    <w:lsdException w:name="heading 1" w:semiHidden="0" w:uiPriority="0" w:unhideWhenUsed="0" w:qFormat="1"/>
+    <w:lsdException w:name="heading 2" w:uiPriority="0" w:qFormat="1"/>
+    <w:lsdException w:name="heading 3" w:uiPriority="0" w:qFormat="1"/>
+    <w:lsdException w:name="heading 4" w:uiPriority="0" w:qFormat="1"/>
+    <w:lsdException w:name="heading 5" w:uiPriority="0" w:qFormat="1"/>
+    <w:lsdException w:name="heading 6" w:uiPriority="0" w:qFormat="1"/>
+    <w:lsdException w:name="heading 7" w:uiPriority="0" w:qFormat="1"/>
+    <w:lsdException w:name="heading 8" w:uiPriority="0" w:qFormat="1"/>
+    <w:lsdException w:name="heading 9" w:uiPriority="0" w:qFormat="1"/>
+    <w:lsdException w:name="toc 1" w:uiPriority="39"/>
+    <w:lsdException w:name="toc 2" w:uiPriority="39"/>
+    <w:lsdException w:name="toc 3" w:uiPriority="39"/>
+    <w:lsdException w:name="toc 4" w:uiPriority="39"/>
+    <w:lsdException w:name="toc 5" w:uiPriority="39"/>
+    <w:lsdException w:name="toc 6" w:uiPriority="39"/>
+    <w:lsdException w:name="toc 7" w:uiPriority="39"/>
+    <w:lsdException w:name="toc 8" w:uiPriority="39"/>
+    <w:lsdException w:name="toc 9" w:uiPriority="39"/>
+    <w:lsdException w:name="annotation text" w:qFormat="1"/>
+    <w:lsdException w:name="caption" w:uiPriority="35" w:qFormat="1"/>
+    <w:lsdException w:name="Title" w:semiHidden="0" w:uiPriority="10" w:unhideWhenUsed="0" w:qFormat="1"/>
+    <w:lsdException w:name="Default Paragraph Font" w:uiPriority="1"/>
+    <w:lsdException w:name="Subtitle" w:semiHidden="0" w:uiPriority="11" w:unhideWhenUsed="0" w:qFormat="1"/>
+    <w:lsdException w:name="Strong" w:semiHidden="0" w:uiPriority="22" w:unhideWhenUsed="0" w:qFormat="1"/>
+    <w:lsdException w:name="Emphasis" w:semiHidden="0" w:uiPriority="20" w:unhideWhenUsed="0" w:qFormat="1"/>
+    <w:lsdException w:name="Table Grid" w:semiHidden="0" w:uiPriority="59" w:unhideWhenUsed="0"/>
+    <w:lsdException w:name="Note Level 1" w:semiHidden="0" w:unhideWhenUsed="0"/>
+    <w:lsdException w:name="Note Level 2" w:semiHidden="0" w:unhideWhenUsed="0"/>
+    <w:lsdException w:name="Note Level 3" w:semiHidden="0" w:unhideWhenUsed="0"/>
+    <w:lsdException w:name="Note Level 4" w:semiHidden="0" w:unhideWhenUsed="0"/>
+    <w:lsdException w:name="Note Level 5" w:semiHidden="0" w:unhideWhenUsed="0"/>
+    <w:lsdException w:name="Note Level 6" w:semiHidden="0" w:unhideWhenUsed="0"/>
+    <w:lsdException w:name="Note Level 7" w:semiHidden="0" w:unhideWhenUsed="0"/>
+    <w:lsdException w:name="Note Level 8" w:semiHidden="0" w:unhideWhenUsed="0"/>
+    <w:lsdException w:name="Note Level 9" w:semiHidden="0" w:unhideWhenUsed="0"/>
+    <w:lsdException w:name="Placeholder Text" w:unhideWhenUsed="0"/>
+    <w:lsdException w:name="No Spacing" w:semiHidden="0" w:uiPriority="1" w:unhideWhenUsed="0" w:qFormat="1"/>
+    <w:lsdException w:name="Light Shading" w:semiHidden="0" w:uiPriority="60" w:unhideWhenUsed="0"/>
+    <w:lsdException w:name="Light List" w:semiHidden="0" w:uiPriority="61" w:unhideWhenUsed="0"/>
+    <w:lsdException w:name="Light Grid" w:semiHidden="0" w:uiPriority="62" w:unhideWhenUsed="0"/>
+    <w:lsdException w:name="Medium Shading 1" w:semiHidden="0" w:uiPriority="63" w:unhideWhenUsed="0"/>
+    <w:lsdException w:name="Medium Shading 2" w:semiHidden="0" w:uiPriority="64" w:unhideWhenUsed="0"/>
+    <w:lsdException w:name="Medium List 1" w:semiHidden="0" w:uiPriority="65" w:unhideWhenUsed="0"/>
+    <w:lsdException w:name="Medium List 2" w:semiHidden="0" w:uiPriority="66" w:unhideWhenUsed="0"/>
+    <w:lsdException w:name="Medium Grid 1" w:semiHidden="0" w:uiPriority="67" w:unhideWhenUsed="0"/>
+    <w:lsdException w:name="Medium Grid 2" w:semiHidden="0" w:uiPriority="68" w:unhideWhenUsed="0"/>
+    <w:lsdException w:name="Medium Grid 3" w:semiHidden="0" w:uiPriority="69" w:unhideWhenUsed="0"/>
+    <w:lsdException w:name="Dark List" w:semiHidden="0" w:uiPriority="70" w:unhideWhenUsed="0"/>
+    <w:lsdException w:name="Colorful Shading" w:semiHidden="0" w:uiPriority="71" w:unhideWhenUsed="0"/>
+    <w:lsdException w:name="Colorful List" w:semiHidden="0" w:uiPriority="72" w:unhideWhenUsed="0"/>
+    <w:lsdException w:name="Colorful Grid" w:semiHidden="0" w:uiPriority="73" w:unhideWhenUsed="0"/>
+    <w:lsdException w:name="Light Shading Accent 1" w:semiHidden="0" w:uiPriority="60" w:unhideWhenUsed="0"/>
+    <w:lsdException w:name="Light List Accent 1" w:semiHidden="0" w:uiPriority="61" w:unhideWhenUsed="0"/>
+    <w:lsdException w:name="Light Grid Accent 1" w:semiHidden="0" w:uiPriority="62" w:unhideWhenUsed="0"/>
+    <w:lsdException w:name="Medium Shading 1 Accent 1" w:semiHidden="0" w:uiPriority="63" w:unhideWhenUsed="0"/>
+    <w:lsdException w:name="Medium Shading 2 Accent 1" w:semiHidden="0" w:uiPriority="64" w:unhideWhenUsed="0"/>
+    <w:lsdException w:name="Medium List 1 Accent 1" w:semiHidden="0" w:uiPriority="65" w:unhideWhenUsed="0"/>
+    <w:lsdException w:name="Revision" w:unhideWhenUsed="0"/>
+    <w:lsdException w:name="List Paragraph" w:semiHidden="0" w:uiPriority="34" w:unhideWhenUsed="0" w:qFormat="1"/>
+    <w:lsdException w:name="Quote" w:semiHidden="0" w:uiPriority="29" w:unhideWhenUsed="0" w:qFormat="1"/>
+    <w:lsdException w:name="Intense Quote" w:semiHidden="0" w:uiPriority="30" w:unhideWhenUsed="0" w:qFormat="1"/>
+    <w:lsdException w:name="Medium List 2 Accent 1" w:semiHidden="0" w:uiPriority="66" w:unhideWhenUsed="0"/>
+    <w:lsdException w:name="Medium Grid 1 Accent 1" w:semiHidden="0" w:uiPriority="67" w:unhideWhenUsed="0"/>
+    <w:lsdException w:name="Medium Grid 2 Accent 1" w:semiHidden="0" w:uiPriority="68" w:unhideWhenUsed="0"/>
+    <w:lsdException w:name="Medium Grid 3 Accent 1" w:semiHidden="0" w:uiPriority="69" w:unhideWhenUsed="0"/>
+    <w:lsdException w:name="Dark List Accent 1" w:semiHidden="0" w:uiPriority="70" w:unhideWhenUsed="0"/>
+    <w:lsdException w:name="Colorful Shading Accent 1" w:semiHidden="0" w:uiPriority="71" w:unhideWhenUsed="0"/>
+    <w:lsdException w:name="Colorful List Accent 1" w:semiHidden="0" w:uiPriority="72" w:unhideWhenUsed="0"/>
+    <w:lsdException w:name="Colorful Grid Accent 1" w:semiHidden="0" w:uiPriority="73" w:unhideWhenUsed="0"/>
+    <w:lsdException w:name="Light Shading Accent 2" w:semiHidden="0" w:uiPriority="60" w:unhideWhenUsed="0"/>
+    <w:lsdException w:name="Light List Accent 2" w:semiHidden="0" w:uiPriority="61" w:unhideWhenUsed="0"/>
+    <w:lsdException w:name="Light Grid Accent 2" w:semiHidden="0" w:uiPriority="62" w:unhideWhenUsed="0"/>
+    <w:lsdException w:name="Medium Shading 1 Accent 2" w:semiHidden="0" w:uiPriority="63" w:unhideWhenUsed="0"/>
+    <w:lsdException w:name="Medium Shading 2 Accent 2" w:semiHidden="0" w:uiPriority="64" w:unhideWhenUsed="0"/>
+    <w:lsdException w:name="Medium List 1 Accent 2" w:semiHidden="0" w:uiPriority="65" w:unhideWhenUsed="0"/>
+    <w:lsdException w:name="Medium List 2 Accent 2" w:semiHidden="0" w:uiPriority="66" w:unhideWhenUsed="0"/>
+    <w:lsdException w:name="Medium Grid 1 Accent 2" w:semiHidden="0" w:uiPriority="67" w:unhideWhenUsed="0"/>
+    <w:lsdException w:name="Medium Grid 2 Accent 2" w:semiHidden="0" w:uiPriority="68" w:unhideWhenUsed="0"/>
+    <w:lsdException w:name="Medium Grid 3 Accent 2" w:semiHidden="0" w:uiPriority="69" w:unhideWhenUsed="0"/>
+    <w:lsdException w:name="Dark List Accent 2" w:semiHidden="0" w:uiPriority="70" w:unhideWhenUsed="0"/>
+    <w:lsdException w:name="Colorful Shading Accent 2" w:semiHidden="0" w:uiPriority="71" w:unhideWhenUsed="0"/>
+    <w:lsdException w:name="Colorful List Accent 2" w:semiHidden="0" w:uiPriority="72" w:unhideWhenUsed="0"/>
+    <w:lsdException w:name="Colorful Grid Accent 2" w:semiHidden="0" w:uiPriority="73" w:unhideWhenUsed="0"/>
+    <w:lsdException w:name="Light Shading Accent 3" w:semiHidden="0" w:uiPriority="60" w:unhideWhenUsed="0"/>
+    <w:lsdException w:name="Light List Accent 3" w:semiHidden="0" w:uiPriority="61" w:unhideWhenUsed="0"/>
+    <w:lsdException w:name="Light Grid Accent 3" w:semiHidden="0" w:uiPriority="62" w:unhideWhenUsed="0"/>
+    <w:lsdException w:name="Medium Shading 1 Accent 3" w:semiHidden="0" w:uiPriority="63" w:unhideWhenUsed="0"/>
+    <w:lsdException w:name="Medium Shading 2 Accent 3" w:semiHidden="0" w:uiPriority="64" w:unhideWhenUsed="0"/>
+    <w:lsdException w:name="Medium List 1 Accent 3" w:semiHidden="0" w:uiPriority="65" w:unhideWhenUsed="0"/>
+    <w:lsdException w:name="Medium List 2 Accent 3" w:semiHidden="0" w:uiPriority="66" w:unhideWhenUsed="0"/>
+    <w:lsdException w:name="Medium Grid 1 Accent 3" w:semiHidden="0" w:uiPriority="67" w:unhideWhenUsed="0"/>
+    <w:lsdException w:name="Medium Grid 2 Accent 3" w:semiHidden="0" w:uiPriority="68" w:unhideWhenUsed="0"/>
+    <w:lsdException w:name="Medium Grid 3 Accent 3" w:semiHidden="0" w:uiPriority="69" w:unhideWhenUsed="0"/>
+    <w:lsdException w:name="Dark List Accent 3" w:semiHidden="0" w:uiPriority="70" w:unhideWhenUsed="0"/>
+    <w:lsdException w:name="Colorful Shading Accent 3" w:semiHidden="0" w:uiPriority="71" w:unhideWhenUsed="0"/>
+    <w:lsdException w:name="Colorful List Accent 3" w:semiHidden="0" w:uiPriority="72" w:unhideWhenUsed="0"/>
+    <w:lsdException w:name="Colorful Grid Accent 3" w:semiHidden="0" w:uiPriority="73" w:unhideWhenUsed="0"/>
+    <w:lsdException w:name="Light Shading Accent 4" w:semiHidden="0" w:uiPriority="60" w:unhideWhenUsed="0"/>
+    <w:lsdException w:name="Light List Accent 4" w:semiHidden="0" w:uiPriority="61" w:unhideWhenUsed="0"/>
+    <w:lsdException w:name="Light Grid Accent 4" w:semiHidden="0" w:uiPriority="62" w:unhideWhenUsed="0"/>
+    <w:lsdException w:name="Medium Shading 1 Accent 4" w:semiHidden="0" w:uiPriority="63" w:unhideWhenUsed="0"/>
+    <w:lsdException w:name="Medium Shading 2 Accent 4" w:semiHidden="0" w:uiPriority="64" w:unhideWhenUsed="0"/>
+    <w:lsdException w:name="Medium List 1 Accent 4" w:semiHidden="0" w:uiPriority="65" w:unhideWhenUsed="0"/>
+    <w:lsdException w:name="Medium List 2 Accent 4" w:semiHidden="0" w:uiPriority="66" w:unhideWhenUsed="0"/>
+    <w:lsdException w:name="Medium Grid 1 Accent 4" w:semiHidden="0" w:uiPriority="67" w:unhideWhenUsed="0"/>
+    <w:lsdException w:name="Medium Grid 2 Accent 4" w:semiHidden="0" w:uiPriority="68" w:unhideWhenUsed="0"/>
+    <w:lsdException w:name="Medium Grid 3 Accent 4" w:semiHidden="0" w:uiPriority="69" w:unhideWhenUsed="0"/>
+    <w:lsdException w:name="Dark List Accent 4" w:semiHidden="0" w:uiPriority="70" w:unhideWhenUsed="0"/>
+    <w:lsdException w:name="Colorful Shading Accent 4" w:semiHidden="0" w:uiPriority="71" w:unhideWhenUsed="0"/>
+    <w:lsdException w:name="Colorful List Accent 4" w:semiHidden="0" w:uiPriority="72" w:unhideWhenUsed="0"/>
+    <w:lsdException w:name="Colorful Grid Accent 4" w:semiHidden="0" w:uiPriority="73" w:unhideWhenUsed="0"/>
+    <w:lsdException w:name="Light Shading Accent 5" w:semiHidden="0" w:uiPriority="60" w:unhideWhenUsed="0"/>
+    <w:lsdException w:name="Light List Accent 5" w:semiHidden="0" w:uiPriority="61" w:unhideWhenUsed="0"/>
+    <w:lsdException w:name="Light Grid Accent 5" w:semiHidden="0" w:uiPriority="62" w:unhideWhenUsed="0"/>
+    <w:lsdException w:name="Medium Shading 1 Accent 5" w:semiHidden="0" w:uiPriority="63" w:unhideWhenUsed="0"/>
+    <w:lsdException w:name="Medium Shading 2 Accent 5" w:semiHidden="0" w:uiPriority="64" w:unhideWhenUsed="0"/>
+    <w:lsdException w:name="Medium List 1 Accent 5" w:semiHidden="0" w:uiPriority="65" w:unhideWhenUsed="0"/>
+    <w:lsdException w:name="Medium List 2 Accent 5" w:semiHidden="0" w:uiPriority="66" w:unhideWhenUsed="0"/>
+    <w:lsdException w:name="Medium Grid 1 Accent 5" w:semiHidden="0" w:uiPriority="67" w:unhideWhenUsed="0"/>
+    <w:lsdException w:name="Medium Grid 2 Accent 5" w:semiHidden="0" w:uiPriority="68" w:unhideWhenUsed="0"/>
+    <w:lsdException w:name="Medium Grid 3 Accent 5" w:semiHidden="0" w:uiPriority="69" w:unhideWhenUsed="0"/>
+    <w:lsdException w:name="Dark List Accent 5" w:semiHidden="0" w:uiPriority="70" w:unhideWhenUsed="0"/>
+    <w:lsdException w:name="Colorful Shading Accent 5" w:semiHidden="0" w:uiPriority="71" w:unhideWhenUsed="0"/>
+    <w:lsdException w:name="Colorful List Accent 5" w:semiHidden="0" w:uiPriority="72" w:unhideWhenUsed="0"/>
+    <w:lsdException w:name="Colorful Grid Accent 5" w:semiHidden="0" w:uiPriority="73" w:unhideWhenUsed="0"/>
+    <w:lsdException w:name="Light Shading Accent 6" w:semiHidden="0" w:uiPriority="60" w:unhideWhenUsed="0"/>
+    <w:lsdException w:name="Light List Accent 6" w:semiHidden="0" w:uiPriority="61" w:unhideWhenUsed="0"/>
+    <w:lsdException w:name="Light Grid Accent 6" w:semiHidden="0" w:uiPriority="62" w:unhideWhenUsed="0"/>
+    <w:lsdException w:name="Medium Shading 1 Accent 6" w:semiHidden="0" w:uiPriority="63" w:unhideWhenUsed="0"/>
+    <w:lsdException w:name="Medium Shading 2 Accent 6" w:semiHidden="0" w:uiPriority="64" w:unhideWhenUsed="0"/>
+    <w:lsdException w:name="Medium List 1 Accent 6" w:semiHidden="0" w:uiPriority="65" w:unhideWhenUsed="0"/>
+    <w:lsdException w:name="Medium List 2 Accent 6" w:semiHidden="0" w:uiPriority="66" w:unhideWhenUsed="0"/>
+    <w:lsdException w:name="Medium Grid 1 Accent 6" w:semiHidden="0" w:uiPriority="67" w:unhideWhenUsed="0"/>
+    <w:lsdException w:name="Medium Grid 2 Accent 6" w:semiHidden="0" w:uiPriority="68" w:unhideWhenUsed="0"/>
+    <w:lsdException w:name="Medium Grid 3 Accent 6" w:semiHidden="0" w:uiPriority="69" w:unhideWhenUsed="0"/>
+    <w:lsdException w:name="Dark List Accent 6" w:semiHidden="0" w:uiPriority="70" w:unhideWhenUsed="0"/>
+    <w:lsdException w:name="Colorful Shading Accent 6" w:semiHidden="0" w:uiPriority="71" w:unhideWhenUsed="0"/>
+    <w:lsdException w:name="Colorful List Accent 6" w:semiHidden="0" w:uiPriority="72" w:unhideWhenUsed="0"/>
+    <w:lsdException w:name="Colorful Grid Accent 6" w:semiHidden="0" w:uiPriority="73" w:unhideWhenUsed="0"/>
+    <w:lsdException w:name="Subtle Emphasis" w:semiHidden="0" w:uiPriority="19" w:unhideWhenUsed="0" w:qFormat="1"/>
+    <w:lsdException w:name="Intense Emphasis" w:semiHidden="0" w:uiPriority="21" w:unhideWhenUsed="0" w:qFormat="1"/>
+    <w:lsdException w:name="Subtle Reference" w:semiHidden="0" w:uiPriority="31" w:unhideWhenUsed="0" w:qFormat="1"/>
+    <w:lsdException w:name="Intense Reference" w:semiHidden="0" w:uiPriority="32" w:unhideWhenUsed="0" w:qFormat="1"/>
+    <w:lsdException w:name="Book Title" w:semiHidden="0" w:uiPriority="33" w:unhideWhenUsed="0" w:qFormat="1"/>
+    <w:lsdException w:name="Bibliography" w:uiPriority="37"/>
+    <w:lsdException w:name="TOC Heading" w:uiPriority="39" w:qFormat="1"/>
+  </w:latentStyles>
+  <w:style w:type="paragraph" w:default="1" w:styleId="Normal">
+    <w:name w:val="Normal"/>
+    <w:qFormat/>
+  </w:style>
+  <w:style w:type="paragraph" w:styleId="Heading1">
+    <w:name w:val="heading 1"/>
+    <w:basedOn w:val="Normal"/>
+    <w:next w:val="Normal"/>
+    <w:link w:val="Heading1Char"/>
+    <w:qFormat/>
+    <w:rsid w:val="00FD2C26"/>
+    <w:pPr>
+      <w:keepNext/>
+      <w:keepLines/>
+      <w:spacing w:before="480"/>
+      <w:outlineLvl w:val="0"/>
+    </w:pPr>
+    <w:rPr>
+      <w:rFonts w:asciiTheme="majorHAnsi" w:eastAsiaTheme="majorEastAsia" w:hAnsiTheme="majorHAnsi" w:cstheme="majorBidi"/>
+      <w:b/>
+      <w:bCs/>
+      <w:color w:val="345A8A" w:themeColor="accent1" w:themeShade="B5"/>
+      <w:sz w:val="32"/>
+      <w:szCs w:val="32"/>
+    </w:rPr>
+  </w:style>
+  <w:style w:type="paragraph" w:styleId="Heading2">
+    <w:name w:val="heading 2"/>
+    <w:basedOn w:val="Heading1"/>
+    <w:next w:val="Normal"/>
+    <w:link w:val="Heading2Char"/>
+    <w:autoRedefine/>
+    <w:qFormat/>
+    <w:rsid w:val="00FD2C26"/>
+    <w:pPr>
+      <w:keepLines w:val="0"/>
+      <w:widowControl w:val="0"/>
+      <w:tabs>
+        <w:tab w:val="num" w:pos="576"/>
+      </w:tabs>
+      <w:suppressAutoHyphens/>
+      <w:adjustRightInd w:val="0"/>
+      <w:spacing w:before="0" w:after="240"/>
+      <w:ind w:left="576" w:hanging="576"/>
+      <w:textAlignment w:val="baseline"/>
+      <w:outlineLvl w:val="1"/>
+    </w:pPr>
+    <w:rPr>
+      <w:rFonts w:ascii="Arial" w:eastAsia="Times New Roman" w:hAnsi="Arial" w:cs="Times New Roman"/>
+      <w:bCs w:val="0"/>
+      <w:color w:val="000000" w:themeColor="text1"/>
+      <w:kern w:val="28"/>
+      <w:sz w:val="22"/>
+      <w:szCs w:val="24"/>
+    </w:rPr>
+  </w:style>
+  <w:style w:type="paragraph" w:styleId="Heading3">
+    <w:name w:val="heading 3"/>
+    <w:basedOn w:val="Heading2"/>
+    <w:next w:val="Normal"/>
+    <w:link w:val="Heading3Char"/>
+    <w:qFormat/>
+    <w:rsid w:val="00FD2C26"/>
+    <w:pPr>
+      <w:tabs>
+        <w:tab w:val="clear" w:pos="576"/>
+        <w:tab w:val="num" w:pos="720"/>
+        <w:tab w:val="left" w:pos="1080"/>
+      </w:tabs>
+      <w:ind w:left="720" w:hanging="720"/>
+      <w:outlineLvl w:val="2"/>
+    </w:pPr>
+    <w:rPr>
+      <w:color w:val="auto"/>
+      <w:kern w:val="0"/>
+      <w:sz w:val="24"/>
+      <w:szCs w:val="20"/>
+      <w:lang w:eastAsia="ar-SA"/>
+    </w:rPr>
+  </w:style>
+  <w:style w:type="paragraph" w:styleId="Heading4">
+    <w:name w:val="heading 4"/>
+    <w:basedOn w:val="Heading3"/>
+    <w:next w:val="Normal"/>
+    <w:link w:val="Heading4Char"/>
+    <w:qFormat/>
+    <w:rsid w:val="00FD2C26"/>
+    <w:pPr>
+      <w:widowControl/>
+      <w:tabs>
+        <w:tab w:val="clear" w:pos="720"/>
+        <w:tab w:val="num" w:pos="864"/>
+      </w:tabs>
+      <w:adjustRightInd/>
+      <w:ind w:left="864" w:hanging="864"/>
+      <w:textAlignment w:val="auto"/>
+      <w:outlineLvl w:val="3"/>
+    </w:pPr>
+    <w:rPr>
+      <w:color w:val="000000" w:themeColor="text1"/>
+      <w:kern w:val="28"/>
+      <w:sz w:val="22"/>
+      <w:szCs w:val="24"/>
+      <w:lang w:eastAsia="en-US"/>
+    </w:rPr>
+  </w:style>
+  <w:style w:type="paragraph" w:styleId="Heading5">
+    <w:name w:val="heading 5"/>
+    <w:basedOn w:val="Heading4"/>
+    <w:link w:val="Heading5Char"/>
+    <w:qFormat/>
+    <w:rsid w:val="00FD2C26"/>
+    <w:pPr>
+      <w:tabs>
+        <w:tab w:val="clear" w:pos="864"/>
+        <w:tab w:val="num" w:pos="1008"/>
+      </w:tabs>
+      <w:ind w:left="1008" w:hanging="1008"/>
+      <w:outlineLvl w:val="4"/>
+    </w:pPr>
+  </w:style>
+  <w:style w:type="paragraph" w:styleId="Heading6">
+    <w:name w:val="heading 6"/>
+    <w:basedOn w:val="Heading1"/>
+    <w:next w:val="Normal"/>
+    <w:link w:val="Heading6Char"/>
+    <w:qFormat/>
+    <w:rsid w:val="00FD2C26"/>
+    <w:pPr>
+      <w:keepLines w:val="0"/>
+      <w:pageBreakBefore/>
+      <w:widowControl w:val="0"/>
+      <w:pBdr>
+        <w:top w:val="single" w:sz="4" w:space="1" w:color="244061" w:themeColor="accent1" w:themeShade="80"/>
+        <w:left w:val="single" w:sz="4" w:space="4" w:color="244061" w:themeColor="accent1" w:themeShade="80"/>
+        <w:bottom w:val="single" w:sz="4" w:space="1" w:color="244061" w:themeColor="accent1" w:themeShade="80"/>
+        <w:right w:val="single" w:sz="4" w:space="4" w:color="244061" w:themeColor="accent1" w:themeShade="80"/>
+      </w:pBdr>
+      <w:shd w:val="clear" w:color="auto" w:fill="000000" w:themeFill="text1"/>
+      <w:suppressAutoHyphens/>
+      <w:adjustRightInd w:val="0"/>
+      <w:spacing w:before="0" w:after="240"/>
+      <w:ind w:left="1242" w:hanging="1152"/>
+      <w:textAlignment w:val="baseline"/>
+      <w:outlineLvl w:val="5"/>
+    </w:pPr>
+    <w:rPr>
+      <w:rFonts w:ascii="Arial" w:eastAsia="Times New Roman" w:hAnsi="Arial" w:cs="Times New Roman"/>
+      <w:bCs w:val="0"/>
+      <w:color w:val="FFFFFF" w:themeColor="background1"/>
+      <w:sz w:val="22"/>
+      <w:szCs w:val="24"/>
+    </w:rPr>
+  </w:style>
+  <w:style w:type="paragraph" w:styleId="Heading7">
+    <w:name w:val="heading 7"/>
+    <w:basedOn w:val="Heading6"/>
+    <w:next w:val="Normal"/>
+    <w:link w:val="Heading7Char"/>
+    <w:qFormat/>
+    <w:rsid w:val="00FD2C26"/>
+    <w:pPr>
+      <w:pBdr>
+        <w:top w:val="none" w:sz="0" w:space="0" w:color="auto"/>
+        <w:left w:val="none" w:sz="0" w:space="0" w:color="auto"/>
+        <w:bottom w:val="none" w:sz="0" w:space="0" w:color="auto"/>
+        <w:right w:val="none" w:sz="0" w:space="0" w:color="auto"/>
+      </w:pBdr>
+      <w:shd w:val="clear" w:color="auto" w:fill="auto"/>
+      <w:tabs>
+        <w:tab w:val="num" w:pos="1296"/>
+      </w:tabs>
+      <w:ind w:left="1296" w:hanging="1296"/>
+      <w:outlineLvl w:val="6"/>
+    </w:pPr>
+    <w:rPr>
+      <w:color w:val="000000" w:themeColor="text1"/>
+    </w:rPr>
+  </w:style>
+  <w:style w:type="paragraph" w:styleId="Heading8">
+    <w:name w:val="heading 8"/>
+    <w:basedOn w:val="Heading7"/>
+    <w:next w:val="Normal"/>
+    <w:link w:val="Heading8Char"/>
+    <w:qFormat/>
+    <w:rsid w:val="00FD2C26"/>
+    <w:pPr>
+      <w:tabs>
+        <w:tab w:val="clear" w:pos="1296"/>
+        <w:tab w:val="left" w:pos="900"/>
+        <w:tab w:val="num" w:pos="1440"/>
+      </w:tabs>
+      <w:ind w:left="1440" w:hanging="1440"/>
+      <w:outlineLvl w:val="7"/>
+    </w:pPr>
+  </w:style>
+  <w:style w:type="paragraph" w:styleId="Heading9">
+    <w:name w:val="heading 9"/>
+    <w:basedOn w:val="Heading8"/>
+    <w:next w:val="Normal"/>
+    <w:link w:val="Heading9Char"/>
+    <w:qFormat/>
+    <w:rsid w:val="00FD2C26"/>
+    <w:pPr>
+      <w:tabs>
+        <w:tab w:val="clear" w:pos="900"/>
+        <w:tab w:val="clear" w:pos="1440"/>
+        <w:tab w:val="num" w:pos="1584"/>
+      </w:tabs>
+      <w:ind w:left="1584" w:hanging="1584"/>
+      <w:outlineLvl w:val="8"/>
+    </w:pPr>
+  </w:style>
+  <w:style w:type="character" w:default="1" w:styleId="DefaultParagraphFont">
+    <w:name w:val="Default Paragraph Font"/>
+    <w:uiPriority w:val="1"/>
+    <w:semiHidden/>
+    <w:unhideWhenUsed/>
+  </w:style>
+  <w:style w:type="table" w:default="1" w:styleId="TableNormal">
+    <w:name w:val="Normal Table"/>
+    <w:uiPriority w:val="99"/>
+    <w:semiHidden/>
+    <w:unhideWhenUsed/>
+    <w:tblPr>
+      <w:tblInd w:w="0" w:type="dxa"/>
+      <w:tblCellMar>
+        <w:top w:w="0" w:type="dxa"/>
+        <w:left w:w="108" w:type="dxa"/>
+        <w:bottom w:w="0" w:type="dxa"/>
+        <w:right w:w="108" w:type="dxa"/>
+      </w:tblCellMar>
+    </w:tblPr>
+  </w:style>
+  <w:style w:type="numbering" w:default="1" w:styleId="NoList">
+    <w:name w:val="No List"/>
+    <w:uiPriority w:val="99"/>
+    <w:semiHidden/>
+    <w:unhideWhenUsed/>
+  </w:style>
+  <w:style w:type="character" w:customStyle="1" w:styleId="Heading1Char">
+    <w:name w:val="Heading 1 Char"/>
+    <w:basedOn w:val="DefaultParagraphFont"/>
+    <w:link w:val="Heading1"/>
+    <w:uiPriority w:val="9"/>
+    <w:rsid w:val="00FD2C26"/>
+    <w:rPr>
+      <w:rFonts w:asciiTheme="majorHAnsi" w:eastAsiaTheme="majorEastAsia" w:hAnsiTheme="majorHAnsi" w:cstheme="majorBidi"/>
+      <w:b/>
+      <w:bCs/>
+      <w:color w:val="345A8A" w:themeColor="accent1" w:themeShade="B5"/>
+      <w:sz w:val="32"/>
+      <w:szCs w:val="32"/>
+    </w:rPr>
+  </w:style>
+  <w:style w:type="paragraph" w:styleId="BalloonText">
+    <w:name w:val="Balloon Text"/>
+    <w:basedOn w:val="Normal"/>
+    <w:link w:val="BalloonTextChar"/>
+    <w:uiPriority w:val="99"/>
+    <w:semiHidden/>
+    <w:unhideWhenUsed/>
+    <w:rsid w:val="00FD2C26"/>
+    <w:rPr>
+      <w:rFonts w:ascii="Lucida Grande" w:hAnsi="Lucida Grande"/>
+      <w:sz w:val="18"/>
+      <w:szCs w:val="18"/>
+    </w:rPr>
+  </w:style>
+  <w:style w:type="character" w:customStyle="1" w:styleId="BalloonTextChar">
+    <w:name w:val="Balloon Text Char"/>
+    <w:basedOn w:val="DefaultParagraphFont"/>
+    <w:link w:val="BalloonText"/>
+    <w:uiPriority w:val="99"/>
+    <w:semiHidden/>
+    <w:rsid w:val="00FD2C26"/>
+    <w:rPr>
+      <w:rFonts w:ascii="Lucida Grande" w:hAnsi="Lucida Grande"/>
+      <w:sz w:val="18"/>
+      <w:szCs w:val="18"/>
+    </w:rPr>
+  </w:style>
+  <w:style w:type="character" w:customStyle="1" w:styleId="Heading2Char">
+    <w:name w:val="Heading 2 Char"/>
+    <w:basedOn w:val="DefaultParagraphFont"/>
+    <w:link w:val="Heading2"/>
+    <w:rsid w:val="00FD2C26"/>
+    <w:rPr>
+      <w:rFonts w:ascii="Arial" w:eastAsia="Times New Roman" w:hAnsi="Arial" w:cs="Times New Roman"/>
+      <w:b/>
+      <w:color w:val="000000" w:themeColor="text1"/>
+      <w:kern w:val="28"/>
+      <w:sz w:val="22"/>
+    </w:rPr>
+  </w:style>
+  <w:style w:type="character" w:customStyle="1" w:styleId="Heading3Char">
+    <w:name w:val="Heading 3 Char"/>
+    <w:basedOn w:val="DefaultParagraphFont"/>
+    <w:link w:val="Heading3"/>
+    <w:rsid w:val="00FD2C26"/>
+    <w:rPr>
+      <w:rFonts w:ascii="Arial" w:eastAsia="Times New Roman" w:hAnsi="Arial" w:cs="Times New Roman"/>
+      <w:b/>
+      <w:szCs w:val="20"/>
+      <w:lang w:eastAsia="ar-SA"/>
+    </w:rPr>
+  </w:style>
+  <w:style w:type="character" w:customStyle="1" w:styleId="Heading4Char">
+    <w:name w:val="Heading 4 Char"/>
+    <w:basedOn w:val="DefaultParagraphFont"/>
+    <w:link w:val="Heading4"/>
+    <w:rsid w:val="00FD2C26"/>
+    <w:rPr>
+      <w:rFonts w:ascii="Arial" w:eastAsia="Times New Roman" w:hAnsi="Arial" w:cs="Times New Roman"/>
+      <w:b/>
+      <w:color w:val="000000" w:themeColor="text1"/>
+      <w:kern w:val="28"/>
+      <w:sz w:val="22"/>
+    </w:rPr>
+  </w:style>
+  <w:style w:type="character" w:customStyle="1" w:styleId="Heading5Char">
+    <w:name w:val="Heading 5 Char"/>
+    <w:basedOn w:val="DefaultParagraphFont"/>
+    <w:link w:val="Heading5"/>
+    <w:rsid w:val="00FD2C26"/>
+    <w:rPr>
+      <w:rFonts w:ascii="Arial" w:eastAsia="Times New Roman" w:hAnsi="Arial" w:cs="Times New Roman"/>
+      <w:b/>
+      <w:color w:val="000000" w:themeColor="text1"/>
+      <w:kern w:val="28"/>
+      <w:sz w:val="22"/>
+    </w:rPr>
+  </w:style>
+  <w:style w:type="character" w:customStyle="1" w:styleId="Heading6Char">
+    <w:name w:val="Heading 6 Char"/>
+    <w:basedOn w:val="DefaultParagraphFont"/>
+    <w:link w:val="Heading6"/>
+    <w:rsid w:val="00FD2C26"/>
+    <w:rPr>
+      <w:rFonts w:ascii="Arial" w:eastAsia="Times New Roman" w:hAnsi="Arial" w:cs="Times New Roman"/>
+      <w:b/>
+      <w:color w:val="FFFFFF" w:themeColor="background1"/>
+      <w:sz w:val="22"/>
+      <w:shd w:val="clear" w:color="auto" w:fill="000000" w:themeFill="text1"/>
+    </w:rPr>
+  </w:style>
+  <w:style w:type="character" w:customStyle="1" w:styleId="Heading7Char">
+    <w:name w:val="Heading 7 Char"/>
+    <w:basedOn w:val="DefaultParagraphFont"/>
+    <w:link w:val="Heading7"/>
+    <w:rsid w:val="00FD2C26"/>
+    <w:rPr>
+      <w:rFonts w:ascii="Arial" w:eastAsia="Times New Roman" w:hAnsi="Arial" w:cs="Times New Roman"/>
+      <w:b/>
+      <w:color w:val="000000" w:themeColor="text1"/>
+      <w:sz w:val="22"/>
+    </w:rPr>
+  </w:style>
+  <w:style w:type="character" w:customStyle="1" w:styleId="Heading8Char">
+    <w:name w:val="Heading 8 Char"/>
+    <w:basedOn w:val="DefaultParagraphFont"/>
+    <w:link w:val="Heading8"/>
+    <w:rsid w:val="00FD2C26"/>
+    <w:rPr>
+      <w:rFonts w:ascii="Arial" w:eastAsia="Times New Roman" w:hAnsi="Arial" w:cs="Times New Roman"/>
+      <w:b/>
+      <w:color w:val="000000" w:themeColor="text1"/>
+      <w:sz w:val="22"/>
+    </w:rPr>
+  </w:style>
+  <w:style w:type="character" w:customStyle="1" w:styleId="Heading9Char">
+    <w:name w:val="Heading 9 Char"/>
+    <w:basedOn w:val="DefaultParagraphFont"/>
+    <w:link w:val="Heading9"/>
+    <w:rsid w:val="00FD2C26"/>
+    <w:rPr>
+      <w:rFonts w:ascii="Arial" w:eastAsia="Times New Roman" w:hAnsi="Arial" w:cs="Times New Roman"/>
+      <w:b/>
+      <w:color w:val="000000" w:themeColor="text1"/>
+      <w:sz w:val="22"/>
+    </w:rPr>
+  </w:style>
+  <w:style w:type="character" w:styleId="CommentReference">
+    <w:name w:val="annotation reference"/>
+    <w:uiPriority w:val="99"/>
+    <w:rsid w:val="00FD2C26"/>
+    <w:rPr>
+      <w:sz w:val="16"/>
+      <w:szCs w:val="16"/>
+    </w:rPr>
+  </w:style>
+  <w:style w:type="paragraph" w:styleId="CommentText">
+    <w:name w:val="annotation text"/>
+    <w:basedOn w:val="Normal"/>
+    <w:link w:val="CommentTextChar"/>
+    <w:uiPriority w:val="99"/>
+    <w:qFormat/>
+    <w:rsid w:val="00FD2C26"/>
+    <w:pPr>
+      <w:widowControl w:val="0"/>
+      <w:suppressAutoHyphens/>
+      <w:adjustRightInd w:val="0"/>
+      <w:spacing w:after="240"/>
+      <w:textAlignment w:val="baseline"/>
+    </w:pPr>
+    <w:rPr>
+      <w:rFonts w:ascii="Times New Roman" w:eastAsia="Times New Roman" w:hAnsi="Times New Roman" w:cs="Times New Roman"/>
+    </w:rPr>
+  </w:style>
+  <w:style w:type="character" w:customStyle="1" w:styleId="CommentTextChar">
+    <w:name w:val="Comment Text Char"/>
+    <w:basedOn w:val="DefaultParagraphFont"/>
+    <w:link w:val="CommentText"/>
+    <w:uiPriority w:val="99"/>
+    <w:rsid w:val="00FD2C26"/>
+    <w:rPr>
+      <w:rFonts w:ascii="Times New Roman" w:eastAsia="Times New Roman" w:hAnsi="Times New Roman" w:cs="Times New Roman"/>
+    </w:rPr>
+  </w:style>
+  <w:style w:type="paragraph" w:styleId="ListParagraph">
+    <w:name w:val="List Paragraph"/>
+    <w:basedOn w:val="Normal"/>
+    <w:uiPriority w:val="34"/>
+    <w:qFormat/>
+    <w:rsid w:val="00FD2C26"/>
+    <w:pPr>
+      <w:spacing w:after="240"/>
+      <w:ind w:left="720"/>
+      <w:contextualSpacing/>
+    </w:pPr>
+    <w:rPr>
+      <w:rFonts w:ascii="Times New Roman" w:eastAsia="Trebuchet MS" w:hAnsi="Times New Roman" w:cs="Trebuchet MS"/>
+      <w:color w:val="000000"/>
+      <w:szCs w:val="22"/>
+    </w:rPr>
+  </w:style>
+  <w:style w:type="paragraph" w:styleId="Caption">
+    <w:name w:val="caption"/>
+    <w:aliases w:val="Figure,Caption Char3,Caption Char1 Char1,Caption Char Char Char1,Caption Char1 Char Char,Caption Char2 Char,Caption Char Char Char Char,Caption Char Char1 Char,Caption Char Char2,Caption Char3 Char Char,Caption Char1 Char1 Char Char,Caption Char"/>
+    <w:basedOn w:val="Normal"/>
+    <w:next w:val="Normal"/>
+    <w:uiPriority w:val="35"/>
+    <w:qFormat/>
+    <w:rsid w:val="00FD2C26"/>
+    <w:pPr>
+      <w:widowControl w:val="0"/>
+      <w:suppressAutoHyphens/>
+      <w:adjustRightInd w:val="0"/>
+      <w:spacing w:after="240"/>
+      <w:jc w:val="center"/>
+      <w:textAlignment w:val="baseline"/>
+    </w:pPr>
+    <w:rPr>
+      <w:rFonts w:ascii="Arial" w:eastAsia="Times New Roman" w:hAnsi="Arial" w:cs="Times New Roman"/>
+      <w:b/>
+      <w:color w:val="000000" w:themeColor="text1"/>
+      <w:sz w:val="18"/>
+    </w:rPr>
+  </w:style>
+  <w:style w:type="paragraph" w:styleId="CommentSubject">
+    <w:name w:val="annotation subject"/>
+    <w:basedOn w:val="CommentText"/>
+    <w:next w:val="CommentText"/>
+    <w:link w:val="CommentSubjectChar"/>
+    <w:uiPriority w:val="99"/>
+    <w:semiHidden/>
+    <w:unhideWhenUsed/>
+    <w:rsid w:val="00FD2C26"/>
+    <w:pPr>
+      <w:widowControl/>
+      <w:suppressAutoHyphens w:val="0"/>
+      <w:adjustRightInd/>
+      <w:spacing w:after="0"/>
+      <w:textAlignment w:val="auto"/>
+    </w:pPr>
+    <w:rPr>
+      <w:rFonts w:asciiTheme="minorHAnsi" w:eastAsiaTheme="minorEastAsia" w:hAnsiTheme="minorHAnsi" w:cstheme="minorBidi"/>
+      <w:b/>
+      <w:bCs/>
+      <w:sz w:val="20"/>
+      <w:szCs w:val="20"/>
+    </w:rPr>
+  </w:style>
+  <w:style w:type="character" w:customStyle="1" w:styleId="CommentSubjectChar">
+    <w:name w:val="Comment Subject Char"/>
+    <w:basedOn w:val="CommentTextChar"/>
+    <w:link w:val="CommentSubject"/>
+    <w:uiPriority w:val="99"/>
+    <w:semiHidden/>
+    <w:rsid w:val="00FD2C26"/>
+    <w:rPr>
+      <w:rFonts w:ascii="Times New Roman" w:eastAsia="Times New Roman" w:hAnsi="Times New Roman" w:cs="Times New Roman"/>
+      <w:b/>
+      <w:bCs/>
+      <w:sz w:val="20"/>
+      <w:szCs w:val="20"/>
+    </w:rPr>
+  </w:style>
+  <w:style w:type="paragraph" w:styleId="Revision">
+    <w:name w:val="Revision"/>
+    <w:hidden/>
+    <w:uiPriority w:val="99"/>
+    <w:semiHidden/>
+    <w:rsid w:val="00245E0F"/>
+  </w:style>
 </w:styles>
 </file>
 
@@ -6294,7 +7175,7 @@
 </file>
 
 <file path=customXml/itemProps1.xml><?xml version="1.0" encoding="utf-8"?>
-<ds:datastoreItem xmlns:ds="http://schemas.openxmlformats.org/officeDocument/2006/customXml" ds:itemID="{E1DB9360-10DC-4F0A-A2FF-37826A75047D}">
+<ds:datastoreItem xmlns:ds="http://schemas.openxmlformats.org/officeDocument/2006/customXml" ds:itemID="{0F3D18A3-E112-EF41-8B36-FBB047E7E72E}">
   <ds:schemaRefs>
     <ds:schemaRef ds:uri="http://schemas.openxmlformats.org/officeDocument/2006/bibliography"/>
   </ds:schemaRefs>

</xml_diff>